<commit_message>
add dependency to docx-coreprop-writer
- update Makefile{.in}
    - update $(DOCXPWRTR)
    - give pandoc metadata `docx_coreprop.created` externally
    - add coreprop new target and let docx depend on it
- update ref.docx
    - add front page background image, update styles
- update setup.py
    - installs ref.docx
- update config.txt
</commit_message>
<xml_diff>
--- a/ref.docx
+++ b/ref.docx
@@ -11,21 +11,6 @@
       </w:pPr>
       <w:r>
         <w:rPr>
-          <w:rFonts w:hint="eastAsia"/>
-          <w:lang w:eastAsia="ja-JP"/>
-        </w:rPr>
-        <w:t>これは表紙の表題</w:t>
-      </w:r>
-    </w:p>
-    <w:p>
-      <w:pPr>
-        <w:jc w:val="center"/>
-        <w:rPr>
-          <w:lang w:eastAsia="ja-JP"/>
-        </w:rPr>
-      </w:pPr>
-      <w:r>
-        <w:rPr>
           <w:lang w:eastAsia="ja-JP"/>
         </w:rPr>
         <w:fldChar w:fldCharType="begin"/>
@@ -41,7 +26,7 @@
           <w:rFonts w:hint="eastAsia"/>
           <w:lang w:eastAsia="ja-JP"/>
         </w:rPr>
-        <w:instrText>KEYWORDS  \* MERGEFORMAT</w:instrText>
+        <w:instrText>TITLE  \* MERGEFORMAT</w:instrText>
       </w:r>
       <w:r>
         <w:rPr>
@@ -60,18 +45,62 @@
           <w:rFonts w:hint="eastAsia"/>
           <w:lang w:eastAsia="ja-JP"/>
         </w:rPr>
-        <w:t>たぶん</w:t>
-      </w:r>
-      <w:r>
+        <w:t>表紙の表題</w:t>
+      </w:r>
+    </w:p>
+    <w:p>
+      <w:pPr>
+        <w:pStyle w:val="HeadingUnnumbered2"/>
         <w:rPr>
           <w:lang w:eastAsia="ja-JP"/>
         </w:rPr>
-        <w:t>作者の名前</w:t>
+      </w:pPr>
+      <w:r>
+        <w:fldChar w:fldCharType="begin"/>
+      </w:r>
+      <w:r>
+        <w:rPr>
+          <w:lang w:eastAsia="ja-JP"/>
+        </w:rPr>
+        <w:instrText xml:space="preserve"> </w:instrText>
+      </w:r>
+      <w:r>
+        <w:rPr>
+          <w:rFonts w:hint="eastAsia"/>
+          <w:lang w:eastAsia="ja-JP"/>
+        </w:rPr>
+        <w:instrText>AUTHOR  \* MERGEFORMAT</w:instrText>
+      </w:r>
+      <w:r>
+        <w:rPr>
+          <w:lang w:eastAsia="ja-JP"/>
+        </w:rPr>
+        <w:instrText xml:space="preserve"> </w:instrText>
+      </w:r>
+      <w:r>
+        <w:fldChar w:fldCharType="separate"/>
+      </w:r>
+      <w:r>
+        <w:rPr>
+          <w:noProof/>
+          <w:lang w:eastAsia="ja-JP"/>
+        </w:rPr>
+        <w:t>Kazuki</w:t>
+      </w:r>
+      <w:r>
+        <w:fldChar w:fldCharType="end"/>
+      </w:r>
+      <w:r>
+        <w:rPr>
+          <w:rFonts w:hint="eastAsia"/>
+          <w:lang w:eastAsia="ja-JP"/>
+        </w:rPr>
+        <w:t>AUTHOR</w:t>
       </w:r>
     </w:p>
     <w:p>
       <w:pPr>
-        <w:jc w:val="center"/>
+        <w:pStyle w:val="HeadingUnnumbered3"/>
         <w:rPr>
           <w:lang w:eastAsia="ja-JP"/>
         </w:rPr>
@@ -82,7 +111,7 @@
           <w:footerReference w:type="default" r:id="rId11"/>
           <w:headerReference w:type="first" r:id="rId12"/>
           <w:pgSz w:w="11906" w:h="16838"/>
-          <w:pgMar w:top="1440" w:right="1077" w:bottom="1440" w:left="1077" w:header="851" w:footer="992" w:gutter="0"/>
+          <w:pgMar w:top="1134" w:right="1077" w:bottom="1440" w:left="1077" w:header="851" w:footer="992" w:gutter="0"/>
           <w:pgNumType w:start="0"/>
           <w:cols w:space="425"/>
           <w:titlePg/>
@@ -91,10 +120,54 @@
       </w:pPr>
       <w:r>
         <w:rPr>
+          <w:lang w:eastAsia="ja-JP"/>
+        </w:rPr>
+        <w:fldChar w:fldCharType="begin"/>
+      </w:r>
+      <w:r>
+        <w:rPr>
+          <w:lang w:eastAsia="ja-JP"/>
+        </w:rPr>
+        <w:instrText xml:space="preserve"> </w:instrText>
+      </w:r>
+      <w:r>
+        <w:rPr>
           <w:rFonts w:hint="eastAsia"/>
           <w:lang w:eastAsia="ja-JP"/>
         </w:rPr>
-        <w:t>たぶん日時</w:t>
+        <w:instrText>CREATEDATE  \* MERGEFORMAT</w:instrText>
+      </w:r>
+      <w:r>
+        <w:rPr>
+          <w:lang w:eastAsia="ja-JP"/>
+        </w:rPr>
+        <w:instrText xml:space="preserve"> </w:instrText>
+      </w:r>
+      <w:r>
+        <w:rPr>
+          <w:lang w:eastAsia="ja-JP"/>
+        </w:rPr>
+        <w:fldChar w:fldCharType="separate"/>
+      </w:r>
+      <w:r>
+        <w:rPr>
+          <w:noProof/>
+          <w:lang w:eastAsia="ja-JP"/>
+        </w:rPr>
+        <w:t>2015/10/16 1:19:00</w:t>
+      </w:r>
+      <w:r>
+        <w:rPr>
+          <w:lang w:eastAsia="ja-JP"/>
+        </w:rPr>
+        <w:fldChar w:fldCharType="end"/>
+      </w:r>
+      <w:r>
+        <w:rPr>
+          <w:rFonts w:hint="eastAsia"/>
+          <w:lang w:eastAsia="ja-JP"/>
+        </w:rPr>
+        <w:t>CREATEDATE</w:t>
       </w:r>
     </w:p>
     <w:p>
@@ -132,12 +205,16 @@
         <w:p>
           <w:pPr>
             <w:pStyle w:val="af2"/>
+            <w:rPr>
+              <w:lang w:eastAsia="ja-JP"/>
+            </w:rPr>
           </w:pPr>
-          <w:proofErr w:type="spellStart"/>
           <w:r>
+            <w:rPr>
+              <w:lang w:eastAsia="ja-JP"/>
+            </w:rPr>
             <w:t>目次</w:t>
           </w:r>
-          <w:proofErr w:type="spellEnd"/>
         </w:p>
         <w:p>
           <w:pPr>
@@ -188,21 +265,7 @@
                 <w:rStyle w:val="af1"/>
                 <w:noProof/>
               </w:rPr>
-              <w:t>Hello</w:t>
-            </w:r>
-            <w:r>
-              <w:rPr>
-                <w:rStyle w:val="af1"/>
-                <w:noProof/>
-              </w:rPr>
-              <w:t xml:space="preserve"> </w:t>
-            </w:r>
-            <w:r>
-              <w:rPr>
-                <w:rStyle w:val="af1"/>
-                <w:noProof/>
-              </w:rPr>
-              <w:t>world.</w:t>
+              <w:t>Hello world.</w:t>
             </w:r>
             <w:r>
               <w:rPr>
@@ -616,9 +679,18 @@
           <w:rFonts w:hint="eastAsia"/>
           <w:lang w:eastAsia="ja-JP"/>
         </w:rPr>
-        <w:t>Hello world</w:t>
+        <w:t>Hell</w:t>
+      </w:r>
+      <w:bookmarkStart w:id="2" w:name="_GoBack"/>
+      <w:r>
+        <w:rPr>
+          <w:rStyle w:val="VerbatimChar"/>
+          <w:rFonts w:hint="eastAsia"/>
+        </w:rPr>
+        <w:t>o world</w:t>
       </w:r>
       <w:bookmarkEnd w:id="1"/>
+      <w:bookmarkEnd w:id="2"/>
     </w:p>
     <w:p>
       <w:pPr>
@@ -627,14 +699,14 @@
           <w:lang w:eastAsia="ja-JP"/>
         </w:rPr>
       </w:pPr>
-      <w:bookmarkStart w:id="2" w:name="_Toc439856402"/>
+      <w:bookmarkStart w:id="3" w:name="_Toc439856402"/>
       <w:r>
         <w:rPr>
           <w:lang w:eastAsia="ja-JP"/>
         </w:rPr>
         <w:t>Hello world</w:t>
       </w:r>
-      <w:bookmarkEnd w:id="2"/>
+      <w:bookmarkEnd w:id="3"/>
     </w:p>
     <w:p>
       <w:pPr>
@@ -676,7 +748,16 @@
         <w:t>U</w:t>
       </w:r>
       <w:r>
-        <w:t>nnumbered</w:t>
+        <w:t>nnu</w:t>
+      </w:r>
+      <w:r>
+        <w:rPr>
+          <w:rStyle w:val="VerbatimChar"/>
+        </w:rPr>
+        <w:t>m</w:t>
+      </w:r>
+      <w:r>
+        <w:t>bered</w:t>
       </w:r>
     </w:p>
     <w:p>
@@ -760,15 +841,50 @@
         <w:t>B</w:t>
       </w:r>
       <w:r>
-        <w:t>ullet List 3</w:t>
+        <w:t xml:space="preserve">ullet </w:t>
+      </w:r>
+      <w:r>
+        <w:rPr>
+          <w:rStyle w:val="VerbatimChar"/>
+        </w:rPr>
+        <w:t>List</w:t>
+      </w:r>
+      <w:r>
+        <w:t xml:space="preserve"> 3</w:t>
       </w:r>
     </w:p>
     <w:p>
       <w:pPr>
+        <w:pStyle w:val="5"/>
+        <w:rPr>
+          <w:lang w:eastAsia="ja-JP"/>
+        </w:rPr>
+      </w:pPr>
+      <w:r>
+        <w:rPr>
+          <w:lang w:eastAsia="ja-JP"/>
+        </w:rPr>
+        <w:t>Ver</w:t>
+      </w:r>
+      <w:r>
+        <w:rPr>
+          <w:rStyle w:val="VerbatimChar"/>
+        </w:rPr>
+        <w:t>batim C</w:t>
+      </w:r>
+      <w:r>
+        <w:rPr>
+          <w:lang w:eastAsia="ja-JP"/>
+        </w:rPr>
+        <w:t>har</w:t>
+      </w:r>
+    </w:p>
+    <w:p>
+      <w:pPr>
         <w:pStyle w:val="1"/>
       </w:pPr>
-      <w:bookmarkStart w:id="3" w:name="_Toc439856403"/>
-      <w:bookmarkEnd w:id="3"/>
+      <w:bookmarkStart w:id="4" w:name="_Toc439856403"/>
+      <w:bookmarkEnd w:id="4"/>
     </w:p>
     <w:p>
       <w:pPr>
@@ -1779,7 +1895,7 @@
           <w:lang w:eastAsia="ja-JP"/>
         </w:rPr>
       </w:pPr>
-      <w:bookmarkStart w:id="4" w:name="_Toc439856404"/>
+      <w:bookmarkStart w:id="5" w:name="_Toc439856404"/>
       <w:r>
         <w:rPr>
           <w:lang w:eastAsia="ja-JP"/>
@@ -1808,17 +1924,14 @@
         </w:rPr>
         <w:t>oge</w:t>
       </w:r>
-      <w:bookmarkEnd w:id="4"/>
+      <w:bookmarkEnd w:id="5"/>
     </w:p>
     <w:p>
       <w:pPr>
         <w:rPr>
-          <w:rFonts w:hint="eastAsia"/>
           <w:lang w:eastAsia="ja-JP"/>
         </w:rPr>
       </w:pPr>
-      <w:bookmarkStart w:id="5" w:name="_GoBack"/>
-      <w:bookmarkEnd w:id="5"/>
     </w:p>
     <w:sectPr>
       <w:type w:val="continuous"/>
@@ -2159,7 +2272,7 @@
           <w:sz w:val="20"/>
         </w:rPr>
         <w:alias w:val="タイトル"/>
-        <w:id w:val="-1967577272"/>
+        <w:id w:val="1784606152"/>
         <w:showingPlcHdr/>
         <w:dataBinding w:prefixMappings="xmlns:ns0='http://schemas.openxmlformats.org/package/2006/metadata/core-properties' xmlns:ns1='http://purl.org/dc/elements/1.1/'" w:xpath="/ns0:coreProperties[1]/ns1:title[1]" w:storeItemID="{6C3C8BC8-F283-45AE-878A-BAB7291924A1}"/>
         <w:text/>
@@ -2212,7 +2325,7 @@
           <w:rFonts w:asciiTheme="majorHAnsi" w:eastAsiaTheme="majorEastAsia" w:hAnsiTheme="majorHAnsi" w:cstheme="majorBidi"/>
         </w:rPr>
         <w:alias w:val="タイトル"/>
-        <w:id w:val="888990133"/>
+        <w:id w:val="1879276769"/>
         <w:showingPlcHdr/>
         <w:dataBinding w:prefixMappings="xmlns:ns0='http://schemas.openxmlformats.org/package/2006/metadata/core-properties' xmlns:ns1='http://purl.org/dc/elements/1.1/'" w:xpath="/ns0:coreProperties[1]/ns1:title[1]" w:storeItemID="{6C3C8BC8-F283-45AE-878A-BAB7291924A1}"/>
         <w:text/>
@@ -2261,92 +2374,58 @@
     <w:r>
       <w:rPr>
         <w:noProof/>
-        <w:lang w:eastAsia="ja-JP"/>
-      </w:rPr>
-      <mc:AlternateContent>
-        <mc:Choice Requires="wps">
-          <w:drawing>
-            <wp:anchor distT="0" distB="0" distL="114300" distR="114300" simplePos="0" relativeHeight="251659264" behindDoc="0" locked="0" layoutInCell="1" allowOverlap="1" wp14:anchorId="04E31D14" wp14:editId="5359FD5F">
-              <wp:simplePos x="0" y="0"/>
-              <wp:positionH relativeFrom="page">
-                <wp:align>center</wp:align>
-              </wp:positionH>
-              <wp:positionV relativeFrom="page">
-                <wp:align>center</wp:align>
-              </wp:positionV>
-              <wp:extent cx="7155815" cy="10132060"/>
-              <wp:effectExtent l="0" t="0" r="0" b="0"/>
-              <wp:wrapNone/>
-              <wp:docPr id="222" name="四角形 222"/>
-              <wp:cNvGraphicFramePr>
-                <a:graphicFrameLocks xmlns:a="http://schemas.openxmlformats.org/drawingml/2006/main"/>
-              </wp:cNvGraphicFramePr>
-              <a:graphic xmlns:a="http://schemas.openxmlformats.org/drawingml/2006/main">
-                <a:graphicData uri="http://schemas.microsoft.com/office/word/2010/wordprocessingShape">
-                  <wps:wsp>
-                    <wps:cNvSpPr>
-                      <a:spLocks/>
-                    </wps:cNvSpPr>
-                    <wps:spPr>
-                      <a:xfrm>
-                        <a:off x="0" y="0"/>
-                        <a:ext cx="7155815" cy="10132060"/>
-                      </a:xfrm>
-                      <a:prstGeom prst="rect">
-                        <a:avLst/>
-                      </a:prstGeom>
-                      <a:noFill/>
-                      <a:ln w="15875">
-                        <a:solidFill>
-                          <a:schemeClr val="bg2">
-                            <a:lumMod val="50000"/>
-                          </a:schemeClr>
-                        </a:solidFill>
-                      </a:ln>
-                    </wps:spPr>
-                    <wps:style>
-                      <a:lnRef idx="2">
-                        <a:schemeClr val="accent1">
-                          <a:shade val="50000"/>
-                        </a:schemeClr>
-                      </a:lnRef>
-                      <a:fillRef idx="1">
-                        <a:schemeClr val="accent1"/>
-                      </a:fillRef>
-                      <a:effectRef idx="0">
-                        <a:schemeClr val="accent1"/>
-                      </a:effectRef>
-                      <a:fontRef idx="minor">
-                        <a:schemeClr val="lt1"/>
-                      </a:fontRef>
-                    </wps:style>
-                    <wps:bodyPr rot="0" spcFirstLastPara="0" vertOverflow="overflow" horzOverflow="overflow" vert="horz" wrap="square" lIns="91440" tIns="45720" rIns="91440" bIns="45720" numCol="1" spcCol="0" rtlCol="0" fromWordArt="0" anchor="ctr" anchorCtr="0" forceAA="0" compatLnSpc="1">
-                      <a:prstTxWarp prst="textNoShape">
-                        <a:avLst/>
-                      </a:prstTxWarp>
-                      <a:noAutofit/>
-                    </wps:bodyPr>
-                  </wps:wsp>
-                </a:graphicData>
-              </a:graphic>
-              <wp14:sizeRelH relativeFrom="page">
-                <wp14:pctWidth>95000</wp14:pctWidth>
-              </wp14:sizeRelH>
-              <wp14:sizeRelV relativeFrom="page">
-                <wp14:pctHeight>95000</wp14:pctHeight>
-              </wp14:sizeRelV>
-            </wp:anchor>
-          </w:drawing>
-        </mc:Choice>
-        <mc:Fallback xmlns:mv="urn:schemas-microsoft-com:mac:vml" xmlns:mo="http://schemas.microsoft.com/office/mac/office/2008/main">
-          <w:pict>
-            <v:rect w14:anchorId="6414F993" id="_x56db__x89d2__x5f62__x0020_222" o:spid="_x0000_s1026" style="position:absolute;left:0;text-align:left;margin-left:0;margin-top:0;width:563.45pt;height:797.8pt;z-index:251659264;visibility:visible;mso-wrap-style:square;mso-width-percent:950;mso-height-percent:950;mso-wrap-distance-left:9pt;mso-wrap-distance-top:0;mso-wrap-distance-right:9pt;mso-wrap-distance-bottom:0;mso-position-horizontal:center;mso-position-horizontal-relative:page;mso-position-vertical:center;mso-position-vertical-relative:page;mso-width-percent:950;mso-height-percent:950;mso-width-relative:page;mso-height-relative:page;v-text-anchor:middle" o:gfxdata="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" filled="f" strokecolor="#938953 [1614]" strokeweight="1.25pt">
-              <v:path arrowok="t"/>
-              <w10:wrap anchorx="page" anchory="page"/>
-            </v:rect>
-          </w:pict>
-        </mc:Fallback>
-      </mc:AlternateContent>
+      </w:rPr>
+      <w:drawing>
+        <wp:anchor distT="0" distB="0" distL="114300" distR="114300" simplePos="0" relativeHeight="251658240" behindDoc="1" locked="0" layoutInCell="1" allowOverlap="1" wp14:anchorId="75F25458" wp14:editId="59C7480C">
+          <wp:simplePos x="0" y="0"/>
+          <wp:positionH relativeFrom="margin">
+            <wp:align>center</wp:align>
+          </wp:positionH>
+          <wp:positionV relativeFrom="margin">
+            <wp:align>center</wp:align>
+          </wp:positionV>
+          <wp:extent cx="6192520" cy="3810635"/>
+          <wp:effectExtent l="0" t="0" r="5080" b="0"/>
+          <wp:wrapNone/>
+          <wp:docPr id="7" name="図 7"/>
+          <wp:cNvGraphicFramePr>
+            <a:graphicFrameLocks xmlns:a="http://schemas.openxmlformats.org/drawingml/2006/main" noChangeAspect="1"/>
+          </wp:cNvGraphicFramePr>
+          <a:graphic xmlns:a="http://schemas.openxmlformats.org/drawingml/2006/main">
+            <a:graphicData uri="http://schemas.openxmlformats.org/drawingml/2006/picture">
+              <pic:pic xmlns:pic="http://schemas.openxmlformats.org/drawingml/2006/picture">
+                <pic:nvPicPr>
+                  <pic:cNvPr id="7" name="markdown-logo-1664x1024.png"/>
+                  <pic:cNvPicPr/>
+                </pic:nvPicPr>
+                <pic:blipFill>
+                  <a:blip r:embed="rId1">
+                    <a:alphaModFix amt="20000"/>
+                  </a:blip>
+                  <a:stretch>
+                    <a:fillRect/>
+                  </a:stretch>
+                </pic:blipFill>
+                <pic:spPr>
+                  <a:xfrm>
+                    <a:off x="0" y="0"/>
+                    <a:ext cx="6192520" cy="3810635"/>
+                  </a:xfrm>
+                  <a:prstGeom prst="rect">
+                    <a:avLst/>
+                  </a:prstGeom>
+                </pic:spPr>
+              </pic:pic>
+            </a:graphicData>
+          </a:graphic>
+          <wp14:sizeRelH relativeFrom="page">
+            <wp14:pctWidth>0</wp14:pctWidth>
+          </wp14:sizeRelH>
+          <wp14:sizeRelV relativeFrom="page">
+            <wp14:pctHeight>0</wp14:pctHeight>
+          </wp14:sizeRelV>
+        </wp:anchor>
+      </w:drawing>
     </w:r>
   </w:p>
 </w:hdr>
@@ -2449,7 +2528,7 @@
   <w:abstractNum w:abstractNumId="1" w15:restartNumberingAfterBreak="0">
     <w:nsid w:val="FFFFFF7C"/>
     <w:multiLevelType w:val="singleLevel"/>
-    <w:tmpl w:val="0CF8D268"/>
+    <w:tmpl w:val="6276D13A"/>
     <w:lvl w:ilvl="0">
       <w:start w:val="1"/>
       <w:numFmt w:val="decimal"/>
@@ -2466,7 +2545,7 @@
   <w:abstractNum w:abstractNumId="2" w15:restartNumberingAfterBreak="0">
     <w:nsid w:val="FFFFFF7D"/>
     <w:multiLevelType w:val="singleLevel"/>
-    <w:tmpl w:val="7750C17E"/>
+    <w:tmpl w:val="4ABA530E"/>
     <w:lvl w:ilvl="0">
       <w:start w:val="1"/>
       <w:numFmt w:val="decimal"/>
@@ -2483,7 +2562,7 @@
   <w:abstractNum w:abstractNumId="3" w15:restartNumberingAfterBreak="0">
     <w:nsid w:val="FFFFFF7E"/>
     <w:multiLevelType w:val="singleLevel"/>
-    <w:tmpl w:val="B9DEEB96"/>
+    <w:tmpl w:val="98F440FC"/>
     <w:lvl w:ilvl="0">
       <w:start w:val="1"/>
       <w:numFmt w:val="decimal"/>
@@ -2500,7 +2579,7 @@
   <w:abstractNum w:abstractNumId="4" w15:restartNumberingAfterBreak="0">
     <w:nsid w:val="FFFFFF7F"/>
     <w:multiLevelType w:val="singleLevel"/>
-    <w:tmpl w:val="7AE073B8"/>
+    <w:tmpl w:val="8B9EA038"/>
     <w:lvl w:ilvl="0">
       <w:start w:val="1"/>
       <w:numFmt w:val="decimal"/>
@@ -2517,7 +2596,7 @@
   <w:abstractNum w:abstractNumId="5" w15:restartNumberingAfterBreak="0">
     <w:nsid w:val="FFFFFF80"/>
     <w:multiLevelType w:val="singleLevel"/>
-    <w:tmpl w:val="552AA8C0"/>
+    <w:tmpl w:val="724C2E60"/>
     <w:lvl w:ilvl="0">
       <w:start w:val="1"/>
       <w:numFmt w:val="bullet"/>
@@ -2537,7 +2616,7 @@
   <w:abstractNum w:abstractNumId="6" w15:restartNumberingAfterBreak="0">
     <w:nsid w:val="FFFFFF81"/>
     <w:multiLevelType w:val="singleLevel"/>
-    <w:tmpl w:val="52D667A0"/>
+    <w:tmpl w:val="7D6AC73E"/>
     <w:lvl w:ilvl="0">
       <w:start w:val="1"/>
       <w:numFmt w:val="bullet"/>
@@ -2599,7 +2678,7 @@
   <w:abstractNum w:abstractNumId="9" w15:restartNumberingAfterBreak="0">
     <w:nsid w:val="FFFFFF88"/>
     <w:multiLevelType w:val="singleLevel"/>
-    <w:tmpl w:val="C6D2084A"/>
+    <w:tmpl w:val="2A30BBA6"/>
     <w:lvl w:ilvl="0">
       <w:start w:val="1"/>
       <w:numFmt w:val="decimal"/>
@@ -3869,10 +3948,6 @@
     <w:lsdException w:name="Book Title" w:uiPriority="33" w:qFormat="1"/>
     <w:lsdException w:name="Bibliography" w:semiHidden="1" w:unhideWhenUsed="1"/>
     <w:lsdException w:name="TOC Heading" w:semiHidden="1" w:uiPriority="39" w:unhideWhenUsed="1" w:qFormat="1"/>
-    <w:lsdException w:name="Grid Table Light" w:semiHidden="1" w:unhideWhenUsed="1"/>
-    <w:lsdException w:name="Grid Table 1 Light" w:semiHidden="1" w:unhideWhenUsed="1"/>
-    <w:lsdException w:name="Grid Table 2" w:semiHidden="1" w:unhideWhenUsed="1"/>
-    <w:lsdException w:name="Grid Table 3" w:semiHidden="1" w:unhideWhenUsed="1"/>
     <w:lsdException w:name="Grid Table 4" w:uiPriority="49"/>
     <w:lsdException w:name="Grid Table 5 Dark" w:uiPriority="50"/>
     <w:lsdException w:name="Grid Table 6 Colorful" w:uiPriority="51"/>
@@ -4226,7 +4301,6 @@
   <w:style w:type="character" w:default="1" w:styleId="a1">
     <w:name w:val="Default Paragraph Font"/>
     <w:uiPriority w:val="1"/>
-    <w:semiHidden/>
     <w:unhideWhenUsed/>
   </w:style>
   <w:style w:type="table" w:default="1" w:styleId="a2">
@@ -4281,18 +4355,20 @@
     <w:basedOn w:val="a0"/>
     <w:next w:val="a0"/>
     <w:link w:val="a7"/>
+    <w:autoRedefine/>
     <w:uiPriority w:val="10"/>
     <w:qFormat/>
-    <w:rsid w:val="00A31429"/>
+    <w:rsid w:val="00AB34CC"/>
     <w:pPr>
-      <w:spacing w:after="0" w:line="240" w:lineRule="auto"/>
+      <w:spacing w:afterLines="200" w:after="720" w:line="180" w:lineRule="auto"/>
       <w:contextualSpacing/>
-      <w:jc w:val="center"/>
+      <w:jc w:val="right"/>
     </w:pPr>
     <w:rPr>
-      <w:rFonts w:asciiTheme="majorHAnsi" w:eastAsiaTheme="majorEastAsia" w:hAnsiTheme="majorHAnsi" w:cstheme="majorBidi"/>
+      <w:rFonts w:eastAsia="Source Han Sans" w:cstheme="majorBidi"/>
+      <w:b/>
       <w:color w:val="000000" w:themeColor="text1"/>
-      <w:sz w:val="56"/>
+      <w:sz w:val="140"/>
       <w:szCs w:val="56"/>
     </w:rPr>
   </w:style>
@@ -4401,15 +4477,14 @@
     <w:uiPriority w:val="35"/>
     <w:unhideWhenUsed/>
     <w:qFormat/>
-    <w:rsid w:val="00C260CC"/>
+    <w:rsid w:val="00F8737E"/>
     <w:pPr>
       <w:spacing w:after="200" w:line="240" w:lineRule="auto"/>
     </w:pPr>
     <w:rPr>
-      <w:rFonts w:asciiTheme="majorHAnsi" w:eastAsiaTheme="majorEastAsia" w:hAnsiTheme="majorHAnsi" w:cstheme="majorHAnsi"/>
-      <w:i/>
+      <w:rFonts w:eastAsia="Source Han Sans" w:cstheme="majorHAnsi"/>
+      <w:b/>
       <w:iCs/>
-      <w:sz w:val="18"/>
       <w:szCs w:val="18"/>
     </w:rPr>
   </w:style>
@@ -4418,17 +4493,11 @@
     <w:basedOn w:val="ae"/>
     <w:autoRedefine/>
     <w:qFormat/>
-    <w:rsid w:val="00F4410B"/>
+    <w:rsid w:val="00F8737E"/>
     <w:pPr>
       <w:keepNext/>
       <w:jc w:val="center"/>
     </w:pPr>
-    <w:rPr>
-      <w:rFonts w:ascii="Source Sans Pro" w:eastAsia="Source Han Code JP R" w:hAnsi="Source Sans Pro"/>
-      <w:b/>
-      <w:i w:val="0"/>
-      <w:sz w:val="22"/>
-    </w:rPr>
   </w:style>
   <w:style w:type="paragraph" w:customStyle="1" w:styleId="ImageCaption">
     <w:name w:val="Image Caption"/>
@@ -4453,26 +4522,22 @@
     <w:basedOn w:val="a1"/>
     <w:link w:val="ae"/>
     <w:uiPriority w:val="35"/>
-    <w:rsid w:val="00C260CC"/>
+    <w:rsid w:val="00F8737E"/>
     <w:rPr>
-      <w:rFonts w:asciiTheme="majorHAnsi" w:eastAsiaTheme="majorEastAsia" w:hAnsiTheme="majorHAnsi" w:cstheme="majorHAnsi"/>
-      <w:i/>
+      <w:rFonts w:ascii="Source Sans Pro" w:eastAsia="Source Han Sans" w:hAnsi="Source Sans Pro" w:cstheme="majorHAnsi"/>
+      <w:b/>
       <w:iCs/>
-      <w:sz w:val="18"/>
       <w:szCs w:val="18"/>
     </w:rPr>
   </w:style>
   <w:style w:type="character" w:customStyle="1" w:styleId="VerbatimChar">
     <w:name w:val="Verbatim Char"/>
-    <w:basedOn w:val="af"/>
+    <w:basedOn w:val="a1"/>
+    <w:uiPriority w:val="1"/>
     <w:qFormat/>
-    <w:rsid w:val="001D6A11"/>
+    <w:rsid w:val="008B6F41"/>
     <w:rPr>
-      <w:rFonts w:ascii="Source Code Pro" w:eastAsia="Source Han Code JP R" w:hAnsi="Source Code Pro" w:cstheme="majorHAnsi"/>
-      <w:i/>
-      <w:iCs/>
-      <w:sz w:val="18"/>
-      <w:szCs w:val="18"/>
+      <w:rFonts w:ascii="Source Code Pro" w:eastAsia="Source Han Sans" w:hAnsi="Source Code Pro"/>
     </w:rPr>
   </w:style>
   <w:style w:type="character" w:styleId="af0">
@@ -4480,7 +4545,8 @@
     <w:basedOn w:val="af"/>
     <w:rPr>
       <w:rFonts w:asciiTheme="majorHAnsi" w:eastAsiaTheme="majorEastAsia" w:hAnsiTheme="majorHAnsi" w:cstheme="majorHAnsi"/>
-      <w:i/>
+      <w:b/>
+      <w:i w:val="0"/>
       <w:iCs/>
       <w:sz w:val="18"/>
       <w:szCs w:val="18"/>
@@ -4493,7 +4559,8 @@
     <w:uiPriority w:val="99"/>
     <w:rPr>
       <w:rFonts w:asciiTheme="majorHAnsi" w:eastAsiaTheme="majorEastAsia" w:hAnsiTheme="majorHAnsi" w:cstheme="majorHAnsi"/>
-      <w:i/>
+      <w:b/>
+      <w:i w:val="0"/>
       <w:iCs/>
       <w:color w:val="4F81BD" w:themeColor="accent1"/>
       <w:sz w:val="18"/>
@@ -5206,11 +5273,12 @@
     <w:basedOn w:val="a1"/>
     <w:link w:val="a6"/>
     <w:uiPriority w:val="10"/>
-    <w:rsid w:val="00A31429"/>
+    <w:rsid w:val="00AB34CC"/>
     <w:rPr>
-      <w:rFonts w:asciiTheme="majorHAnsi" w:eastAsiaTheme="majorEastAsia" w:hAnsiTheme="majorHAnsi" w:cstheme="majorBidi"/>
+      <w:rFonts w:ascii="Source Sans Pro" w:eastAsia="Source Han Sans" w:hAnsi="Source Sans Pro" w:cstheme="majorBidi"/>
+      <w:b/>
       <w:color w:val="000000" w:themeColor="text1"/>
-      <w:sz w:val="56"/>
+      <w:sz w:val="140"/>
       <w:szCs w:val="56"/>
     </w:rPr>
   </w:style>
@@ -5971,7 +6039,7 @@
 </file>
 
 <file path=customXml/itemProps1.xml><?xml version="1.0" encoding="utf-8"?>
-<ds:datastoreItem xmlns:ds="http://schemas.openxmlformats.org/officeDocument/2006/customXml" ds:itemID="{5691779F-76EC-7B4C-B319-A870B578BF08}">
+<ds:datastoreItem xmlns:ds="http://schemas.openxmlformats.org/officeDocument/2006/customXml" ds:itemID="{6094C8A8-433B-2E45-B721-E0A298CEECA6}">
   <ds:schemaRefs>
     <ds:schemaRef ds:uri="http://schemas.openxmlformats.org/officeDocument/2006/bibliography"/>
   </ds:schemaRefs>

</xml_diff>

<commit_message>
update docx reference template
</commit_message>
<xml_diff>
--- a/ref.docx
+++ b/ref.docx
@@ -5,52 +5,114 @@
     <w:p>
       <w:pPr>
         <w:pStyle w:val="a6"/>
-        <w:rPr>
-          <w:lang w:eastAsia="ja-JP"/>
-        </w:rPr>
-      </w:pPr>
-      <w:r>
-        <w:rPr>
-          <w:lang w:eastAsia="ja-JP"/>
-        </w:rPr>
-        <w:fldChar w:fldCharType="begin"/>
-      </w:r>
-      <w:r>
-        <w:rPr>
-          <w:lang w:eastAsia="ja-JP"/>
-        </w:rPr>
-        <w:instrText xml:space="preserve"> </w:instrText>
-      </w:r>
-      <w:r>
+        <w:spacing w:after="480"/>
         <w:rPr>
           <w:rFonts w:hint="eastAsia"/>
           <w:lang w:eastAsia="ja-JP"/>
         </w:rPr>
-        <w:instrText>TITLE  \* MERGEFORMAT</w:instrText>
-      </w:r>
+      </w:pPr>
       <w:r>
         <w:rPr>
           <w:lang w:eastAsia="ja-JP"/>
         </w:rPr>
+        <w:fldChar w:fldCharType="begin"/>
+      </w:r>
+      <w:r>
+        <w:rPr>
+          <w:lang w:eastAsia="ja-JP"/>
+        </w:rPr>
         <w:instrText xml:space="preserve"> </w:instrText>
-      </w:r>
-      <w:r>
-        <w:rPr>
-          <w:lang w:eastAsia="ja-JP"/>
-        </w:rPr>
-        <w:fldChar w:fldCharType="end"/>
       </w:r>
       <w:r>
         <w:rPr>
           <w:rFonts w:hint="eastAsia"/>
           <w:lang w:eastAsia="ja-JP"/>
         </w:rPr>
-        <w:t>表紙の表題</w:t>
-      </w:r>
+        <w:instrText>TITLE  \* MERGEFORMAT</w:instrText>
+      </w:r>
+      <w:r>
+        <w:rPr>
+          <w:lang w:eastAsia="ja-JP"/>
+        </w:rPr>
+        <w:instrText xml:space="preserve"> </w:instrText>
+      </w:r>
+      <w:r>
+        <w:rPr>
+          <w:lang w:eastAsia="ja-JP"/>
+        </w:rPr>
+        <w:fldChar w:fldCharType="end"/>
+      </w:r>
+      <w:r>
+        <w:rPr>
+          <w:rFonts w:hint="eastAsia"/>
+          <w:lang w:eastAsia="ja-JP"/>
+        </w:rPr>
+        <w:t>表</w:t>
+      </w:r>
+      <w:r>
+        <w:rPr>
+          <w:lang w:eastAsia="ja-JP"/>
+        </w:rPr>
+        <w:br/>
+      </w:r>
+      <w:r>
+        <w:rPr>
+          <w:rFonts w:hint="eastAsia"/>
+          <w:lang w:eastAsia="ja-JP"/>
+        </w:rPr>
+        <w:t>紙</w:t>
+      </w:r>
+      <w:r>
+        <w:rPr>
+          <w:lang w:eastAsia="ja-JP"/>
+        </w:rPr>
+        <w:br/>
+      </w:r>
+      <w:r>
+        <w:rPr>
+          <w:rFonts w:hint="eastAsia"/>
+          <w:lang w:eastAsia="ja-JP"/>
+        </w:rPr>
+        <w:t>の</w:t>
+      </w:r>
+      <w:r>
+        <w:rPr>
+          <w:lang w:eastAsia="ja-JP"/>
+        </w:rPr>
+        <w:br/>
+      </w:r>
+      <w:r>
+        <w:rPr>
+          <w:rFonts w:hint="eastAsia"/>
+          <w:lang w:eastAsia="ja-JP"/>
+        </w:rPr>
+        <w:t>表</w:t>
+      </w:r>
+      <w:r>
+        <w:rPr>
+          <w:lang w:eastAsia="ja-JP"/>
+        </w:rPr>
+        <w:br/>
+      </w:r>
+      <w:r>
+        <w:rPr>
+          <w:rFonts w:hint="eastAsia"/>
+          <w:lang w:eastAsia="ja-JP"/>
+        </w:rPr>
+        <w:t>題</w:t>
+      </w:r>
+      <w:r>
+        <w:rPr>
+          <w:lang w:eastAsia="ja-JP"/>
+        </w:rPr>
+        <w:br/>
+      </w:r>
+      <w:bookmarkStart w:id="0" w:name="_GoBack"/>
+      <w:bookmarkEnd w:id="0"/>
     </w:p>
     <w:p>
       <w:pPr>
-        <w:pStyle w:val="HeadingUnnumbered2"/>
+        <w:pStyle w:val="Author"/>
         <w:rPr>
           <w:lang w:eastAsia="ja-JP"/>
         </w:rPr>
@@ -100,8 +162,76 @@
     </w:p>
     <w:p>
       <w:pPr>
+        <w:pStyle w:val="aa"/>
+        <w:rPr>
+          <w:lang w:eastAsia="ja-JP"/>
+        </w:rPr>
+      </w:pPr>
+      <w:r>
+        <w:rPr>
+          <w:lang w:eastAsia="ja-JP"/>
+        </w:rPr>
+        <w:fldChar w:fldCharType="begin"/>
+      </w:r>
+      <w:r>
+        <w:rPr>
+          <w:lang w:eastAsia="ja-JP"/>
+        </w:rPr>
+        <w:instrText xml:space="preserve"> </w:instrText>
+      </w:r>
+      <w:r>
+        <w:rPr>
+          <w:rFonts w:hint="eastAsia"/>
+          <w:lang w:eastAsia="ja-JP"/>
+        </w:rPr>
+        <w:instrText>CREATEDATE  \* MERGEFORMAT</w:instrText>
+      </w:r>
+      <w:r>
+        <w:rPr>
+          <w:lang w:eastAsia="ja-JP"/>
+        </w:rPr>
+        <w:instrText xml:space="preserve"> </w:instrText>
+      </w:r>
+      <w:r>
+        <w:rPr>
+          <w:lang w:eastAsia="ja-JP"/>
+        </w:rPr>
+        <w:fldChar w:fldCharType="separate"/>
+      </w:r>
+      <w:r>
+        <w:rPr>
+          <w:noProof/>
+          <w:lang w:eastAsia="ja-JP"/>
+        </w:rPr>
+        <w:t>2015/10/16 1:19:00</w:t>
+      </w:r>
+      <w:r>
+        <w:rPr>
+          <w:lang w:eastAsia="ja-JP"/>
+        </w:rPr>
+        <w:fldChar w:fldCharType="end"/>
+      </w:r>
+      <w:r>
+        <w:rPr>
+          <w:rFonts w:hint="eastAsia"/>
+          <w:lang w:eastAsia="ja-JP"/>
+        </w:rPr>
+        <w:t>CREATEDATE</w:t>
+      </w:r>
+    </w:p>
+    <w:p>
+      <w:pPr>
         <w:pStyle w:val="HeadingUnnumbered3"/>
         <w:rPr>
+          <w:lang w:eastAsia="ja-JP"/>
+        </w:rPr>
+      </w:pPr>
+    </w:p>
+    <w:p>
+      <w:pPr>
+        <w:pStyle w:val="HeadingUnnumbered3"/>
+        <w:rPr>
+          <w:rFonts w:hint="eastAsia"/>
           <w:lang w:eastAsia="ja-JP"/>
         </w:rPr>
         <w:sectPr>
@@ -111,64 +241,13 @@
           <w:footerReference w:type="default" r:id="rId11"/>
           <w:headerReference w:type="first" r:id="rId12"/>
           <w:pgSz w:w="11906" w:h="16838"/>
-          <w:pgMar w:top="1134" w:right="1077" w:bottom="1440" w:left="1077" w:header="851" w:footer="992" w:gutter="0"/>
+          <w:pgMar w:top="1134" w:right="489" w:bottom="1440" w:left="1077" w:header="851" w:footer="992" w:gutter="0"/>
           <w:pgNumType w:start="0"/>
           <w:cols w:space="425"/>
           <w:titlePg/>
-          <w:docGrid w:type="linesAndChars" w:linePitch="360"/>
+          <w:docGrid w:linePitch="300" w:charSpace="-4333"/>
         </w:sectPr>
       </w:pPr>
-      <w:r>
-        <w:rPr>
-          <w:lang w:eastAsia="ja-JP"/>
-        </w:rPr>
-        <w:fldChar w:fldCharType="begin"/>
-      </w:r>
-      <w:r>
-        <w:rPr>
-          <w:lang w:eastAsia="ja-JP"/>
-        </w:rPr>
-        <w:instrText xml:space="preserve"> </w:instrText>
-      </w:r>
-      <w:r>
-        <w:rPr>
-          <w:rFonts w:hint="eastAsia"/>
-          <w:lang w:eastAsia="ja-JP"/>
-        </w:rPr>
-        <w:instrText>CREATEDATE  \* MERGEFORMAT</w:instrText>
-      </w:r>
-      <w:r>
-        <w:rPr>
-          <w:lang w:eastAsia="ja-JP"/>
-        </w:rPr>
-        <w:instrText xml:space="preserve"> </w:instrText>
-      </w:r>
-      <w:r>
-        <w:rPr>
-          <w:lang w:eastAsia="ja-JP"/>
-        </w:rPr>
-        <w:fldChar w:fldCharType="separate"/>
-      </w:r>
-      <w:r>
-        <w:rPr>
-          <w:noProof/>
-          <w:lang w:eastAsia="ja-JP"/>
-        </w:rPr>
-        <w:t>2015/10/16 1:19:00</w:t>
-      </w:r>
-      <w:r>
-        <w:rPr>
-          <w:lang w:eastAsia="ja-JP"/>
-        </w:rPr>
-        <w:fldChar w:fldCharType="end"/>
-      </w:r>
-      <w:r>
-        <w:rPr>
-          <w:rFonts w:hint="eastAsia"/>
-          <w:lang w:eastAsia="ja-JP"/>
-        </w:rPr>
-        <w:t>CREATEDATE</w:t>
-      </w:r>
     </w:p>
     <w:p>
       <w:pPr>
@@ -232,6 +311,7 @@
             <w:rPr>
               <w:b w:val="0"/>
               <w:bCs w:val="0"/>
+              <w:caps/>
             </w:rPr>
             <w:fldChar w:fldCharType="begin"/>
           </w:r>
@@ -242,6 +322,7 @@
             <w:rPr>
               <w:b w:val="0"/>
               <w:bCs w:val="0"/>
+              <w:caps/>
             </w:rPr>
             <w:fldChar w:fldCharType="separate"/>
           </w:r>
@@ -659,12 +740,12 @@
       <w:pPr>
         <w:pStyle w:val="1"/>
       </w:pPr>
-      <w:bookmarkStart w:id="0" w:name="_Toc439856400"/>
+      <w:bookmarkStart w:id="1" w:name="_Toc439856400"/>
       <w:r>
         <w:lastRenderedPageBreak/>
         <w:t>Hello world.</w:t>
       </w:r>
-      <w:bookmarkEnd w:id="0"/>
+      <w:bookmarkEnd w:id="1"/>
     </w:p>
     <w:p>
       <w:pPr>
@@ -673,7 +754,7 @@
           <w:lang w:eastAsia="ja-JP"/>
         </w:rPr>
       </w:pPr>
-      <w:bookmarkStart w:id="1" w:name="_Toc439856401"/>
+      <w:bookmarkStart w:id="2" w:name="_Toc439856401"/>
       <w:r>
         <w:rPr>
           <w:rFonts w:hint="eastAsia"/>
@@ -681,7 +762,6 @@
         </w:rPr>
         <w:t>Hell</w:t>
       </w:r>
-      <w:bookmarkStart w:id="2" w:name="_GoBack"/>
       <w:r>
         <w:rPr>
           <w:rStyle w:val="VerbatimChar"/>
@@ -689,7 +769,6 @@
         </w:rPr>
         <w:t>o world</w:t>
       </w:r>
-      <w:bookmarkEnd w:id="1"/>
       <w:bookmarkEnd w:id="2"/>
     </w:p>
     <w:p>
@@ -933,13 +1012,8 @@
         <w:t>I</w:t>
       </w:r>
       <w:r>
-        <w:t xml:space="preserve">mage </w:t>
-      </w:r>
-      <w:proofErr w:type="spellStart"/>
-      <w:r>
-        <w:t>Div</w:t>
-      </w:r>
-      <w:proofErr w:type="spellEnd"/>
+        <w:t>mage Div</w:t>
+      </w:r>
     </w:p>
     <w:p>
       <w:pPr>
@@ -954,19 +1028,36 @@
       <w:r>
         <w:t>able Caption</w:t>
       </w:r>
+    </w:p>
+    <w:p>
+      <w:pPr>
+        <w:pStyle w:val="ae"/>
+        <w:keepNext/>
+      </w:pPr>
+      <w:r>
+        <w:t xml:space="preserve">Table </w:t>
+      </w:r>
+      <w:fldSimple w:instr=" SEQ Table \* ARABIC ">
+        <w:r>
+          <w:rPr>
+            <w:noProof/>
+          </w:rPr>
+          <w:t>1</w:t>
+        </w:r>
+      </w:fldSimple>
     </w:p>
     <w:tbl>
       <w:tblPr>
         <w:tblStyle w:val="12"/>
-        <w:tblW w:w="5355" w:type="pct"/>
+        <w:tblW w:w="5000" w:type="pct"/>
         <w:jc w:val="center"/>
         <w:tblLook w:val="04A0" w:firstRow="1" w:lastRow="0" w:firstColumn="1" w:lastColumn="0" w:noHBand="0" w:noVBand="1"/>
       </w:tblPr>
       <w:tblGrid>
         <w:gridCol w:w="561"/>
-        <w:gridCol w:w="1330"/>
-        <w:gridCol w:w="1865"/>
-        <w:gridCol w:w="6913"/>
+        <w:gridCol w:w="1193"/>
+        <w:gridCol w:w="1714"/>
+        <w:gridCol w:w="6494"/>
       </w:tblGrid>
       <w:tr>
         <w:trPr>
@@ -976,7 +1067,7 @@
         <w:tc>
           <w:tcPr>
             <w:cnfStyle w:val="001000000100" w:firstRow="0" w:lastRow="0" w:firstColumn="1" w:lastColumn="0" w:oddVBand="0" w:evenVBand="0" w:oddHBand="0" w:evenHBand="0" w:firstRowFirstColumn="1" w:firstRowLastColumn="0" w:lastRowFirstColumn="0" w:lastRowLastColumn="0"/>
-            <w:tcW w:w="0" w:type="auto"/>
+            <w:tcW w:w="276" w:type="pct"/>
             <w:vAlign w:val="center"/>
           </w:tcPr>
           <w:p>
@@ -1011,21 +1102,13 @@
               <w:cnfStyle w:val="100000000000" w:firstRow="1" w:lastRow="0" w:firstColumn="0" w:lastColumn="0" w:oddVBand="0" w:evenVBand="0" w:oddHBand="0" w:evenHBand="0" w:firstRowFirstColumn="0" w:firstRowLastColumn="0" w:lastRowFirstColumn="0" w:lastRowLastColumn="0"/>
             </w:pPr>
             <w:r>
-              <w:t>(</w:t>
-            </w:r>
-            <w:proofErr w:type="spellStart"/>
-            <w:r>
-              <w:t>mbed</w:t>
-            </w:r>
-            <w:proofErr w:type="spellEnd"/>
-            <w:r>
-              <w:t xml:space="preserve"> p10)</w:t>
+              <w:t>(mbed p10)</w:t>
             </w:r>
           </w:p>
         </w:tc>
         <w:tc>
           <w:tcPr>
-            <w:tcW w:w="874" w:type="pct"/>
+            <w:tcW w:w="862" w:type="pct"/>
             <w:vAlign w:val="center"/>
           </w:tcPr>
           <w:p>
@@ -1045,21 +1128,13 @@
               <w:cnfStyle w:val="100000000000" w:firstRow="1" w:lastRow="0" w:firstColumn="0" w:lastColumn="0" w:oddVBand="0" w:evenVBand="0" w:oddHBand="0" w:evenHBand="0" w:firstRowFirstColumn="0" w:firstRowLastColumn="0" w:lastRowFirstColumn="0" w:lastRowLastColumn="0"/>
             </w:pPr>
             <w:r>
-              <w:t>(</w:t>
-            </w:r>
-            <w:proofErr w:type="spellStart"/>
-            <w:r>
-              <w:t>mbed</w:t>
-            </w:r>
-            <w:proofErr w:type="spellEnd"/>
-            <w:r>
-              <w:t xml:space="preserve"> p9)</w:t>
+              <w:t>(mbed p9)</w:t>
             </w:r>
           </w:p>
         </w:tc>
         <w:tc>
           <w:tcPr>
-            <w:tcW w:w="0" w:type="auto"/>
+            <w:tcW w:w="3261" w:type="pct"/>
             <w:vAlign w:val="center"/>
           </w:tcPr>
           <w:p>
@@ -1081,7 +1156,7 @@
         <w:tc>
           <w:tcPr>
             <w:cnfStyle w:val="001000000000" w:firstRow="0" w:lastRow="0" w:firstColumn="1" w:lastColumn="0" w:oddVBand="0" w:evenVBand="0" w:oddHBand="0" w:evenHBand="0" w:firstRowFirstColumn="0" w:firstRowLastColumn="0" w:lastRowFirstColumn="0" w:lastRowLastColumn="0"/>
-            <w:tcW w:w="0" w:type="auto"/>
+            <w:tcW w:w="276" w:type="pct"/>
             <w:vAlign w:val="center"/>
           </w:tcPr>
           <w:p>
@@ -1112,7 +1187,7 @@
         </w:tc>
         <w:tc>
           <w:tcPr>
-            <w:tcW w:w="874" w:type="pct"/>
+            <w:tcW w:w="862" w:type="pct"/>
             <w:vAlign w:val="center"/>
           </w:tcPr>
           <w:p>
@@ -1123,7 +1198,7 @@
         </w:tc>
         <w:tc>
           <w:tcPr>
-            <w:tcW w:w="0" w:type="auto"/>
+            <w:tcW w:w="3261" w:type="pct"/>
             <w:vAlign w:val="center"/>
           </w:tcPr>
           <w:p>
@@ -1145,7 +1220,7 @@
         <w:tc>
           <w:tcPr>
             <w:cnfStyle w:val="001000000000" w:firstRow="0" w:lastRow="0" w:firstColumn="1" w:lastColumn="0" w:oddVBand="0" w:evenVBand="0" w:oddHBand="0" w:evenHBand="0" w:firstRowFirstColumn="0" w:firstRowLastColumn="0" w:lastRowFirstColumn="0" w:lastRowLastColumn="0"/>
-            <w:tcW w:w="0" w:type="auto"/>
+            <w:tcW w:w="276" w:type="pct"/>
             <w:vAlign w:val="center"/>
           </w:tcPr>
           <w:p>
@@ -1172,7 +1247,7 @@
         </w:tc>
         <w:tc>
           <w:tcPr>
-            <w:tcW w:w="874" w:type="pct"/>
+            <w:tcW w:w="862" w:type="pct"/>
             <w:vAlign w:val="center"/>
           </w:tcPr>
           <w:p>
@@ -1188,7 +1263,7 @@
         </w:tc>
         <w:tc>
           <w:tcPr>
-            <w:tcW w:w="0" w:type="auto"/>
+            <w:tcW w:w="3261" w:type="pct"/>
             <w:vAlign w:val="center"/>
           </w:tcPr>
           <w:p>
@@ -1210,7 +1285,7 @@
         <w:tc>
           <w:tcPr>
             <w:cnfStyle w:val="001000000000" w:firstRow="0" w:lastRow="0" w:firstColumn="1" w:lastColumn="0" w:oddVBand="0" w:evenVBand="0" w:oddHBand="0" w:evenHBand="0" w:firstRowFirstColumn="0" w:firstRowLastColumn="0" w:lastRowFirstColumn="0" w:lastRowLastColumn="0"/>
-            <w:tcW w:w="0" w:type="auto"/>
+            <w:tcW w:w="276" w:type="pct"/>
             <w:vAlign w:val="center"/>
           </w:tcPr>
           <w:p>
@@ -1237,7 +1312,7 @@
         </w:tc>
         <w:tc>
           <w:tcPr>
-            <w:tcW w:w="874" w:type="pct"/>
+            <w:tcW w:w="862" w:type="pct"/>
             <w:vAlign w:val="center"/>
           </w:tcPr>
           <w:p>
@@ -1253,7 +1328,7 @@
         </w:tc>
         <w:tc>
           <w:tcPr>
-            <w:tcW w:w="0" w:type="auto"/>
+            <w:tcW w:w="3261" w:type="pct"/>
             <w:vAlign w:val="center"/>
           </w:tcPr>
           <w:p>
@@ -1287,7 +1362,7 @@
         <w:tc>
           <w:tcPr>
             <w:cnfStyle w:val="001000000000" w:firstRow="0" w:lastRow="0" w:firstColumn="1" w:lastColumn="0" w:oddVBand="0" w:evenVBand="0" w:oddHBand="0" w:evenHBand="0" w:firstRowFirstColumn="0" w:firstRowLastColumn="0" w:lastRowFirstColumn="0" w:lastRowLastColumn="0"/>
-            <w:tcW w:w="0" w:type="auto"/>
+            <w:tcW w:w="276" w:type="pct"/>
             <w:vAlign w:val="center"/>
           </w:tcPr>
           <w:p>
@@ -1314,7 +1389,7 @@
         </w:tc>
         <w:tc>
           <w:tcPr>
-            <w:tcW w:w="874" w:type="pct"/>
+            <w:tcW w:w="862" w:type="pct"/>
             <w:vAlign w:val="center"/>
           </w:tcPr>
           <w:p>
@@ -1330,7 +1405,7 @@
         </w:tc>
         <w:tc>
           <w:tcPr>
-            <w:tcW w:w="0" w:type="auto"/>
+            <w:tcW w:w="3261" w:type="pct"/>
             <w:vAlign w:val="center"/>
           </w:tcPr>
           <w:p>
@@ -1364,7 +1439,7 @@
         <w:tc>
           <w:tcPr>
             <w:cnfStyle w:val="001000000000" w:firstRow="0" w:lastRow="0" w:firstColumn="1" w:lastColumn="0" w:oddVBand="0" w:evenVBand="0" w:oddHBand="0" w:evenHBand="0" w:firstRowFirstColumn="0" w:firstRowLastColumn="0" w:lastRowFirstColumn="0" w:lastRowLastColumn="0"/>
-            <w:tcW w:w="0" w:type="auto"/>
+            <w:tcW w:w="276" w:type="pct"/>
             <w:vAlign w:val="center"/>
           </w:tcPr>
           <w:p>
@@ -1405,7 +1480,7 @@
         </w:tc>
         <w:tc>
           <w:tcPr>
-            <w:tcW w:w="874" w:type="pct"/>
+            <w:tcW w:w="862" w:type="pct"/>
             <w:vAlign w:val="center"/>
           </w:tcPr>
           <w:p>
@@ -1416,7 +1491,7 @@
         </w:tc>
         <w:tc>
           <w:tcPr>
-            <w:tcW w:w="0" w:type="auto"/>
+            <w:tcW w:w="3261" w:type="pct"/>
             <w:vAlign w:val="center"/>
           </w:tcPr>
           <w:p>
@@ -1433,7 +1508,7 @@
         <w:tc>
           <w:tcPr>
             <w:cnfStyle w:val="001000000000" w:firstRow="0" w:lastRow="0" w:firstColumn="1" w:lastColumn="0" w:oddVBand="0" w:evenVBand="0" w:oddHBand="0" w:evenHBand="0" w:firstRowFirstColumn="0" w:firstRowLastColumn="0" w:lastRowFirstColumn="0" w:lastRowLastColumn="0"/>
-            <w:tcW w:w="0" w:type="auto"/>
+            <w:tcW w:w="276" w:type="pct"/>
             <w:vAlign w:val="center"/>
           </w:tcPr>
           <w:p>
@@ -1460,7 +1535,7 @@
         </w:tc>
         <w:tc>
           <w:tcPr>
-            <w:tcW w:w="874" w:type="pct"/>
+            <w:tcW w:w="862" w:type="pct"/>
             <w:vAlign w:val="center"/>
           </w:tcPr>
           <w:p>
@@ -1469,16 +1544,14 @@
               <w:jc w:val="center"/>
               <w:cnfStyle w:val="000000000000" w:firstRow="0" w:lastRow="0" w:firstColumn="0" w:lastColumn="0" w:oddVBand="0" w:evenVBand="0" w:oddHBand="0" w:evenHBand="0" w:firstRowFirstColumn="0" w:firstRowLastColumn="0" w:lastRowFirstColumn="0" w:lastRowLastColumn="0"/>
             </w:pPr>
-            <w:proofErr w:type="spellStart"/>
             <w:r>
               <w:t>バイナリデータ</w:t>
             </w:r>
-            <w:proofErr w:type="spellEnd"/>
           </w:p>
         </w:tc>
         <w:tc>
           <w:tcPr>
-            <w:tcW w:w="0" w:type="auto"/>
+            <w:tcW w:w="3261" w:type="pct"/>
             <w:vAlign w:val="center"/>
           </w:tcPr>
           <w:p>
@@ -1554,7 +1627,7 @@
         <w:tc>
           <w:tcPr>
             <w:cnfStyle w:val="001000000000" w:firstRow="0" w:lastRow="0" w:firstColumn="1" w:lastColumn="0" w:oddVBand="0" w:evenVBand="0" w:oddHBand="0" w:evenHBand="0" w:firstRowFirstColumn="0" w:firstRowLastColumn="0" w:lastRowFirstColumn="0" w:lastRowLastColumn="0"/>
-            <w:tcW w:w="0" w:type="auto"/>
+            <w:tcW w:w="276" w:type="pct"/>
             <w:vAlign w:val="center"/>
           </w:tcPr>
           <w:p>
@@ -1585,7 +1658,7 @@
         </w:tc>
         <w:tc>
           <w:tcPr>
-            <w:tcW w:w="874" w:type="pct"/>
+            <w:tcW w:w="862" w:type="pct"/>
             <w:vAlign w:val="center"/>
           </w:tcPr>
           <w:p>
@@ -1596,7 +1669,7 @@
         </w:tc>
         <w:tc>
           <w:tcPr>
-            <w:tcW w:w="0" w:type="auto"/>
+            <w:tcW w:w="3261" w:type="pct"/>
             <w:vAlign w:val="center"/>
           </w:tcPr>
           <w:p>
@@ -1618,7 +1691,7 @@
         <w:tc>
           <w:tcPr>
             <w:cnfStyle w:val="001000000000" w:firstRow="0" w:lastRow="0" w:firstColumn="1" w:lastColumn="0" w:oddVBand="0" w:evenVBand="0" w:oddHBand="0" w:evenHBand="0" w:firstRowFirstColumn="0" w:firstRowLastColumn="0" w:lastRowFirstColumn="0" w:lastRowLastColumn="0"/>
-            <w:tcW w:w="0" w:type="auto"/>
+            <w:tcW w:w="276" w:type="pct"/>
             <w:vAlign w:val="center"/>
           </w:tcPr>
           <w:p>
@@ -1643,7 +1716,7 @@
         </w:tc>
         <w:tc>
           <w:tcPr>
-            <w:tcW w:w="874" w:type="pct"/>
+            <w:tcW w:w="862" w:type="pct"/>
             <w:vAlign w:val="center"/>
           </w:tcPr>
           <w:p>
@@ -1654,7 +1727,7 @@
         </w:tc>
         <w:tc>
           <w:tcPr>
-            <w:tcW w:w="0" w:type="auto"/>
+            <w:tcW w:w="3261" w:type="pct"/>
             <w:vAlign w:val="center"/>
           </w:tcPr>
           <w:p>
@@ -1671,7 +1744,7 @@
         <w:tc>
           <w:tcPr>
             <w:cnfStyle w:val="001000000000" w:firstRow="0" w:lastRow="0" w:firstColumn="1" w:lastColumn="0" w:oddVBand="0" w:evenVBand="0" w:oddHBand="0" w:evenHBand="0" w:firstRowFirstColumn="0" w:firstRowLastColumn="0" w:lastRowFirstColumn="0" w:lastRowLastColumn="0"/>
-            <w:tcW w:w="0" w:type="auto"/>
+            <w:tcW w:w="276" w:type="pct"/>
             <w:vAlign w:val="center"/>
           </w:tcPr>
           <w:p>
@@ -1696,7 +1769,7 @@
         </w:tc>
         <w:tc>
           <w:tcPr>
-            <w:tcW w:w="874" w:type="pct"/>
+            <w:tcW w:w="862" w:type="pct"/>
             <w:vAlign w:val="center"/>
           </w:tcPr>
           <w:p>
@@ -1707,7 +1780,7 @@
         </w:tc>
         <w:tc>
           <w:tcPr>
-            <w:tcW w:w="0" w:type="auto"/>
+            <w:tcW w:w="3261" w:type="pct"/>
             <w:vAlign w:val="center"/>
           </w:tcPr>
           <w:p>
@@ -1724,7 +1797,7 @@
         <w:tc>
           <w:tcPr>
             <w:cnfStyle w:val="001000000000" w:firstRow="0" w:lastRow="0" w:firstColumn="1" w:lastColumn="0" w:oddVBand="0" w:evenVBand="0" w:oddHBand="0" w:evenHBand="0" w:firstRowFirstColumn="0" w:firstRowLastColumn="0" w:lastRowFirstColumn="0" w:lastRowLastColumn="0"/>
-            <w:tcW w:w="0" w:type="auto"/>
+            <w:tcW w:w="276" w:type="pct"/>
             <w:vAlign w:val="center"/>
           </w:tcPr>
           <w:p>
@@ -1749,7 +1822,7 @@
         </w:tc>
         <w:tc>
           <w:tcPr>
-            <w:tcW w:w="874" w:type="pct"/>
+            <w:tcW w:w="862" w:type="pct"/>
             <w:vAlign w:val="center"/>
           </w:tcPr>
           <w:p>
@@ -1760,7 +1833,7 @@
         </w:tc>
         <w:tc>
           <w:tcPr>
-            <w:tcW w:w="0" w:type="auto"/>
+            <w:tcW w:w="3261" w:type="pct"/>
             <w:vAlign w:val="center"/>
           </w:tcPr>
           <w:p>
@@ -1777,7 +1850,7 @@
         <w:tc>
           <w:tcPr>
             <w:cnfStyle w:val="001000000000" w:firstRow="0" w:lastRow="0" w:firstColumn="1" w:lastColumn="0" w:oddVBand="0" w:evenVBand="0" w:oddHBand="0" w:evenHBand="0" w:firstRowFirstColumn="0" w:firstRowLastColumn="0" w:lastRowFirstColumn="0" w:lastRowLastColumn="0"/>
-            <w:tcW w:w="0" w:type="auto"/>
+            <w:tcW w:w="276" w:type="pct"/>
             <w:vAlign w:val="center"/>
           </w:tcPr>
           <w:p>
@@ -1802,7 +1875,7 @@
         </w:tc>
         <w:tc>
           <w:tcPr>
-            <w:tcW w:w="874" w:type="pct"/>
+            <w:tcW w:w="862" w:type="pct"/>
             <w:vAlign w:val="center"/>
           </w:tcPr>
           <w:p>
@@ -1813,7 +1886,7 @@
         </w:tc>
         <w:tc>
           <w:tcPr>
-            <w:tcW w:w="0" w:type="auto"/>
+            <w:tcW w:w="3261" w:type="pct"/>
             <w:vAlign w:val="center"/>
           </w:tcPr>
           <w:p>
@@ -1830,7 +1903,7 @@
         <w:tc>
           <w:tcPr>
             <w:cnfStyle w:val="001000000000" w:firstRow="0" w:lastRow="0" w:firstColumn="1" w:lastColumn="0" w:oddVBand="0" w:evenVBand="0" w:oddHBand="0" w:evenHBand="0" w:firstRowFirstColumn="0" w:firstRowLastColumn="0" w:lastRowFirstColumn="0" w:lastRowLastColumn="0"/>
-            <w:tcW w:w="0" w:type="auto"/>
+            <w:tcW w:w="276" w:type="pct"/>
             <w:vAlign w:val="center"/>
           </w:tcPr>
           <w:p>
@@ -1857,7 +1930,7 @@
         </w:tc>
         <w:tc>
           <w:tcPr>
-            <w:tcW w:w="874" w:type="pct"/>
+            <w:tcW w:w="862" w:type="pct"/>
             <w:vAlign w:val="center"/>
           </w:tcPr>
           <w:p>
@@ -1873,7 +1946,7 @@
         </w:tc>
         <w:tc>
           <w:tcPr>
-            <w:tcW w:w="0" w:type="auto"/>
+            <w:tcW w:w="3261" w:type="pct"/>
             <w:vAlign w:val="center"/>
           </w:tcPr>
           <w:p>
@@ -2020,14 +2093,7 @@
         <w:color w:val="17365D" w:themeColor="text2" w:themeShade="BF"/>
         <w:lang w:val="ja-JP" w:eastAsia="ja-JP"/>
       </w:rPr>
-      <w:t xml:space="preserve"> </w:t>
-    </w:r>
-    <w:r>
-      <w:rPr>
-        <w:color w:val="17365D" w:themeColor="text2" w:themeShade="BF"/>
-        <w:lang w:val="ja-JP" w:eastAsia="ja-JP"/>
-      </w:rPr>
-      <w:t xml:space="preserve">| </w:t>
+      <w:t xml:space="preserve"> | </w:t>
     </w:r>
     <w:r>
       <w:rPr>
@@ -2154,14 +2220,7 @@
         <w:color w:val="17365D" w:themeColor="text2" w:themeShade="BF"/>
         <w:lang w:val="ja-JP" w:eastAsia="ja-JP"/>
       </w:rPr>
-      <w:t xml:space="preserve"> </w:t>
-    </w:r>
-    <w:r>
-      <w:rPr>
-        <w:color w:val="17365D" w:themeColor="text2" w:themeShade="BF"/>
-        <w:lang w:val="ja-JP" w:eastAsia="ja-JP"/>
-      </w:rPr>
-      <w:t xml:space="preserve">| </w:t>
+      <w:t xml:space="preserve"> | </w:t>
     </w:r>
     <w:r>
       <w:rPr>
@@ -2528,7 +2587,7 @@
   <w:abstractNum w:abstractNumId="1" w15:restartNumberingAfterBreak="0">
     <w:nsid w:val="FFFFFF7C"/>
     <w:multiLevelType w:val="singleLevel"/>
-    <w:tmpl w:val="6276D13A"/>
+    <w:tmpl w:val="EE8C0718"/>
     <w:lvl w:ilvl="0">
       <w:start w:val="1"/>
       <w:numFmt w:val="decimal"/>
@@ -2545,7 +2604,7 @@
   <w:abstractNum w:abstractNumId="2" w15:restartNumberingAfterBreak="0">
     <w:nsid w:val="FFFFFF7D"/>
     <w:multiLevelType w:val="singleLevel"/>
-    <w:tmpl w:val="4ABA530E"/>
+    <w:tmpl w:val="67F81B92"/>
     <w:lvl w:ilvl="0">
       <w:start w:val="1"/>
       <w:numFmt w:val="decimal"/>
@@ -2562,7 +2621,7 @@
   <w:abstractNum w:abstractNumId="3" w15:restartNumberingAfterBreak="0">
     <w:nsid w:val="FFFFFF7E"/>
     <w:multiLevelType w:val="singleLevel"/>
-    <w:tmpl w:val="98F440FC"/>
+    <w:tmpl w:val="34F27EA4"/>
     <w:lvl w:ilvl="0">
       <w:start w:val="1"/>
       <w:numFmt w:val="decimal"/>
@@ -2579,7 +2638,7 @@
   <w:abstractNum w:abstractNumId="4" w15:restartNumberingAfterBreak="0">
     <w:nsid w:val="FFFFFF7F"/>
     <w:multiLevelType w:val="singleLevel"/>
-    <w:tmpl w:val="8B9EA038"/>
+    <w:tmpl w:val="B71E971E"/>
     <w:lvl w:ilvl="0">
       <w:start w:val="1"/>
       <w:numFmt w:val="decimal"/>
@@ -2596,7 +2655,7 @@
   <w:abstractNum w:abstractNumId="5" w15:restartNumberingAfterBreak="0">
     <w:nsid w:val="FFFFFF80"/>
     <w:multiLevelType w:val="singleLevel"/>
-    <w:tmpl w:val="724C2E60"/>
+    <w:tmpl w:val="F0A0ADA6"/>
     <w:lvl w:ilvl="0">
       <w:start w:val="1"/>
       <w:numFmt w:val="bullet"/>
@@ -2616,7 +2675,7 @@
   <w:abstractNum w:abstractNumId="6" w15:restartNumberingAfterBreak="0">
     <w:nsid w:val="FFFFFF81"/>
     <w:multiLevelType w:val="singleLevel"/>
-    <w:tmpl w:val="7D6AC73E"/>
+    <w:tmpl w:val="637C064C"/>
     <w:lvl w:ilvl="0">
       <w:start w:val="1"/>
       <w:numFmt w:val="bullet"/>
@@ -2678,7 +2737,7 @@
   <w:abstractNum w:abstractNumId="9" w15:restartNumberingAfterBreak="0">
     <w:nsid w:val="FFFFFF88"/>
     <w:multiLevelType w:val="singleLevel"/>
-    <w:tmpl w:val="2A30BBA6"/>
+    <w:tmpl w:val="DA50E40A"/>
     <w:lvl w:ilvl="0">
       <w:start w:val="1"/>
       <w:numFmt w:val="decimal"/>
@@ -3706,9 +3765,9 @@
     <w:lsdException w:name="index 7" w:semiHidden="1" w:unhideWhenUsed="1"/>
     <w:lsdException w:name="index 8" w:semiHidden="1" w:unhideWhenUsed="1"/>
     <w:lsdException w:name="index 9" w:semiHidden="1" w:unhideWhenUsed="1"/>
-    <w:lsdException w:name="toc 1" w:semiHidden="1" w:uiPriority="39" w:unhideWhenUsed="1"/>
-    <w:lsdException w:name="toc 2" w:semiHidden="1" w:uiPriority="39" w:unhideWhenUsed="1"/>
-    <w:lsdException w:name="toc 3" w:semiHidden="1" w:uiPriority="39" w:unhideWhenUsed="1"/>
+    <w:lsdException w:name="toc 1" w:semiHidden="1" w:uiPriority="39" w:unhideWhenUsed="1" w:qFormat="1"/>
+    <w:lsdException w:name="toc 2" w:semiHidden="1" w:uiPriority="39" w:unhideWhenUsed="1" w:qFormat="1"/>
+    <w:lsdException w:name="toc 3" w:semiHidden="1" w:uiPriority="39" w:unhideWhenUsed="1" w:qFormat="1"/>
     <w:lsdException w:name="toc 4" w:semiHidden="1" w:unhideWhenUsed="1"/>
     <w:lsdException w:name="toc 5" w:semiHidden="1" w:unhideWhenUsed="1"/>
     <w:lsdException w:name="toc 6" w:semiHidden="1" w:unhideWhenUsed="1"/>
@@ -3761,7 +3820,7 @@
     <w:lsdException w:name="Message Header" w:semiHidden="1" w:unhideWhenUsed="1"/>
     <w:lsdException w:name="Subtitle" w:uiPriority="11" w:qFormat="1"/>
     <w:lsdException w:name="Salutation" w:semiHidden="1" w:unhideWhenUsed="1"/>
-    <w:lsdException w:name="Date" w:semiHidden="1" w:unhideWhenUsed="1"/>
+    <w:lsdException w:name="Date" w:semiHidden="1" w:unhideWhenUsed="1" w:qFormat="1"/>
     <w:lsdException w:name="Body Text First Indent" w:semiHidden="1" w:unhideWhenUsed="1"/>
     <w:lsdException w:name="Body Text First Indent 2" w:semiHidden="1" w:unhideWhenUsed="1"/>
     <w:lsdException w:name="Note Heading" w:semiHidden="1" w:unhideWhenUsed="1"/>
@@ -4301,6 +4360,7 @@
   <w:style w:type="character" w:default="1" w:styleId="a1">
     <w:name w:val="Default Paragraph Font"/>
     <w:uiPriority w:val="1"/>
+    <w:semiHidden/>
     <w:unhideWhenUsed/>
   </w:style>
   <w:style w:type="table" w:default="1" w:styleId="a2">
@@ -4392,21 +4452,39 @@
   </w:style>
   <w:style w:type="paragraph" w:customStyle="1" w:styleId="Author">
     <w:name w:val="Author"/>
+    <w:basedOn w:val="a4"/>
     <w:next w:val="a4"/>
+    <w:autoRedefine/>
+    <w:qFormat/>
+    <w:rsid w:val="003F3856"/>
     <w:pPr>
       <w:keepNext/>
       <w:keepLines/>
+      <w:spacing w:line="240" w:lineRule="auto"/>
       <w:jc w:val="center"/>
     </w:pPr>
+    <w:rPr>
+      <w:b/>
+      <w:sz w:val="40"/>
+    </w:rPr>
   </w:style>
   <w:style w:type="paragraph" w:styleId="aa">
     <w:name w:val="Date"/>
+    <w:basedOn w:val="a4"/>
     <w:next w:val="a4"/>
+    <w:autoRedefine/>
+    <w:qFormat/>
+    <w:rsid w:val="00CC5A35"/>
     <w:pPr>
       <w:keepNext/>
       <w:keepLines/>
+      <w:spacing w:line="240" w:lineRule="auto"/>
       <w:jc w:val="center"/>
     </w:pPr>
+    <w:rPr>
+      <w:b/>
+      <w:sz w:val="40"/>
+    </w:rPr>
   </w:style>
   <w:style w:type="paragraph" w:customStyle="1" w:styleId="Abstract">
     <w:name w:val="Abstract"/>
@@ -4477,9 +4555,10 @@
     <w:uiPriority w:val="35"/>
     <w:unhideWhenUsed/>
     <w:qFormat/>
-    <w:rsid w:val="00F8737E"/>
+    <w:rsid w:val="00FA4A4B"/>
     <w:pPr>
       <w:spacing w:after="200" w:line="240" w:lineRule="auto"/>
+      <w:jc w:val="center"/>
     </w:pPr>
     <w:rPr>
       <w:rFonts w:eastAsia="Source Han Sans" w:cstheme="majorHAnsi"/>
@@ -4493,10 +4572,10 @@
     <w:basedOn w:val="ae"/>
     <w:autoRedefine/>
     <w:qFormat/>
-    <w:rsid w:val="00F8737E"/>
+    <w:rsid w:val="00FA4A4B"/>
     <w:pPr>
       <w:keepNext/>
-      <w:jc w:val="center"/>
+      <w:spacing w:after="120"/>
     </w:pPr>
   </w:style>
   <w:style w:type="paragraph" w:customStyle="1" w:styleId="ImageCaption">
@@ -4504,7 +4583,10 @@
     <w:basedOn w:val="TableCaption"/>
     <w:autoRedefine/>
     <w:qFormat/>
-    <w:rsid w:val="00F4410B"/>
+    <w:rsid w:val="00FA4A4B"/>
+    <w:pPr>
+      <w:spacing w:before="120" w:after="0"/>
+    </w:pPr>
   </w:style>
   <w:style w:type="paragraph" w:customStyle="1" w:styleId="Figure">
     <w:name w:val="Figure"/>
@@ -4522,7 +4604,7 @@
     <w:basedOn w:val="a1"/>
     <w:link w:val="ae"/>
     <w:uiPriority w:val="35"/>
-    <w:rsid w:val="00F8737E"/>
+    <w:rsid w:val="00FA4A4B"/>
     <w:rPr>
       <w:rFonts w:ascii="Source Sans Pro" w:eastAsia="Source Han Sans" w:hAnsi="Source Sans Pro" w:cstheme="majorHAnsi"/>
       <w:b/>
@@ -4535,9 +4617,11 @@
     <w:basedOn w:val="a1"/>
     <w:uiPriority w:val="1"/>
     <w:qFormat/>
-    <w:rsid w:val="008B6F41"/>
+    <w:rsid w:val="00794016"/>
     <w:rPr>
       <w:rFonts w:ascii="Source Code Pro" w:eastAsia="Source Han Sans" w:hAnsi="Source Code Pro"/>
+      <w:bdr w:val="none" w:sz="0" w:space="0" w:color="auto"/>
+      <w:shd w:val="thinDiagStripe" w:color="A6A6A6" w:themeColor="background1" w:themeShade="A6" w:fill="auto"/>
     </w:rPr>
   </w:style>
   <w:style w:type="character" w:styleId="af0">
@@ -4684,14 +4768,15 @@
     <w:autoRedefine/>
     <w:uiPriority w:val="39"/>
     <w:unhideWhenUsed/>
-    <w:rsid w:val="00CA0677"/>
+    <w:qFormat/>
+    <w:rsid w:val="00CC5A35"/>
     <w:pPr>
       <w:spacing w:before="120" w:after="120"/>
     </w:pPr>
     <w:rPr>
+      <w:rFonts w:cs="Times New Roman (本文のフォント - コンプレ"/>
       <w:b/>
       <w:bCs/>
-      <w:caps/>
       <w:sz w:val="20"/>
       <w:szCs w:val="20"/>
     </w:rPr>
@@ -5451,13 +5536,14 @@
     <w:autoRedefine/>
     <w:uiPriority w:val="39"/>
     <w:unhideWhenUsed/>
-    <w:rsid w:val="00CA0677"/>
+    <w:qFormat/>
+    <w:rsid w:val="00CC5A35"/>
     <w:pPr>
       <w:spacing w:after="0"/>
       <w:ind w:left="220"/>
     </w:pPr>
     <w:rPr>
-      <w:smallCaps/>
+      <w:rFonts w:cs="Times New Roman (本文のフォント - コンプレ"/>
       <w:sz w:val="20"/>
       <w:szCs w:val="20"/>
     </w:rPr>
@@ -5469,12 +5555,14 @@
     <w:autoRedefine/>
     <w:uiPriority w:val="39"/>
     <w:unhideWhenUsed/>
-    <w:rsid w:val="00CA0677"/>
+    <w:qFormat/>
+    <w:rsid w:val="00CC5A35"/>
     <w:pPr>
       <w:spacing w:after="0"/>
       <w:ind w:left="440"/>
     </w:pPr>
     <w:rPr>
+      <w:rFonts w:cs="Times New Roman (本文のフォント - コンプレ"/>
       <w:iCs/>
       <w:sz w:val="20"/>
       <w:szCs w:val="20"/>
@@ -5736,12 +5824,12 @@
     <w:basedOn w:val="a4"/>
     <w:autoRedefine/>
     <w:qFormat/>
-    <w:rsid w:val="001D6A11"/>
+    <w:rsid w:val="00FA4A4B"/>
     <w:pPr>
       <w:pBdr>
-        <w:top w:val="single" w:sz="4" w:space="1" w:color="auto"/>
+        <w:top w:val="single" w:sz="4" w:space="4" w:color="auto"/>
         <w:left w:val="single" w:sz="4" w:space="4" w:color="auto"/>
-        <w:bottom w:val="single" w:sz="4" w:space="1" w:color="auto"/>
+        <w:bottom w:val="single" w:sz="4" w:space="4" w:color="auto"/>
         <w:right w:val="single" w:sz="4" w:space="4" w:color="auto"/>
       </w:pBdr>
     </w:pPr>
@@ -6039,7 +6127,7 @@
 </file>
 
 <file path=customXml/itemProps1.xml><?xml version="1.0" encoding="utf-8"?>
-<ds:datastoreItem xmlns:ds="http://schemas.openxmlformats.org/officeDocument/2006/customXml" ds:itemID="{6094C8A8-433B-2E45-B721-E0A298CEECA6}">
+<ds:datastoreItem xmlns:ds="http://schemas.openxmlformats.org/officeDocument/2006/customXml" ds:itemID="{EF3DC0D3-2893-4B4E-89A1-847121E68416}">
   <ds:schemaRefs>
     <ds:schemaRef ds:uri="http://schemas.openxmlformats.org/officeDocument/2006/bibliography"/>
   </ds:schemaRefs>

</xml_diff>

<commit_message>
update docx reference; date metadata removed from docx target; update sample document config
</commit_message>
<xml_diff>
--- a/ref.docx
+++ b/ref.docx
@@ -7,163 +7,223 @@
         <w:pStyle w:val="a6"/>
         <w:spacing w:after="480"/>
         <w:rPr>
+          <w:lang w:eastAsia="ja-JP"/>
+        </w:rPr>
+      </w:pPr>
+      <w:r>
+        <w:rPr>
+          <w:lang w:eastAsia="ja-JP"/>
+        </w:rPr>
+        <w:fldChar w:fldCharType="begin"/>
+      </w:r>
+      <w:r>
+        <w:rPr>
+          <w:lang w:eastAsia="ja-JP"/>
+        </w:rPr>
+        <w:instrText xml:space="preserve"> </w:instrText>
+      </w:r>
+      <w:r>
+        <w:rPr>
           <w:rFonts w:hint="eastAsia"/>
           <w:lang w:eastAsia="ja-JP"/>
         </w:rPr>
-      </w:pPr>
+        <w:instrText>TITLE  \* MERGEFORMAT</w:instrText>
+      </w:r>
       <w:r>
         <w:rPr>
           <w:lang w:eastAsia="ja-JP"/>
         </w:rPr>
-        <w:fldChar w:fldCharType="begin"/>
+        <w:instrText xml:space="preserve"> </w:instrText>
       </w:r>
       <w:r>
         <w:rPr>
           <w:lang w:eastAsia="ja-JP"/>
         </w:rPr>
-        <w:instrText xml:space="preserve"> </w:instrText>
+        <w:fldChar w:fldCharType="end"/>
       </w:r>
       <w:r>
         <w:rPr>
           <w:rFonts w:hint="eastAsia"/>
           <w:lang w:eastAsia="ja-JP"/>
         </w:rPr>
-        <w:instrText>TITLE  \* MERGEFORMAT</w:instrText>
+        <w:t>表紙の</w:t>
       </w:r>
       <w:r>
         <w:rPr>
           <w:lang w:eastAsia="ja-JP"/>
         </w:rPr>
-        <w:instrText xml:space="preserve"> </w:instrText>
-      </w:r>
-      <w:r>
-        <w:rPr>
-          <w:lang w:eastAsia="ja-JP"/>
-        </w:rPr>
-        <w:fldChar w:fldCharType="end"/>
+        <w:br/>
       </w:r>
       <w:r>
         <w:rPr>
           <w:rFonts w:hint="eastAsia"/>
           <w:lang w:eastAsia="ja-JP"/>
         </w:rPr>
-        <w:t>表</w:t>
+        <w:t>表題</w:t>
       </w:r>
       <w:r>
         <w:rPr>
           <w:lang w:eastAsia="ja-JP"/>
         </w:rPr>
         <w:br/>
+      </w:r>
+    </w:p>
+    <w:p>
+      <w:pPr>
+        <w:pStyle w:val="Author"/>
+        <w:rPr>
+          <w:lang w:eastAsia="ja-JP"/>
+        </w:rPr>
+      </w:pPr>
+      <w:r>
+        <w:rPr>
+          <w:lang w:eastAsia="ja-JP"/>
+        </w:rPr>
+        <w:fldChar w:fldCharType="begin"/>
+      </w:r>
+      <w:r>
+        <w:rPr>
+          <w:lang w:eastAsia="ja-JP"/>
+        </w:rPr>
+        <w:instrText xml:space="preserve"> </w:instrText>
       </w:r>
       <w:r>
         <w:rPr>
           <w:rFonts w:hint="eastAsia"/>
           <w:lang w:eastAsia="ja-JP"/>
         </w:rPr>
-        <w:t>紙</w:t>
+        <w:instrText>AUTHOR  \* MERGEFORMAT</w:instrText>
       </w:r>
       <w:r>
         <w:rPr>
           <w:lang w:eastAsia="ja-JP"/>
         </w:rPr>
-        <w:br/>
+        <w:instrText xml:space="preserve"> </w:instrText>
+      </w:r>
+      <w:r>
+        <w:rPr>
+          <w:lang w:eastAsia="ja-JP"/>
+        </w:rPr>
+        <w:fldChar w:fldCharType="separate"/>
+      </w:r>
+      <w:r>
+        <w:rPr>
+          <w:noProof/>
+          <w:lang w:eastAsia="ja-JP"/>
+        </w:rPr>
+        <w:t>Kazuki</w:t>
+      </w:r>
+      <w:r>
+        <w:rPr>
+          <w:lang w:eastAsia="ja-JP"/>
+        </w:rPr>
+        <w:fldChar w:fldCharType="end"/>
+      </w:r>
+    </w:p>
+    <w:p>
+      <w:pPr>
+        <w:pStyle w:val="aa"/>
+        <w:rPr>
+          <w:lang w:eastAsia="ja-JP"/>
+        </w:rPr>
+      </w:pPr>
+      <w:r>
+        <w:rPr>
+          <w:lang w:eastAsia="ja-JP"/>
+        </w:rPr>
+        <w:fldChar w:fldCharType="begin"/>
+      </w:r>
+      <w:r>
+        <w:rPr>
+          <w:lang w:eastAsia="ja-JP"/>
+        </w:rPr>
+        <w:instrText xml:space="preserve"> </w:instrText>
       </w:r>
       <w:r>
         <w:rPr>
           <w:rFonts w:hint="eastAsia"/>
           <w:lang w:eastAsia="ja-JP"/>
         </w:rPr>
-        <w:t>の</w:t>
+        <w:instrText>CREATEDATE  \* MERGEFORMAT</w:instrText>
       </w:r>
       <w:r>
         <w:rPr>
           <w:lang w:eastAsia="ja-JP"/>
         </w:rPr>
-        <w:br/>
+        <w:instrText xml:space="preserve"> </w:instrText>
+      </w:r>
+      <w:r>
+        <w:rPr>
+          <w:lang w:eastAsia="ja-JP"/>
+        </w:rPr>
+        <w:fldChar w:fldCharType="separate"/>
+      </w:r>
+      <w:r>
+        <w:rPr>
+          <w:noProof/>
+          <w:lang w:eastAsia="ja-JP"/>
+        </w:rPr>
+        <w:t>2015/10/16 1:19:00</w:t>
+      </w:r>
+      <w:r>
+        <w:rPr>
+          <w:lang w:eastAsia="ja-JP"/>
+        </w:rPr>
+        <w:fldChar w:fldCharType="end"/>
       </w:r>
       <w:r>
         <w:rPr>
           <w:rFonts w:hint="eastAsia"/>
           <w:lang w:eastAsia="ja-JP"/>
         </w:rPr>
-        <w:t>表</w:t>
-      </w:r>
-      <w:r>
-        <w:rPr>
-          <w:lang w:eastAsia="ja-JP"/>
-        </w:rPr>
-        <w:br/>
-      </w:r>
-      <w:r>
+        <w:t>CREATEDATE</w:t>
+      </w:r>
+    </w:p>
+    <w:p>
+      <w:pPr>
+        <w:pStyle w:val="Abstract"/>
         <w:rPr>
           <w:rFonts w:hint="eastAsia"/>
           <w:lang w:eastAsia="ja-JP"/>
         </w:rPr>
-        <w:t>題</w:t>
-      </w:r>
-      <w:r>
-        <w:rPr>
+      </w:pPr>
+      <w:r>
+        <w:rPr>
+          <w:rFonts w:hint="eastAsia"/>
           <w:lang w:eastAsia="ja-JP"/>
         </w:rPr>
-        <w:br/>
-      </w:r>
-      <w:bookmarkStart w:id="0" w:name="_GoBack"/>
-      <w:bookmarkEnd w:id="0"/>
+        <w:t>A</w:t>
+      </w:r>
+      <w:r>
+        <w:rPr>
+          <w:lang w:eastAsia="ja-JP"/>
+        </w:rPr>
+        <w:t>bstract</w:t>
+      </w:r>
     </w:p>
     <w:p>
       <w:pPr>
-        <w:pStyle w:val="Author"/>
-        <w:rPr>
+        <w:rPr>
+          <w:b/>
+          <w:sz w:val="40"/>
           <w:lang w:eastAsia="ja-JP"/>
         </w:rPr>
       </w:pPr>
       <w:r>
-        <w:fldChar w:fldCharType="begin"/>
-      </w:r>
-      <w:r>
         <w:rPr>
           <w:lang w:eastAsia="ja-JP"/>
         </w:rPr>
-        <w:instrText xml:space="preserve"> </w:instrText>
-      </w:r>
-      <w:r>
-        <w:rPr>
-          <w:rFonts w:hint="eastAsia"/>
-          <w:lang w:eastAsia="ja-JP"/>
-        </w:rPr>
-        <w:instrText>AUTHOR  \* MERGEFORMAT</w:instrText>
-      </w:r>
-      <w:r>
-        <w:rPr>
-          <w:lang w:eastAsia="ja-JP"/>
-        </w:rPr>
-        <w:instrText xml:space="preserve"> </w:instrText>
-      </w:r>
-      <w:r>
-        <w:fldChar w:fldCharType="separate"/>
-      </w:r>
-      <w:r>
-        <w:rPr>
-          <w:noProof/>
-          <w:lang w:eastAsia="ja-JP"/>
-        </w:rPr>
-        <w:t>Kazuki</w:t>
-      </w:r>
-      <w:r>
-        <w:fldChar w:fldCharType="end"/>
-      </w:r>
-      <w:r>
-        <w:rPr>
-          <w:rFonts w:hint="eastAsia"/>
-          <w:lang w:eastAsia="ja-JP"/>
-        </w:rPr>
-        <w:t>AUTHOR</w:t>
+        <w:br w:type="page"/>
       </w:r>
     </w:p>
     <w:p>
       <w:pPr>
-        <w:pStyle w:val="aa"/>
-        <w:rPr>
+        <w:rPr>
+          <w:rFonts w:cstheme="majorBidi"/>
+          <w:b/>
+          <w:bCs/>
+          <w:color w:val="000000" w:themeColor="text1"/>
+          <w:sz w:val="24"/>
           <w:lang w:eastAsia="ja-JP"/>
         </w:rPr>
       </w:pPr>
@@ -171,90 +231,27 @@
         <w:rPr>
           <w:lang w:eastAsia="ja-JP"/>
         </w:rPr>
-        <w:fldChar w:fldCharType="begin"/>
-      </w:r>
-      <w:r>
-        <w:rPr>
-          <w:lang w:eastAsia="ja-JP"/>
-        </w:rPr>
-        <w:instrText xml:space="preserve"> </w:instrText>
-      </w:r>
-      <w:r>
-        <w:rPr>
-          <w:rFonts w:hint="eastAsia"/>
-          <w:lang w:eastAsia="ja-JP"/>
-        </w:rPr>
-        <w:instrText>CREATEDATE  \* MERGEFORMAT</w:instrText>
-      </w:r>
-      <w:r>
-        <w:rPr>
-          <w:lang w:eastAsia="ja-JP"/>
-        </w:rPr>
-        <w:instrText xml:space="preserve"> </w:instrText>
-      </w:r>
-      <w:r>
-        <w:rPr>
-          <w:lang w:eastAsia="ja-JP"/>
-        </w:rPr>
-        <w:fldChar w:fldCharType="separate"/>
-      </w:r>
-      <w:r>
-        <w:rPr>
-          <w:noProof/>
-          <w:lang w:eastAsia="ja-JP"/>
-        </w:rPr>
-        <w:t>2015/10/16 1:19:00</w:t>
-      </w:r>
-      <w:r>
-        <w:rPr>
-          <w:lang w:eastAsia="ja-JP"/>
-        </w:rPr>
-        <w:fldChar w:fldCharType="end"/>
-      </w:r>
-      <w:r>
-        <w:rPr>
-          <w:rFonts w:hint="eastAsia"/>
-          <w:lang w:eastAsia="ja-JP"/>
-        </w:rPr>
-        <w:t>CREATEDATE</w:t>
+        <w:lastRenderedPageBreak/>
+        <w:br w:type="page"/>
       </w:r>
     </w:p>
     <w:p>
       <w:pPr>
-        <w:pStyle w:val="HeadingUnnumbered3"/>
         <w:rPr>
           <w:lang w:eastAsia="ja-JP"/>
         </w:rPr>
-      </w:pPr>
-    </w:p>
-    <w:p>
-      <w:pPr>
-        <w:pStyle w:val="HeadingUnnumbered3"/>
-        <w:rPr>
-          <w:rFonts w:hint="eastAsia"/>
-          <w:lang w:eastAsia="ja-JP"/>
-        </w:rPr>
         <w:sectPr>
-          <w:headerReference w:type="even" r:id="rId8"/>
-          <w:headerReference w:type="default" r:id="rId9"/>
-          <w:footerReference w:type="even" r:id="rId10"/>
-          <w:footerReference w:type="default" r:id="rId11"/>
-          <w:headerReference w:type="first" r:id="rId12"/>
-          <w:pgSz w:w="11906" w:h="16838"/>
-          <w:pgMar w:top="1134" w:right="489" w:bottom="1440" w:left="1077" w:header="851" w:footer="992" w:gutter="0"/>
+          <w:headerReference w:type="default" r:id="rId8"/>
+          <w:footerReference w:type="even" r:id="rId9"/>
+          <w:footerReference w:type="default" r:id="rId10"/>
+          <w:headerReference w:type="first" r:id="rId11"/>
+          <w:pgSz w:w="10318" w:h="14570" w:code="13"/>
+          <w:pgMar w:top="1440" w:right="1080" w:bottom="1440" w:left="1080" w:header="851" w:footer="992" w:gutter="0"/>
           <w:pgNumType w:start="0"/>
           <w:cols w:space="425"/>
           <w:titlePg/>
           <w:docGrid w:linePitch="300" w:charSpace="-4333"/>
         </w:sectPr>
-      </w:pPr>
-    </w:p>
-    <w:p>
-      <w:pPr>
-        <w:jc w:val="center"/>
-        <w:rPr>
-          <w:lang w:eastAsia="ja-JP"/>
-        </w:rPr>
       </w:pPr>
     </w:p>
     <w:sdt>
@@ -276,7 +273,7 @@
       <w:sdtEndPr>
         <w:rPr>
           <w:rFonts w:ascii="Source Sans Pro" w:eastAsia="Source Han Code JP R" w:hAnsi="Source Sans Pro"/>
-          <w:sz w:val="22"/>
+          <w:sz w:val="20"/>
           <w:szCs w:val="22"/>
         </w:rPr>
       </w:sdtEndPr>
@@ -300,11 +297,17 @@
             <w:pStyle w:val="11"/>
             <w:tabs>
               <w:tab w:val="left" w:pos="440"/>
-              <w:tab w:val="right" w:leader="dot" w:pos="9736"/>
+              <w:tab w:val="right" w:leader="dot" w:pos="8148"/>
             </w:tabs>
             <w:rPr>
+              <w:rFonts w:asciiTheme="minorHAnsi" w:eastAsiaTheme="minorEastAsia" w:hAnsiTheme="minorHAnsi" w:cstheme="minorBidi"/>
+              <w:b w:val="0"/>
+              <w:bCs w:val="0"/>
               <w:noProof/>
-              <w:lang w:val="en-GB" w:eastAsia="ja-JP"/>
+              <w:kern w:val="2"/>
+              <w:sz w:val="21"/>
+              <w:szCs w:val="24"/>
+              <w:lang w:eastAsia="ja-JP"/>
             </w:rPr>
           </w:pPr>
           <w:r>
@@ -326,24 +329,28 @@
             </w:rPr>
             <w:fldChar w:fldCharType="separate"/>
           </w:r>
-          <w:hyperlink w:anchor="_Toc439856400" w:history="1">
-            <w:r>
-              <w:rPr>
-                <w:rStyle w:val="af1"/>
+          <w:hyperlink w:anchor="_Toc532653814" w:history="1">
+            <w:r>
+              <w:rPr>
                 <w:noProof/>
               </w:rPr>
               <w:t>1</w:t>
             </w:r>
             <w:r>
               <w:rPr>
-                <w:noProof/>
-                <w:lang w:val="en-GB" w:eastAsia="ja-JP"/>
+                <w:rFonts w:asciiTheme="minorHAnsi" w:eastAsiaTheme="minorEastAsia" w:hAnsiTheme="minorHAnsi" w:cstheme="minorBidi"/>
+                <w:b w:val="0"/>
+                <w:bCs w:val="0"/>
+                <w:noProof/>
+                <w:kern w:val="2"/>
+                <w:sz w:val="21"/>
+                <w:szCs w:val="24"/>
+                <w:lang w:eastAsia="ja-JP"/>
               </w:rPr>
               <w:tab/>
             </w:r>
             <w:r>
               <w:rPr>
-                <w:rStyle w:val="af1"/>
                 <w:noProof/>
               </w:rPr>
               <w:t>Hello world.</w:t>
@@ -367,7 +374,7 @@
                 <w:noProof/>
                 <w:webHidden/>
               </w:rPr>
-              <w:instrText xml:space="preserve"> PAGEREF _Toc439856400 \h </w:instrText>
+              <w:instrText xml:space="preserve"> PAGEREF _Toc532653814 \h </w:instrText>
             </w:r>
             <w:r>
               <w:rPr>
@@ -387,7 +394,7 @@
                 <w:noProof/>
                 <w:webHidden/>
               </w:rPr>
-              <w:t>2</w:t>
+              <w:t>5</w:t>
             </w:r>
             <w:r>
               <w:rPr>
@@ -403,17 +410,20 @@
             <w:pStyle w:val="26"/>
             <w:tabs>
               <w:tab w:val="left" w:pos="880"/>
-              <w:tab w:val="right" w:leader="dot" w:pos="9736"/>
+              <w:tab w:val="right" w:leader="dot" w:pos="8148"/>
             </w:tabs>
             <w:rPr>
+              <w:rFonts w:asciiTheme="minorHAnsi" w:eastAsiaTheme="minorEastAsia" w:hAnsiTheme="minorHAnsi" w:cstheme="minorBidi"/>
               <w:noProof/>
-              <w:lang w:val="en-GB" w:eastAsia="ja-JP"/>
+              <w:kern w:val="2"/>
+              <w:sz w:val="21"/>
+              <w:szCs w:val="24"/>
+              <w:lang w:eastAsia="ja-JP"/>
             </w:rPr>
           </w:pPr>
-          <w:hyperlink w:anchor="_Toc439856401" w:history="1">
-            <w:r>
-              <w:rPr>
-                <w:rStyle w:val="af1"/>
+          <w:hyperlink w:anchor="_Toc532653815" w:history="1">
+            <w:r>
+              <w:rPr>
                 <w:noProof/>
                 <w:lang w:eastAsia="ja-JP"/>
               </w:rPr>
@@ -421,18 +431,29 @@
             </w:r>
             <w:r>
               <w:rPr>
-                <w:noProof/>
-                <w:lang w:val="en-GB" w:eastAsia="ja-JP"/>
+                <w:rFonts w:asciiTheme="minorHAnsi" w:eastAsiaTheme="minorEastAsia" w:hAnsiTheme="minorHAnsi" w:cstheme="minorBidi"/>
+                <w:noProof/>
+                <w:kern w:val="2"/>
+                <w:sz w:val="21"/>
+                <w:szCs w:val="24"/>
+                <w:lang w:eastAsia="ja-JP"/>
               </w:rPr>
               <w:tab/>
             </w:r>
             <w:r>
               <w:rPr>
-                <w:rStyle w:val="af1"/>
                 <w:noProof/>
                 <w:lang w:eastAsia="ja-JP"/>
               </w:rPr>
-              <w:t>Hello world</w:t>
+              <w:t>Hell</w:t>
+            </w:r>
+            <w:r>
+              <w:rPr>
+                <w:rFonts w:ascii="Source Code Pro" w:eastAsia="Source Han Sans" w:hAnsi="Source Code Pro"/>
+                <w:noProof/>
+                <w:shd w:val="thinDiagStripe" w:color="A6A6A6" w:themeColor="background1" w:themeShade="A6" w:fill="auto"/>
+              </w:rPr>
+              <w:t>o world</w:t>
             </w:r>
             <w:r>
               <w:rPr>
@@ -453,7 +474,7 @@
                 <w:noProof/>
                 <w:webHidden/>
               </w:rPr>
-              <w:instrText xml:space="preserve"> PAGEREF _Toc439856401 \h </w:instrText>
+              <w:instrText xml:space="preserve"> PAGEREF _Toc532653815 \h </w:instrText>
             </w:r>
             <w:r>
               <w:rPr>
@@ -473,7 +494,7 @@
                 <w:noProof/>
                 <w:webHidden/>
               </w:rPr>
-              <w:t>2</w:t>
+              <w:t>5</w:t>
             </w:r>
             <w:r>
               <w:rPr>
@@ -488,17 +509,22 @@
           <w:pPr>
             <w:pStyle w:val="32"/>
             <w:tabs>
-              <w:tab w:val="left" w:pos="1320"/>
-              <w:tab w:val="right" w:leader="dot" w:pos="9736"/>
+              <w:tab w:val="left" w:pos="1100"/>
+              <w:tab w:val="right" w:leader="dot" w:pos="8148"/>
             </w:tabs>
             <w:rPr>
+              <w:rFonts w:asciiTheme="minorHAnsi" w:eastAsiaTheme="minorEastAsia" w:hAnsiTheme="minorHAnsi" w:cstheme="minorBidi"/>
+              <w:iCs w:val="0"/>
               <w:noProof/>
+              <w:kern w:val="2"/>
+              <w:sz w:val="21"/>
+              <w:szCs w:val="24"/>
+              <w:lang w:eastAsia="ja-JP"/>
             </w:rPr>
           </w:pPr>
-          <w:hyperlink w:anchor="_Toc439856402" w:history="1">
-            <w:r>
-              <w:rPr>
-                <w:rStyle w:val="af1"/>
+          <w:hyperlink w:anchor="_Toc532653816" w:history="1">
+            <w:r>
+              <w:rPr>
                 <w:noProof/>
                 <w:lang w:eastAsia="ja-JP"/>
               </w:rPr>
@@ -506,13 +532,18 @@
             </w:r>
             <w:r>
               <w:rPr>
-                <w:noProof/>
+                <w:rFonts w:asciiTheme="minorHAnsi" w:eastAsiaTheme="minorEastAsia" w:hAnsiTheme="minorHAnsi" w:cstheme="minorBidi"/>
+                <w:iCs w:val="0"/>
+                <w:noProof/>
+                <w:kern w:val="2"/>
+                <w:sz w:val="21"/>
+                <w:szCs w:val="24"/>
+                <w:lang w:eastAsia="ja-JP"/>
               </w:rPr>
               <w:tab/>
             </w:r>
             <w:r>
               <w:rPr>
-                <w:rStyle w:val="af1"/>
                 <w:noProof/>
                 <w:lang w:eastAsia="ja-JP"/>
               </w:rPr>
@@ -537,7 +568,7 @@
                 <w:noProof/>
                 <w:webHidden/>
               </w:rPr>
-              <w:instrText xml:space="preserve"> PAGEREF _Toc439856402 \h </w:instrText>
+              <w:instrText xml:space="preserve"> PAGEREF _Toc532653816 \h </w:instrText>
             </w:r>
             <w:r>
               <w:rPr>
@@ -557,7 +588,7 @@
                 <w:noProof/>
                 <w:webHidden/>
               </w:rPr>
-              <w:t>2</w:t>
+              <w:t>5</w:t>
             </w:r>
             <w:r>
               <w:rPr>
@@ -572,17 +603,255 @@
           <w:pPr>
             <w:pStyle w:val="11"/>
             <w:tabs>
-              <w:tab w:val="right" w:leader="dot" w:pos="9736"/>
+              <w:tab w:val="right" w:leader="dot" w:pos="8148"/>
             </w:tabs>
             <w:rPr>
+              <w:rFonts w:asciiTheme="minorHAnsi" w:eastAsiaTheme="minorEastAsia" w:hAnsiTheme="minorHAnsi" w:cstheme="minorBidi"/>
+              <w:b w:val="0"/>
+              <w:bCs w:val="0"/>
               <w:noProof/>
-              <w:lang w:val="en-GB" w:eastAsia="ja-JP"/>
+              <w:kern w:val="2"/>
+              <w:sz w:val="21"/>
+              <w:szCs w:val="24"/>
+              <w:lang w:eastAsia="ja-JP"/>
             </w:rPr>
           </w:pPr>
-          <w:hyperlink w:anchor="_Toc439856403" w:history="1">
-            <w:r>
-              <w:rPr>
-                <w:rStyle w:val="af1"/>
+          <w:hyperlink w:anchor="_Toc532653817" w:history="1">
+            <w:r>
+              <w:rPr>
+                <w:noProof/>
+              </w:rPr>
+              <w:t>Unnu</w:t>
+            </w:r>
+            <w:r>
+              <w:rPr>
+                <w:rFonts w:ascii="Source Code Pro" w:eastAsia="Source Han Sans" w:hAnsi="Source Code Pro"/>
+                <w:noProof/>
+                <w:shd w:val="thinDiagStripe" w:color="A6A6A6" w:themeColor="background1" w:themeShade="A6" w:fill="auto"/>
+              </w:rPr>
+              <w:t>m</w:t>
+            </w:r>
+            <w:r>
+              <w:rPr>
+                <w:noProof/>
+              </w:rPr>
+              <w:t>bered</w:t>
+            </w:r>
+            <w:r>
+              <w:rPr>
+                <w:noProof/>
+                <w:webHidden/>
+              </w:rPr>
+              <w:tab/>
+            </w:r>
+            <w:r>
+              <w:rPr>
+                <w:noProof/>
+                <w:webHidden/>
+              </w:rPr>
+              <w:fldChar w:fldCharType="begin"/>
+            </w:r>
+            <w:r>
+              <w:rPr>
+                <w:noProof/>
+                <w:webHidden/>
+              </w:rPr>
+              <w:instrText xml:space="preserve"> PAGEREF _Toc532653817 \h </w:instrText>
+            </w:r>
+            <w:r>
+              <w:rPr>
+                <w:noProof/>
+                <w:webHidden/>
+              </w:rPr>
+            </w:r>
+            <w:r>
+              <w:rPr>
+                <w:noProof/>
+                <w:webHidden/>
+              </w:rPr>
+              <w:fldChar w:fldCharType="separate"/>
+            </w:r>
+            <w:r>
+              <w:rPr>
+                <w:noProof/>
+                <w:webHidden/>
+              </w:rPr>
+              <w:t>6</w:t>
+            </w:r>
+            <w:r>
+              <w:rPr>
+                <w:noProof/>
+                <w:webHidden/>
+              </w:rPr>
+              <w:fldChar w:fldCharType="end"/>
+            </w:r>
+          </w:hyperlink>
+        </w:p>
+        <w:p>
+          <w:pPr>
+            <w:pStyle w:val="26"/>
+            <w:tabs>
+              <w:tab w:val="right" w:leader="dot" w:pos="8148"/>
+            </w:tabs>
+            <w:rPr>
+              <w:rFonts w:asciiTheme="minorHAnsi" w:eastAsiaTheme="minorEastAsia" w:hAnsiTheme="minorHAnsi" w:cstheme="minorBidi"/>
+              <w:noProof/>
+              <w:kern w:val="2"/>
+              <w:sz w:val="21"/>
+              <w:szCs w:val="24"/>
+              <w:lang w:eastAsia="ja-JP"/>
+            </w:rPr>
+          </w:pPr>
+          <w:hyperlink w:anchor="_Toc532653818" w:history="1">
+            <w:r>
+              <w:rPr>
+                <w:noProof/>
+              </w:rPr>
+              <w:t>Unnumbered 2</w:t>
+            </w:r>
+            <w:r>
+              <w:rPr>
+                <w:noProof/>
+                <w:webHidden/>
+              </w:rPr>
+              <w:tab/>
+            </w:r>
+            <w:r>
+              <w:rPr>
+                <w:noProof/>
+                <w:webHidden/>
+              </w:rPr>
+              <w:fldChar w:fldCharType="begin"/>
+            </w:r>
+            <w:r>
+              <w:rPr>
+                <w:noProof/>
+                <w:webHidden/>
+              </w:rPr>
+              <w:instrText xml:space="preserve"> PAGEREF _Toc532653818 \h </w:instrText>
+            </w:r>
+            <w:r>
+              <w:rPr>
+                <w:noProof/>
+                <w:webHidden/>
+              </w:rPr>
+            </w:r>
+            <w:r>
+              <w:rPr>
+                <w:noProof/>
+                <w:webHidden/>
+              </w:rPr>
+              <w:fldChar w:fldCharType="separate"/>
+            </w:r>
+            <w:r>
+              <w:rPr>
+                <w:noProof/>
+                <w:webHidden/>
+              </w:rPr>
+              <w:t>6</w:t>
+            </w:r>
+            <w:r>
+              <w:rPr>
+                <w:noProof/>
+                <w:webHidden/>
+              </w:rPr>
+              <w:fldChar w:fldCharType="end"/>
+            </w:r>
+          </w:hyperlink>
+        </w:p>
+        <w:p>
+          <w:pPr>
+            <w:pStyle w:val="32"/>
+            <w:tabs>
+              <w:tab w:val="right" w:leader="dot" w:pos="8148"/>
+            </w:tabs>
+            <w:rPr>
+              <w:rFonts w:asciiTheme="minorHAnsi" w:eastAsiaTheme="minorEastAsia" w:hAnsiTheme="minorHAnsi" w:cstheme="minorBidi"/>
+              <w:iCs w:val="0"/>
+              <w:noProof/>
+              <w:kern w:val="2"/>
+              <w:sz w:val="21"/>
+              <w:szCs w:val="24"/>
+              <w:lang w:eastAsia="ja-JP"/>
+            </w:rPr>
+          </w:pPr>
+          <w:hyperlink w:anchor="_Toc532653819" w:history="1">
+            <w:r>
+              <w:rPr>
+                <w:noProof/>
+              </w:rPr>
+              <w:t>Unnumbered 3</w:t>
+            </w:r>
+            <w:r>
+              <w:rPr>
+                <w:noProof/>
+                <w:webHidden/>
+              </w:rPr>
+              <w:tab/>
+            </w:r>
+            <w:r>
+              <w:rPr>
+                <w:noProof/>
+                <w:webHidden/>
+              </w:rPr>
+              <w:fldChar w:fldCharType="begin"/>
+            </w:r>
+            <w:r>
+              <w:rPr>
+                <w:noProof/>
+                <w:webHidden/>
+              </w:rPr>
+              <w:instrText xml:space="preserve"> PAGEREF _Toc532653819 \h </w:instrText>
+            </w:r>
+            <w:r>
+              <w:rPr>
+                <w:noProof/>
+                <w:webHidden/>
+              </w:rPr>
+            </w:r>
+            <w:r>
+              <w:rPr>
+                <w:noProof/>
+                <w:webHidden/>
+              </w:rPr>
+              <w:fldChar w:fldCharType="separate"/>
+            </w:r>
+            <w:r>
+              <w:rPr>
+                <w:noProof/>
+                <w:webHidden/>
+              </w:rPr>
+              <w:t>6</w:t>
+            </w:r>
+            <w:r>
+              <w:rPr>
+                <w:noProof/>
+                <w:webHidden/>
+              </w:rPr>
+              <w:fldChar w:fldCharType="end"/>
+            </w:r>
+          </w:hyperlink>
+        </w:p>
+        <w:p>
+          <w:pPr>
+            <w:pStyle w:val="11"/>
+            <w:tabs>
+              <w:tab w:val="right" w:leader="dot" w:pos="8148"/>
+            </w:tabs>
+            <w:rPr>
+              <w:rFonts w:asciiTheme="minorHAnsi" w:eastAsiaTheme="minorEastAsia" w:hAnsiTheme="minorHAnsi" w:cstheme="minorBidi"/>
+              <w:b w:val="0"/>
+              <w:bCs w:val="0"/>
+              <w:noProof/>
+              <w:kern w:val="2"/>
+              <w:sz w:val="21"/>
+              <w:szCs w:val="24"/>
+              <w:lang w:eastAsia="ja-JP"/>
+            </w:rPr>
+          </w:pPr>
+          <w:hyperlink w:anchor="_Toc532653820" w:history="1">
+            <w:r>
+              <w:rPr>
                 <w:noProof/>
               </w:rPr>
               <w:t>2</w:t>
@@ -606,7 +875,7 @@
                 <w:noProof/>
                 <w:webHidden/>
               </w:rPr>
-              <w:instrText xml:space="preserve"> PAGEREF _Toc439856403 \h </w:instrText>
+              <w:instrText xml:space="preserve"> PAGEREF _Toc532653820 \h </w:instrText>
             </w:r>
             <w:r>
               <w:rPr>
@@ -626,7 +895,7 @@
                 <w:noProof/>
                 <w:webHidden/>
               </w:rPr>
-              <w:t>3</w:t>
+              <w:t>7</w:t>
             </w:r>
             <w:r>
               <w:rPr>
@@ -642,17 +911,20 @@
             <w:pStyle w:val="26"/>
             <w:tabs>
               <w:tab w:val="left" w:pos="880"/>
-              <w:tab w:val="right" w:leader="dot" w:pos="9736"/>
+              <w:tab w:val="right" w:leader="dot" w:pos="8148"/>
             </w:tabs>
             <w:rPr>
+              <w:rFonts w:asciiTheme="minorHAnsi" w:eastAsiaTheme="minorEastAsia" w:hAnsiTheme="minorHAnsi" w:cstheme="minorBidi"/>
               <w:noProof/>
-              <w:lang w:val="en-GB" w:eastAsia="ja-JP"/>
+              <w:kern w:val="2"/>
+              <w:sz w:val="21"/>
+              <w:szCs w:val="24"/>
+              <w:lang w:eastAsia="ja-JP"/>
             </w:rPr>
           </w:pPr>
-          <w:hyperlink w:anchor="_Toc439856404" w:history="1">
-            <w:r>
-              <w:rPr>
-                <w:rStyle w:val="af1"/>
+          <w:hyperlink w:anchor="_Toc532653821" w:history="1">
+            <w:r>
+              <w:rPr>
                 <w:noProof/>
                 <w:lang w:eastAsia="ja-JP"/>
               </w:rPr>
@@ -660,18 +932,21 @@
             </w:r>
             <w:r>
               <w:rPr>
-                <w:noProof/>
-                <w:lang w:val="en-GB" w:eastAsia="ja-JP"/>
+                <w:rFonts w:asciiTheme="minorHAnsi" w:eastAsiaTheme="minorEastAsia" w:hAnsiTheme="minorHAnsi" w:cstheme="minorBidi"/>
+                <w:noProof/>
+                <w:kern w:val="2"/>
+                <w:sz w:val="21"/>
+                <w:szCs w:val="24"/>
+                <w:lang w:eastAsia="ja-JP"/>
               </w:rPr>
               <w:tab/>
             </w:r>
             <w:r>
               <w:rPr>
-                <w:rStyle w:val="af1"/>
                 <w:noProof/>
                 <w:lang w:eastAsia="ja-JP"/>
               </w:rPr>
-              <w:t>hoge</w:t>
+              <w:t>Hoge</w:t>
             </w:r>
             <w:r>
               <w:rPr>
@@ -692,7 +967,7 @@
                 <w:noProof/>
                 <w:webHidden/>
               </w:rPr>
-              <w:instrText xml:space="preserve"> PAGEREF _Toc439856404 \h </w:instrText>
+              <w:instrText xml:space="preserve"> PAGEREF _Toc532653821 \h </w:instrText>
             </w:r>
             <w:r>
               <w:rPr>
@@ -712,7 +987,7 @@
                 <w:noProof/>
                 <w:webHidden/>
               </w:rPr>
-              <w:t>4</w:t>
+              <w:t>9</w:t>
             </w:r>
             <w:r>
               <w:rPr>
@@ -740,85 +1015,140 @@
       <w:pPr>
         <w:pStyle w:val="1"/>
       </w:pPr>
-      <w:bookmarkStart w:id="1" w:name="_Toc439856400"/>
+      <w:bookmarkStart w:id="0" w:name="_Toc532653814"/>
       <w:r>
         <w:lastRenderedPageBreak/>
-        <w:t>Hello world.</w:t>
+        <w:t>Heading 1</w:t>
+      </w:r>
+      <w:bookmarkEnd w:id="0"/>
+    </w:p>
+    <w:p>
+      <w:pPr>
+        <w:pStyle w:val="20"/>
+        <w:rPr>
+          <w:lang w:eastAsia="ja-JP"/>
+        </w:rPr>
+      </w:pPr>
+      <w:bookmarkStart w:id="1" w:name="_Toc532653815"/>
+      <w:r>
+        <w:rPr>
+          <w:lang w:eastAsia="ja-JP"/>
+        </w:rPr>
+        <w:t xml:space="preserve">Heading </w:t>
+      </w:r>
+      <w:r>
+        <w:rPr>
+          <w:rStyle w:val="VerbatimChar"/>
+        </w:rPr>
+        <w:t>2</w:t>
       </w:r>
       <w:bookmarkEnd w:id="1"/>
     </w:p>
     <w:p>
       <w:pPr>
-        <w:pStyle w:val="20"/>
+        <w:pStyle w:val="30"/>
         <w:rPr>
           <w:lang w:eastAsia="ja-JP"/>
         </w:rPr>
       </w:pPr>
-      <w:bookmarkStart w:id="2" w:name="_Toc439856401"/>
-      <w:r>
-        <w:rPr>
-          <w:rFonts w:hint="eastAsia"/>
+      <w:bookmarkStart w:id="2" w:name="_Toc532653816"/>
+      <w:r>
+        <w:rPr>
           <w:lang w:eastAsia="ja-JP"/>
         </w:rPr>
-        <w:t>Hell</w:t>
-      </w:r>
-      <w:r>
-        <w:rPr>
-          <w:rStyle w:val="VerbatimChar"/>
-          <w:rFonts w:hint="eastAsia"/>
-        </w:rPr>
-        <w:t>o world</w:t>
+        <w:t>Heading 3</w:t>
       </w:r>
       <w:bookmarkEnd w:id="2"/>
     </w:p>
     <w:p>
       <w:pPr>
-        <w:pStyle w:val="30"/>
+        <w:pStyle w:val="4"/>
         <w:rPr>
           <w:lang w:eastAsia="ja-JP"/>
         </w:rPr>
       </w:pPr>
-      <w:bookmarkStart w:id="3" w:name="_Toc439856402"/>
       <w:r>
         <w:rPr>
           <w:lang w:eastAsia="ja-JP"/>
         </w:rPr>
-        <w:t>Hello world</w:t>
-      </w:r>
-      <w:bookmarkEnd w:id="3"/>
+        <w:t>Heading 4</w:t>
+      </w:r>
     </w:p>
     <w:p>
       <w:pPr>
-        <w:pStyle w:val="4"/>
-        <w:rPr>
-          <w:lang w:eastAsia="ja-JP"/>
-        </w:rPr>
-      </w:pPr>
-      <w:r>
-        <w:rPr>
-          <w:lang w:eastAsia="ja-JP"/>
-        </w:rPr>
-        <w:t>Hello world</w:t>
+        <w:pStyle w:val="5"/>
+      </w:pPr>
+      <w:r>
+        <w:t>Headin</w:t>
+      </w:r>
+      <w:r>
+        <w:rPr>
+          <w:rStyle w:val="af0"/>
+        </w:rPr>
+        <w:t>g</w:t>
+      </w:r>
+      <w:r>
+        <w:t xml:space="preserve"> 5</w:t>
       </w:r>
     </w:p>
     <w:p>
       <w:pPr>
-        <w:pStyle w:val="5"/>
+        <w:pStyle w:val="ad"/>
       </w:pPr>
       <w:r>
         <w:rPr>
           <w:rFonts w:hint="eastAsia"/>
         </w:rPr>
-        <w:t>H</w:t>
-      </w:r>
-      <w:r>
-        <w:t>ello World</w:t>
+        <w:t>F</w:t>
+      </w:r>
+      <w:r>
+        <w:t>ootnot</w:t>
+      </w:r>
+      <w:r>
+        <w:rPr>
+          <w:rStyle w:val="af0"/>
+        </w:rPr>
+        <w:t>e</w:t>
       </w:r>
     </w:p>
     <w:p>
       <w:pPr>
+        <w:pStyle w:val="a4"/>
+      </w:pPr>
+      <w:r>
+        <w:rPr>
+          <w:rFonts w:hint="eastAsia"/>
+        </w:rPr>
+        <w:t>B</w:t>
+      </w:r>
+      <w:r>
+        <w:t>od</w:t>
+      </w:r>
+      <w:bookmarkStart w:id="3" w:name="_GoBack"/>
+      <w:bookmarkEnd w:id="3"/>
+      <w:r>
+        <w:t>y</w:t>
+      </w:r>
+    </w:p>
+    <w:p>
+      <w:pPr>
+        <w:pStyle w:val="a4"/>
+      </w:pPr>
+      <w:r>
+        <w:rPr>
+          <w:rFonts w:hint="eastAsia"/>
+        </w:rPr>
+        <w:t>B</w:t>
+      </w:r>
+      <w:r>
+        <w:t>ody</w:t>
+      </w:r>
+    </w:p>
+    <w:p>
+      <w:pPr>
         <w:pStyle w:val="HeadingUnnumbered1"/>
       </w:pPr>
+      <w:bookmarkStart w:id="4" w:name="_Toc532653817"/>
       <w:r>
         <w:rPr>
           <w:rFonts w:hint="eastAsia"/>
@@ -838,226 +1168,259 @@
       <w:r>
         <w:t>bered</w:t>
       </w:r>
-    </w:p>
-    <w:p>
-      <w:pPr>
-        <w:pStyle w:val="HeadingUnnumbered2"/>
-      </w:pPr>
-      <w:r>
-        <w:rPr>
-          <w:rFonts w:hint="eastAsia"/>
-        </w:rPr>
-        <w:t>U</w:t>
-      </w:r>
-      <w:r>
-        <w:t>nnumbered 2</w:t>
-      </w:r>
-    </w:p>
-    <w:p>
-      <w:pPr>
-        <w:pStyle w:val="HeadingUnnumbered3"/>
-      </w:pPr>
-      <w:r>
-        <w:rPr>
-          <w:rFonts w:hint="eastAsia"/>
-        </w:rPr>
-        <w:t>U</w:t>
-      </w:r>
-      <w:r>
-        <w:t>nnumbered 3</w:t>
-      </w:r>
-    </w:p>
-    <w:p>
-      <w:pPr>
-        <w:pStyle w:val="HeadingUnnumbered4"/>
-      </w:pPr>
-      <w:r>
-        <w:rPr>
-          <w:rFonts w:hint="eastAsia"/>
-        </w:rPr>
-        <w:t>U</w:t>
-      </w:r>
-      <w:r>
-        <w:t>nnumbered 4</w:t>
-      </w:r>
-    </w:p>
-    <w:p>
-      <w:pPr>
-        <w:pStyle w:val="BulletList1"/>
-      </w:pPr>
-      <w:r>
-        <w:rPr>
-          <w:rFonts w:hint="eastAsia"/>
-        </w:rPr>
-        <w:t>B</w:t>
-      </w:r>
-      <w:r>
-        <w:t>ullet List 1</w:t>
-      </w:r>
-    </w:p>
-    <w:p>
-      <w:pPr>
-        <w:pStyle w:val="BulletList2"/>
-      </w:pPr>
-      <w:r>
-        <w:rPr>
-          <w:rFonts w:hint="eastAsia"/>
-        </w:rPr>
-        <w:t>B</w:t>
-      </w:r>
-      <w:r>
-        <w:t>ullet List 2</w:t>
-      </w:r>
-    </w:p>
-    <w:p>
-      <w:pPr>
-        <w:pStyle w:val="BulletList3"/>
-      </w:pPr>
-      <w:r>
-        <w:rPr>
-          <w:rFonts w:hint="eastAsia"/>
-        </w:rPr>
-        <w:t>B</w:t>
-      </w:r>
-      <w:r>
-        <w:t xml:space="preserve">ullet </w:t>
-      </w:r>
-      <w:r>
-        <w:rPr>
-          <w:rStyle w:val="VerbatimChar"/>
-        </w:rPr>
-        <w:t>List</w:t>
-      </w:r>
-      <w:r>
-        <w:t xml:space="preserve"> 3</w:t>
-      </w:r>
-    </w:p>
-    <w:p>
-      <w:pPr>
-        <w:pStyle w:val="5"/>
-        <w:rPr>
-          <w:lang w:eastAsia="ja-JP"/>
-        </w:rPr>
-      </w:pPr>
-      <w:r>
-        <w:rPr>
-          <w:lang w:eastAsia="ja-JP"/>
-        </w:rPr>
-        <w:t>Ver</w:t>
-      </w:r>
-      <w:r>
-        <w:rPr>
-          <w:rStyle w:val="VerbatimChar"/>
-        </w:rPr>
-        <w:t>batim C</w:t>
-      </w:r>
-      <w:r>
-        <w:rPr>
-          <w:lang w:eastAsia="ja-JP"/>
-        </w:rPr>
-        <w:t>har</w:t>
-      </w:r>
-    </w:p>
-    <w:p>
-      <w:pPr>
-        <w:pStyle w:val="1"/>
-      </w:pPr>
-      <w:bookmarkStart w:id="4" w:name="_Toc439856403"/>
       <w:bookmarkEnd w:id="4"/>
     </w:p>
     <w:p>
       <w:pPr>
-        <w:pStyle w:val="a4"/>
-      </w:pPr>
+        <w:pStyle w:val="HeadingUnnumbered2"/>
+      </w:pPr>
+      <w:bookmarkStart w:id="5" w:name="_Toc532653818"/>
+      <w:r>
+        <w:rPr>
+          <w:rFonts w:hint="eastAsia"/>
+        </w:rPr>
+        <w:t>U</w:t>
+      </w:r>
+      <w:r>
+        <w:t>nnumbered 2</w:t>
+      </w:r>
+      <w:bookmarkEnd w:id="5"/>
     </w:p>
     <w:p>
       <w:pPr>
-        <w:pStyle w:val="SourceCode"/>
-        <w:rPr>
-          <w:lang w:eastAsia="ja-JP"/>
-        </w:rPr>
-      </w:pPr>
+        <w:pStyle w:val="HeadingUnnumbered3"/>
+      </w:pPr>
+      <w:bookmarkStart w:id="6" w:name="_Toc532653819"/>
       <w:r>
         <w:rPr>
           <w:rFonts w:hint="eastAsia"/>
         </w:rPr>
-        <w:t>S</w:t>
-      </w:r>
-      <w:r>
-        <w:t>ource Code</w:t>
-      </w:r>
+        <w:t>U</w:t>
+      </w:r>
+      <w:r>
+        <w:t>nnumbered 3</w:t>
+      </w:r>
+      <w:bookmarkEnd w:id="6"/>
     </w:p>
     <w:p>
       <w:pPr>
-        <w:pStyle w:val="ImageCaption"/>
+        <w:pStyle w:val="HeadingUnnumbered4"/>
       </w:pPr>
       <w:r>
         <w:rPr>
           <w:rFonts w:hint="eastAsia"/>
         </w:rPr>
-        <w:t>F</w:t>
-      </w:r>
-      <w:r>
-        <w:t>igure Caption</w:t>
+        <w:t>U</w:t>
+      </w:r>
+      <w:r>
+        <w:t>nnumbered 4</w:t>
       </w:r>
     </w:p>
     <w:p>
       <w:pPr>
-        <w:pStyle w:val="ImageDiv"/>
+        <w:pStyle w:val="BulletList1"/>
       </w:pPr>
       <w:r>
         <w:rPr>
           <w:rFonts w:hint="eastAsia"/>
         </w:rPr>
-        <w:t>I</w:t>
-      </w:r>
-      <w:r>
-        <w:t>mage Div</w:t>
+        <w:t>B</w:t>
+      </w:r>
+      <w:r>
+        <w:t>ullet List 1</w:t>
       </w:r>
     </w:p>
     <w:p>
       <w:pPr>
-        <w:pStyle w:val="TableCaption"/>
+        <w:pStyle w:val="BulletList2"/>
       </w:pPr>
       <w:r>
         <w:rPr>
           <w:rFonts w:hint="eastAsia"/>
         </w:rPr>
-        <w:t>T</w:t>
-      </w:r>
-      <w:r>
-        <w:t>able Caption</w:t>
+        <w:t>B</w:t>
+      </w:r>
+      <w:r>
+        <w:t>ullet List 2</w:t>
       </w:r>
     </w:p>
     <w:p>
       <w:pPr>
-        <w:pStyle w:val="ae"/>
-        <w:keepNext/>
-      </w:pPr>
-      <w:r>
-        <w:t xml:space="preserve">Table </w:t>
-      </w:r>
-      <w:fldSimple w:instr=" SEQ Table \* ARABIC ">
-        <w:r>
-          <w:rPr>
-            <w:noProof/>
-          </w:rPr>
-          <w:t>1</w:t>
-        </w:r>
-      </w:fldSimple>
+        <w:pStyle w:val="BulletList3"/>
+      </w:pPr>
+      <w:r>
+        <w:rPr>
+          <w:rFonts w:hint="eastAsia"/>
+        </w:rPr>
+        <w:t>B</w:t>
+      </w:r>
+      <w:r>
+        <w:t xml:space="preserve">ullet </w:t>
+      </w:r>
+      <w:r>
+        <w:rPr>
+          <w:rStyle w:val="VerbatimChar"/>
+        </w:rPr>
+        <w:t>List</w:t>
+      </w:r>
+      <w:r>
+        <w:t xml:space="preserve"> 3</w:t>
+      </w:r>
+    </w:p>
+    <w:p>
+      <w:pPr>
+        <w:pStyle w:val="5"/>
+        <w:rPr>
+          <w:lang w:eastAsia="ja-JP"/>
+        </w:rPr>
+      </w:pPr>
+      <w:r>
+        <w:rPr>
+          <w:lang w:eastAsia="ja-JP"/>
+        </w:rPr>
+        <w:t>Ver</w:t>
+      </w:r>
+      <w:r>
+        <w:rPr>
+          <w:rStyle w:val="VerbatimChar"/>
+        </w:rPr>
+        <w:t>batim C</w:t>
+      </w:r>
+      <w:r>
+        <w:rPr>
+          <w:lang w:eastAsia="ja-JP"/>
+        </w:rPr>
+        <w:t>har</w:t>
+      </w:r>
+    </w:p>
+    <w:p>
+      <w:pPr>
+        <w:pStyle w:val="5"/>
+        <w:rPr>
+          <w:rStyle w:val="af1"/>
+        </w:rPr>
+      </w:pPr>
+      <w:r>
+        <w:rPr>
+          <w:rStyle w:val="af1"/>
+        </w:rPr>
+        <w:t>HyperLink</w:t>
+      </w:r>
+    </w:p>
+    <w:p>
+      <w:pPr>
+        <w:pStyle w:val="1"/>
+      </w:pPr>
+      <w:bookmarkStart w:id="7" w:name="_Toc532653820"/>
+      <w:bookmarkEnd w:id="7"/>
+    </w:p>
+    <w:p>
+      <w:pPr>
+        <w:pStyle w:val="a4"/>
+      </w:pPr>
+    </w:p>
+    <w:p>
+      <w:pPr>
+        <w:pStyle w:val="SourceCode"/>
+        <w:rPr>
+          <w:lang w:eastAsia="ja-JP"/>
+        </w:rPr>
+      </w:pPr>
+      <w:r>
+        <w:rPr>
+          <w:rFonts w:hint="eastAsia"/>
+        </w:rPr>
+        <w:t>S</w:t>
+      </w:r>
+      <w:r>
+        <w:t>ource Code</w:t>
+      </w:r>
+    </w:p>
+    <w:p>
+      <w:pPr>
+        <w:pStyle w:val="ImageCaption"/>
+      </w:pPr>
+      <w:r>
+        <w:rPr>
+          <w:noProof/>
+        </w:rPr>
+        <w:drawing>
+          <wp:inline distT="0" distB="0" distL="0" distR="0" wp14:anchorId="0E1F490A" wp14:editId="01C2AE8B">
+            <wp:extent cx="2794000" cy="381000"/>
+            <wp:effectExtent l="0" t="0" r="0" b="0"/>
+            <wp:docPr id="1" name="図 1"/>
+            <wp:cNvGraphicFramePr>
+              <a:graphicFrameLocks xmlns:a="http://schemas.openxmlformats.org/drawingml/2006/main" noChangeAspect="1"/>
+            </wp:cNvGraphicFramePr>
+            <a:graphic xmlns:a="http://schemas.openxmlformats.org/drawingml/2006/main">
+              <a:graphicData uri="http://schemas.openxmlformats.org/drawingml/2006/picture">
+                <pic:pic xmlns:pic="http://schemas.openxmlformats.org/drawingml/2006/picture">
+                  <pic:nvPicPr>
+                    <pic:cNvPr id="1" name="c926c4be.png"/>
+                    <pic:cNvPicPr/>
+                  </pic:nvPicPr>
+                  <pic:blipFill>
+                    <a:blip r:embed="rId12"/>
+                    <a:stretch>
+                      <a:fillRect/>
+                    </a:stretch>
+                  </pic:blipFill>
+                  <pic:spPr>
+                    <a:xfrm>
+                      <a:off x="0" y="0"/>
+                      <a:ext cx="2794000" cy="381000"/>
+                    </a:xfrm>
+                    <a:prstGeom prst="rect">
+                      <a:avLst/>
+                    </a:prstGeom>
+                  </pic:spPr>
+                </pic:pic>
+              </a:graphicData>
+            </a:graphic>
+          </wp:inline>
+        </w:drawing>
+      </w:r>
+    </w:p>
+    <w:p>
+      <w:pPr>
+        <w:pStyle w:val="ImageCaption"/>
+      </w:pPr>
+      <w:r>
+        <w:rPr>
+          <w:rFonts w:hint="eastAsia"/>
+        </w:rPr>
+        <w:t>F</w:t>
+      </w:r>
+      <w:r>
+        <w:t>igure Caption</w:t>
+      </w:r>
+    </w:p>
+    <w:p>
+      <w:pPr>
+        <w:pStyle w:val="TableCaption"/>
+      </w:pPr>
+      <w:r>
+        <w:rPr>
+          <w:rFonts w:hint="eastAsia"/>
+        </w:rPr>
+        <w:t>T</w:t>
+      </w:r>
+      <w:r>
+        <w:t>able Caption</w:t>
+      </w:r>
     </w:p>
     <w:tbl>
       <w:tblPr>
-        <w:tblStyle w:val="12"/>
+        <w:tblStyle w:val="Centered"/>
         <w:tblW w:w="5000" w:type="pct"/>
         <w:jc w:val="center"/>
         <w:tblLook w:val="04A0" w:firstRow="1" w:lastRow="0" w:firstColumn="1" w:lastColumn="0" w:noHBand="0" w:noVBand="1"/>
       </w:tblPr>
       <w:tblGrid>
         <w:gridCol w:w="561"/>
-        <w:gridCol w:w="1193"/>
-        <w:gridCol w:w="1714"/>
-        <w:gridCol w:w="6494"/>
+        <w:gridCol w:w="942"/>
+        <w:gridCol w:w="1367"/>
+        <w:gridCol w:w="5275"/>
       </w:tblGrid>
       <w:tr>
         <w:trPr>
@@ -1073,7 +1436,6 @@
           <w:p>
             <w:pPr>
               <w:pStyle w:val="Compact"/>
-              <w:jc w:val="center"/>
             </w:pPr>
             <w:r>
               <w:t>#</w:t>
@@ -1088,7 +1450,6 @@
           <w:p>
             <w:pPr>
               <w:pStyle w:val="Compact"/>
-              <w:jc w:val="center"/>
               <w:cnfStyle w:val="100000000000" w:firstRow="1" w:lastRow="0" w:firstColumn="0" w:lastColumn="0" w:oddVBand="0" w:evenVBand="0" w:oddHBand="0" w:evenHBand="0" w:firstRowFirstColumn="0" w:firstRowLastColumn="0" w:lastRowFirstColumn="0" w:lastRowLastColumn="0"/>
             </w:pPr>
             <w:r>
@@ -1098,7 +1459,6 @@
           <w:p>
             <w:pPr>
               <w:pStyle w:val="Compact"/>
-              <w:jc w:val="center"/>
               <w:cnfStyle w:val="100000000000" w:firstRow="1" w:lastRow="0" w:firstColumn="0" w:lastColumn="0" w:oddVBand="0" w:evenVBand="0" w:oddHBand="0" w:evenHBand="0" w:firstRowFirstColumn="0" w:firstRowLastColumn="0" w:lastRowFirstColumn="0" w:lastRowLastColumn="0"/>
             </w:pPr>
             <w:r>
@@ -1114,7 +1474,6 @@
           <w:p>
             <w:pPr>
               <w:pStyle w:val="Compact"/>
-              <w:jc w:val="center"/>
               <w:cnfStyle w:val="100000000000" w:firstRow="1" w:lastRow="0" w:firstColumn="0" w:lastColumn="0" w:oddVBand="0" w:evenVBand="0" w:oddHBand="0" w:evenHBand="0" w:firstRowFirstColumn="0" w:firstRowLastColumn="0" w:lastRowFirstColumn="0" w:lastRowLastColumn="0"/>
             </w:pPr>
             <w:r>
@@ -1124,7 +1483,6 @@
           <w:p>
             <w:pPr>
               <w:pStyle w:val="Compact"/>
-              <w:jc w:val="center"/>
               <w:cnfStyle w:val="100000000000" w:firstRow="1" w:lastRow="0" w:firstColumn="0" w:lastColumn="0" w:oddVBand="0" w:evenVBand="0" w:oddHBand="0" w:evenHBand="0" w:firstRowFirstColumn="0" w:firstRowLastColumn="0" w:lastRowFirstColumn="0" w:lastRowLastColumn="0"/>
             </w:pPr>
             <w:r>
@@ -1140,7 +1498,6 @@
           <w:p>
             <w:pPr>
               <w:pStyle w:val="Compact"/>
-              <w:jc w:val="center"/>
               <w:cnfStyle w:val="100000000000" w:firstRow="1" w:lastRow="0" w:firstColumn="0" w:lastColumn="0" w:oddVBand="0" w:evenVBand="0" w:oddHBand="0" w:evenHBand="0" w:firstRowFirstColumn="0" w:firstRowLastColumn="0" w:lastRowFirstColumn="0" w:lastRowLastColumn="0"/>
             </w:pPr>
             <w:r>
@@ -1162,7 +1519,6 @@
           <w:p>
             <w:pPr>
               <w:pStyle w:val="Compact"/>
-              <w:jc w:val="center"/>
             </w:pPr>
             <w:r>
               <w:t>0</w:t>
@@ -1177,7 +1533,6 @@
           <w:p>
             <w:pPr>
               <w:pStyle w:val="Compact"/>
-              <w:jc w:val="center"/>
               <w:cnfStyle w:val="000000000000" w:firstRow="0" w:lastRow="0" w:firstColumn="0" w:lastColumn="0" w:oddVBand="0" w:evenVBand="0" w:oddHBand="0" w:evenHBand="0" w:firstRowFirstColumn="0" w:firstRowLastColumn="0" w:lastRowFirstColumn="0" w:lastRowLastColumn="0"/>
             </w:pPr>
             <w:r>
@@ -1204,7 +1559,6 @@
           <w:p>
             <w:pPr>
               <w:pStyle w:val="Compact"/>
-              <w:jc w:val="center"/>
               <w:cnfStyle w:val="000000000000" w:firstRow="0" w:lastRow="0" w:firstColumn="0" w:lastColumn="0" w:oddVBand="0" w:evenVBand="0" w:oddHBand="0" w:evenHBand="0" w:firstRowFirstColumn="0" w:firstRowLastColumn="0" w:lastRowFirstColumn="0" w:lastRowLastColumn="0"/>
             </w:pPr>
             <w:r>
@@ -1226,7 +1580,6 @@
           <w:p>
             <w:pPr>
               <w:pStyle w:val="Compact"/>
-              <w:jc w:val="center"/>
             </w:pPr>
             <w:r>
               <w:t>1</w:t>
@@ -1253,7 +1606,6 @@
           <w:p>
             <w:pPr>
               <w:pStyle w:val="Compact"/>
-              <w:jc w:val="center"/>
               <w:cnfStyle w:val="000000000000" w:firstRow="0" w:lastRow="0" w:firstColumn="0" w:lastColumn="0" w:oddVBand="0" w:evenVBand="0" w:oddHBand="0" w:evenHBand="0" w:firstRowFirstColumn="0" w:firstRowLastColumn="0" w:lastRowFirstColumn="0" w:lastRowLastColumn="0"/>
             </w:pPr>
             <w:r>
@@ -1269,7 +1621,6 @@
           <w:p>
             <w:pPr>
               <w:pStyle w:val="Compact"/>
-              <w:jc w:val="center"/>
               <w:cnfStyle w:val="000000000000" w:firstRow="0" w:lastRow="0" w:firstColumn="0" w:lastColumn="0" w:oddVBand="0" w:evenVBand="0" w:oddHBand="0" w:evenHBand="0" w:firstRowFirstColumn="0" w:firstRowLastColumn="0" w:lastRowFirstColumn="0" w:lastRowLastColumn="0"/>
             </w:pPr>
             <w:r>
@@ -1291,7 +1642,6 @@
           <w:p>
             <w:pPr>
               <w:pStyle w:val="Compact"/>
-              <w:jc w:val="center"/>
             </w:pPr>
             <w:r>
               <w:t>2</w:t>
@@ -1318,7 +1668,6 @@
           <w:p>
             <w:pPr>
               <w:pStyle w:val="Compact"/>
-              <w:jc w:val="center"/>
               <w:cnfStyle w:val="000000000000" w:firstRow="0" w:lastRow="0" w:firstColumn="0" w:lastColumn="0" w:oddVBand="0" w:evenVBand="0" w:oddHBand="0" w:evenHBand="0" w:firstRowFirstColumn="0" w:firstRowLastColumn="0" w:lastRowFirstColumn="0" w:lastRowLastColumn="0"/>
             </w:pPr>
             <w:r>
@@ -1334,7 +1683,6 @@
           <w:p>
             <w:pPr>
               <w:pStyle w:val="Compact"/>
-              <w:jc w:val="center"/>
               <w:cnfStyle w:val="000000000000" w:firstRow="0" w:lastRow="0" w:firstColumn="0" w:lastColumn="0" w:oddVBand="0" w:evenVBand="0" w:oddHBand="0" w:evenHBand="0" w:firstRowFirstColumn="0" w:firstRowLastColumn="0" w:lastRowFirstColumn="0" w:lastRowLastColumn="0"/>
               <w:rPr>
                 <w:lang w:eastAsia="ja-JP"/>
@@ -1368,7 +1716,6 @@
           <w:p>
             <w:pPr>
               <w:pStyle w:val="Compact"/>
-              <w:jc w:val="center"/>
             </w:pPr>
             <w:r>
               <w:t>3</w:t>
@@ -1395,7 +1742,6 @@
           <w:p>
             <w:pPr>
               <w:pStyle w:val="Compact"/>
-              <w:jc w:val="center"/>
               <w:cnfStyle w:val="000000000000" w:firstRow="0" w:lastRow="0" w:firstColumn="0" w:lastColumn="0" w:oddVBand="0" w:evenVBand="0" w:oddHBand="0" w:evenHBand="0" w:firstRowFirstColumn="0" w:firstRowLastColumn="0" w:lastRowFirstColumn="0" w:lastRowLastColumn="0"/>
             </w:pPr>
             <w:r>
@@ -1411,7 +1757,6 @@
           <w:p>
             <w:pPr>
               <w:pStyle w:val="Compact"/>
-              <w:jc w:val="center"/>
               <w:cnfStyle w:val="000000000000" w:firstRow="0" w:lastRow="0" w:firstColumn="0" w:lastColumn="0" w:oddVBand="0" w:evenVBand="0" w:oddHBand="0" w:evenHBand="0" w:firstRowFirstColumn="0" w:firstRowLastColumn="0" w:lastRowFirstColumn="0" w:lastRowLastColumn="0"/>
               <w:rPr>
                 <w:lang w:eastAsia="ja-JP"/>
@@ -1445,7 +1790,6 @@
           <w:p>
             <w:pPr>
               <w:pStyle w:val="Compact"/>
-              <w:jc w:val="center"/>
             </w:pPr>
             <w:r>
               <w:t>4</w:t>
@@ -1460,7 +1804,6 @@
           <w:p>
             <w:pPr>
               <w:pStyle w:val="Compact"/>
-              <w:jc w:val="center"/>
               <w:cnfStyle w:val="000000000000" w:firstRow="0" w:lastRow="0" w:firstColumn="0" w:lastColumn="0" w:oddVBand="0" w:evenVBand="0" w:oddHBand="0" w:evenHBand="0" w:firstRowFirstColumn="0" w:firstRowLastColumn="0" w:lastRowFirstColumn="0" w:lastRowLastColumn="0"/>
             </w:pPr>
             <w:r>
@@ -1470,7 +1813,6 @@
           <w:p>
             <w:pPr>
               <w:pStyle w:val="Compact"/>
-              <w:jc w:val="center"/>
               <w:cnfStyle w:val="000000000000" w:firstRow="0" w:lastRow="0" w:firstColumn="0" w:lastColumn="0" w:oddVBand="0" w:evenVBand="0" w:oddHBand="0" w:evenHBand="0" w:firstRowFirstColumn="0" w:firstRowLastColumn="0" w:lastRowFirstColumn="0" w:lastRowLastColumn="0"/>
             </w:pPr>
             <w:r>
@@ -1514,7 +1856,6 @@
           <w:p>
             <w:pPr>
               <w:pStyle w:val="Compact"/>
-              <w:jc w:val="center"/>
             </w:pPr>
             <w:r>
               <w:t>5~N</w:t>
@@ -1541,7 +1882,6 @@
           <w:p>
             <w:pPr>
               <w:pStyle w:val="Compact"/>
-              <w:jc w:val="center"/>
               <w:cnfStyle w:val="000000000000" w:firstRow="0" w:lastRow="0" w:firstColumn="0" w:lastColumn="0" w:oddVBand="0" w:evenVBand="0" w:oddHBand="0" w:evenHBand="0" w:firstRowFirstColumn="0" w:firstRowLastColumn="0" w:lastRowFirstColumn="0" w:lastRowLastColumn="0"/>
             </w:pPr>
             <w:r>
@@ -1557,7 +1897,6 @@
           <w:p>
             <w:pPr>
               <w:pStyle w:val="Compact"/>
-              <w:jc w:val="center"/>
               <w:cnfStyle w:val="000000000000" w:firstRow="0" w:lastRow="0" w:firstColumn="0" w:lastColumn="0" w:oddVBand="0" w:evenVBand="0" w:oddHBand="0" w:evenHBand="0" w:firstRowFirstColumn="0" w:firstRowLastColumn="0" w:lastRowFirstColumn="0" w:lastRowLastColumn="0"/>
               <w:rPr>
                 <w:lang w:eastAsia="ja-JP"/>
@@ -1633,7 +1972,6 @@
           <w:p>
             <w:pPr>
               <w:pStyle w:val="Compact"/>
-              <w:jc w:val="center"/>
             </w:pPr>
             <w:r>
               <w:t>N+1</w:t>
@@ -1648,7 +1986,6 @@
           <w:p>
             <w:pPr>
               <w:pStyle w:val="Compact"/>
-              <w:jc w:val="center"/>
               <w:cnfStyle w:val="000000000000" w:firstRow="0" w:lastRow="0" w:firstColumn="0" w:lastColumn="0" w:oddVBand="0" w:evenVBand="0" w:oddHBand="0" w:evenHBand="0" w:firstRowFirstColumn="0" w:firstRowLastColumn="0" w:lastRowFirstColumn="0" w:lastRowLastColumn="0"/>
             </w:pPr>
             <w:r>
@@ -1697,7 +2034,6 @@
           <w:p>
             <w:pPr>
               <w:pStyle w:val="Compact"/>
-              <w:jc w:val="center"/>
             </w:pPr>
           </w:p>
         </w:tc>
@@ -1709,7 +2045,6 @@
           <w:p>
             <w:pPr>
               <w:pStyle w:val="Compact"/>
-              <w:jc w:val="center"/>
               <w:cnfStyle w:val="000000000000" w:firstRow="0" w:lastRow="0" w:firstColumn="0" w:lastColumn="0" w:oddVBand="0" w:evenVBand="0" w:oddHBand="0" w:evenHBand="0" w:firstRowFirstColumn="0" w:firstRowLastColumn="0" w:lastRowFirstColumn="0" w:lastRowLastColumn="0"/>
             </w:pPr>
           </w:p>
@@ -1750,7 +2085,6 @@
           <w:p>
             <w:pPr>
               <w:pStyle w:val="Compact"/>
-              <w:jc w:val="center"/>
             </w:pPr>
           </w:p>
         </w:tc>
@@ -1762,7 +2096,6 @@
           <w:p>
             <w:pPr>
               <w:pStyle w:val="Compact"/>
-              <w:jc w:val="center"/>
               <w:cnfStyle w:val="000000000000" w:firstRow="0" w:lastRow="0" w:firstColumn="0" w:lastColumn="0" w:oddVBand="0" w:evenVBand="0" w:oddHBand="0" w:evenHBand="0" w:firstRowFirstColumn="0" w:firstRowLastColumn="0" w:lastRowFirstColumn="0" w:lastRowLastColumn="0"/>
             </w:pPr>
           </w:p>
@@ -1803,7 +2136,6 @@
           <w:p>
             <w:pPr>
               <w:pStyle w:val="Compact"/>
-              <w:jc w:val="center"/>
             </w:pPr>
           </w:p>
         </w:tc>
@@ -1815,7 +2147,6 @@
           <w:p>
             <w:pPr>
               <w:pStyle w:val="Compact"/>
-              <w:jc w:val="center"/>
               <w:cnfStyle w:val="000000000000" w:firstRow="0" w:lastRow="0" w:firstColumn="0" w:lastColumn="0" w:oddVBand="0" w:evenVBand="0" w:oddHBand="0" w:evenHBand="0" w:firstRowFirstColumn="0" w:firstRowLastColumn="0" w:lastRowFirstColumn="0" w:lastRowLastColumn="0"/>
             </w:pPr>
           </w:p>
@@ -1856,7 +2187,6 @@
           <w:p>
             <w:pPr>
               <w:pStyle w:val="Compact"/>
-              <w:jc w:val="center"/>
             </w:pPr>
           </w:p>
         </w:tc>
@@ -1868,7 +2198,6 @@
           <w:p>
             <w:pPr>
               <w:pStyle w:val="Compact"/>
-              <w:jc w:val="center"/>
               <w:cnfStyle w:val="000000000000" w:firstRow="0" w:lastRow="0" w:firstColumn="0" w:lastColumn="0" w:oddVBand="0" w:evenVBand="0" w:oddHBand="0" w:evenHBand="0" w:firstRowFirstColumn="0" w:firstRowLastColumn="0" w:lastRowFirstColumn="0" w:lastRowLastColumn="0"/>
             </w:pPr>
           </w:p>
@@ -1909,7 +2238,6 @@
           <w:p>
             <w:pPr>
               <w:pStyle w:val="Compact"/>
-              <w:jc w:val="center"/>
             </w:pPr>
             <w:r>
               <w:t>N+2</w:t>
@@ -1936,7 +2264,6 @@
           <w:p>
             <w:pPr>
               <w:pStyle w:val="Compact"/>
-              <w:jc w:val="center"/>
               <w:cnfStyle w:val="000000000000" w:firstRow="0" w:lastRow="0" w:firstColumn="0" w:lastColumn="0" w:oddVBand="0" w:evenVBand="0" w:oddHBand="0" w:evenHBand="0" w:firstRowFirstColumn="0" w:firstRowLastColumn="0" w:lastRowFirstColumn="0" w:lastRowLastColumn="0"/>
             </w:pPr>
             <w:r>
@@ -1968,11 +2295,11 @@
           <w:lang w:eastAsia="ja-JP"/>
         </w:rPr>
       </w:pPr>
-      <w:bookmarkStart w:id="5" w:name="_Toc439856404"/>
       <w:r>
         <w:rPr>
           <w:lang w:eastAsia="ja-JP"/>
         </w:rPr>
+        <w:lastRenderedPageBreak/>
         <w:br w:type="page"/>
       </w:r>
     </w:p>
@@ -1983,6 +2310,7 @@
           <w:lang w:eastAsia="ja-JP"/>
         </w:rPr>
       </w:pPr>
+      <w:bookmarkStart w:id="8" w:name="_Toc532653821"/>
       <w:r>
         <w:rPr>
           <w:lang w:eastAsia="ja-JP"/>
@@ -1997,7 +2325,7 @@
         </w:rPr>
         <w:t>oge</w:t>
       </w:r>
-      <w:bookmarkEnd w:id="5"/>
+      <w:bookmarkEnd w:id="8"/>
     </w:p>
     <w:p>
       <w:pPr>
@@ -2007,11 +2335,14 @@
       </w:pPr>
     </w:p>
     <w:sectPr>
-      <w:type w:val="continuous"/>
-      <w:pgSz w:w="11906" w:h="16838"/>
+      <w:headerReference w:type="even" r:id="rId13"/>
+      <w:headerReference w:type="default" r:id="rId14"/>
+      <w:footerReference w:type="even" r:id="rId15"/>
+      <w:footerReference w:type="default" r:id="rId16"/>
+      <w:headerReference w:type="first" r:id="rId17"/>
+      <w:pgSz w:w="10318" w:h="14570" w:code="13"/>
       <w:pgMar w:top="1440" w:right="1080" w:bottom="1440" w:left="1080" w:header="851" w:footer="992" w:gutter="0"/>
       <w:cols w:space="425"/>
-      <w:titlePg/>
       <w:docGrid w:type="linesAndChars" w:linePitch="360"/>
     </w:sectPr>
   </w:body>
@@ -2022,9 +2353,6 @@
 <w:endnotes xmlns:wpc="http://schemas.microsoft.com/office/word/2010/wordprocessingCanvas" xmlns:cx="http://schemas.microsoft.com/office/drawing/2014/chartex" xmlns:cx1="http://schemas.microsoft.com/office/drawing/2015/9/8/chartex" xmlns:cx2="http://schemas.microsoft.com/office/drawing/2015/10/21/chartex" xmlns:cx3="http://schemas.microsoft.com/office/drawing/2016/5/9/chartex" xmlns:cx4="http://schemas.microsoft.com/office/drawing/2016/5/10/chartex" xmlns:cx5="http://schemas.microsoft.com/office/drawing/2016/5/11/chartex" xmlns:cx6="http://schemas.microsoft.com/office/drawing/2016/5/12/chartex" xmlns:cx7="http://schemas.microsoft.com/office/drawing/2016/5/13/chartex" xmlns:cx8="http://schemas.microsoft.com/office/drawing/2016/5/14/chartex" xmlns:mc="http://schemas.openxmlformats.org/markup-compatibility/2006" xmlns:aink="http://schemas.microsoft.com/office/drawing/2016/ink" xmlns:am3d="http://schemas.microsoft.com/office/drawing/2017/model3d" xmlns:o="urn:schemas-microsoft-com:office:office" xmlns:r="http://schemas.openxmlformats.org/officeDocument/2006/relationships" xmlns:m="http://schemas.openxmlformats.org/officeDocument/2006/math" xmlns:v="urn:schemas-microsoft-com:vml" xmlns:wp14="http://schemas.microsoft.com/office/word/2010/wordprocessingDrawing" xmlns:wp="http://schemas.openxmlformats.org/drawingml/2006/wordprocessingDrawing" xmlns:w10="urn:schemas-microsoft-com:office:word" xmlns:w="http://schemas.openxmlformats.org/wordprocessingml/2006/main" xmlns:w14="http://schemas.microsoft.com/office/word/2010/wordml" xmlns:w15="http://schemas.microsoft.com/office/word/2012/wordml" xmlns:w16cid="http://schemas.microsoft.com/office/word/2016/wordml/cid" xmlns:w16se="http://schemas.microsoft.com/office/word/2015/wordml/symex" xmlns:wpg="http://schemas.microsoft.com/office/word/2010/wordprocessingGroup" xmlns:wpi="http://schemas.microsoft.com/office/word/2010/wordprocessingInk" xmlns:wne="http://schemas.microsoft.com/office/word/2006/wordml" xmlns:wps="http://schemas.microsoft.com/office/word/2010/wordprocessingShape" mc:Ignorable="w14 w15 w16se w16cid wp14">
   <w:endnote w:type="separator" w:id="-1">
     <w:p>
-      <w:pPr>
-        <w:spacing w:after="0"/>
-      </w:pPr>
       <w:r>
         <w:separator/>
       </w:r>
@@ -2032,9 +2360,6 @@
   </w:endnote>
   <w:endnote w:type="continuationSeparator" w:id="0">
     <w:p>
-      <w:pPr>
-        <w:spacing w:after="0"/>
-      </w:pPr>
       <w:r>
         <w:continuationSeparator/>
       </w:r>
@@ -2130,7 +2455,7 @@
         <w:noProof/>
         <w:color w:val="17365D" w:themeColor="text2" w:themeShade="BF"/>
       </w:rPr>
-      <w:instrText>6</w:instrText>
+      <w:instrText>9</w:instrText>
     </w:r>
     <w:r>
       <w:rPr>
@@ -2155,7 +2480,7 @@
         <w:noProof/>
         <w:color w:val="17365D" w:themeColor="text2" w:themeShade="BF"/>
       </w:rPr>
-      <w:t>5</w:t>
+      <w:t>8</w:t>
     </w:r>
     <w:r>
       <w:rPr>
@@ -2180,7 +2505,23 @@
       <w:rPr>
         <w:rFonts w:cs="Times New Roman (本文のフォント - コンプレ"/>
         <w:color w:val="0F243E" w:themeColor="text2" w:themeShade="80"/>
-        <w:sz w:val="20"/>
+      </w:rPr>
+    </w:pPr>
+  </w:p>
+</w:ftr>
+</file>
+
+<file path=word/footer3.xml><?xml version="1.0" encoding="utf-8"?>
+<w:ftr xmlns:wpc="http://schemas.microsoft.com/office/word/2010/wordprocessingCanvas" xmlns:cx="http://schemas.microsoft.com/office/drawing/2014/chartex" xmlns:cx1="http://schemas.microsoft.com/office/drawing/2015/9/8/chartex" xmlns:cx2="http://schemas.microsoft.com/office/drawing/2015/10/21/chartex" xmlns:cx3="http://schemas.microsoft.com/office/drawing/2016/5/9/chartex" xmlns:cx4="http://schemas.microsoft.com/office/drawing/2016/5/10/chartex" xmlns:cx5="http://schemas.microsoft.com/office/drawing/2016/5/11/chartex" xmlns:cx6="http://schemas.microsoft.com/office/drawing/2016/5/12/chartex" xmlns:cx7="http://schemas.microsoft.com/office/drawing/2016/5/13/chartex" xmlns:cx8="http://schemas.microsoft.com/office/drawing/2016/5/14/chartex" xmlns:mc="http://schemas.openxmlformats.org/markup-compatibility/2006" xmlns:aink="http://schemas.microsoft.com/office/drawing/2016/ink" xmlns:am3d="http://schemas.microsoft.com/office/drawing/2017/model3d" xmlns:o="urn:schemas-microsoft-com:office:office" xmlns:r="http://schemas.openxmlformats.org/officeDocument/2006/relationships" xmlns:m="http://schemas.openxmlformats.org/officeDocument/2006/math" xmlns:v="urn:schemas-microsoft-com:vml" xmlns:wp14="http://schemas.microsoft.com/office/word/2010/wordprocessingDrawing" xmlns:wp="http://schemas.openxmlformats.org/drawingml/2006/wordprocessingDrawing" xmlns:w10="urn:schemas-microsoft-com:office:word" xmlns:w="http://schemas.openxmlformats.org/wordprocessingml/2006/main" xmlns:w14="http://schemas.microsoft.com/office/word/2010/wordml" xmlns:w15="http://schemas.microsoft.com/office/word/2012/wordml" xmlns:w16cid="http://schemas.microsoft.com/office/word/2016/wordml/cid" xmlns:w16se="http://schemas.microsoft.com/office/word/2015/wordml/symex" xmlns:wpg="http://schemas.microsoft.com/office/word/2010/wordprocessingGroup" xmlns:wpi="http://schemas.microsoft.com/office/word/2010/wordprocessingInk" xmlns:wne="http://schemas.microsoft.com/office/word/2006/wordml" xmlns:wps="http://schemas.microsoft.com/office/word/2010/wordprocessingShape" mc:Ignorable="w14 w15 w16se w16cid wp14">
+  <w:p>
+    <w:pPr>
+      <w:tabs>
+        <w:tab w:val="center" w:pos="4550"/>
+        <w:tab w:val="left" w:pos="5818"/>
+      </w:tabs>
+      <w:ind w:right="260"/>
+      <w:rPr>
+        <w:color w:val="0F243E" w:themeColor="text2" w:themeShade="80"/>
       </w:rPr>
     </w:pPr>
     <w:r>
@@ -2207,7 +2548,7 @@
         <w:color w:val="17365D" w:themeColor="text2" w:themeShade="BF"/>
         <w:lang w:val="ja-JP" w:eastAsia="ja-JP"/>
       </w:rPr>
-      <w:t>5</w:t>
+      <w:t>6</w:t>
     </w:r>
     <w:r>
       <w:rPr>
@@ -2257,7 +2598,7 @@
         <w:noProof/>
         <w:color w:val="17365D" w:themeColor="text2" w:themeShade="BF"/>
       </w:rPr>
-      <w:instrText>6</w:instrText>
+      <w:instrText>9</w:instrText>
     </w:r>
     <w:r>
       <w:rPr>
@@ -2269,7 +2610,13 @@
       <w:rPr>
         <w:color w:val="17365D" w:themeColor="text2" w:themeShade="BF"/>
       </w:rPr>
-      <w:instrText xml:space="preserve"> -1</w:instrText>
+      <w:instrText xml:space="preserve"> -</w:instrText>
+    </w:r>
+    <w:r>
+      <w:rPr>
+        <w:color w:val="17365D" w:themeColor="text2" w:themeShade="BF"/>
+      </w:rPr>
+      <w:instrText>2</w:instrText>
     </w:r>
     <w:r>
       <w:rPr>
@@ -2282,11 +2629,196 @@
         <w:noProof/>
         <w:color w:val="17365D" w:themeColor="text2" w:themeShade="BF"/>
       </w:rPr>
-      <w:t>5</w:t>
+      <w:t>7</w:t>
     </w:r>
     <w:r>
       <w:rPr>
         <w:color w:val="17365D" w:themeColor="text2" w:themeShade="BF"/>
+      </w:rPr>
+      <w:fldChar w:fldCharType="end"/>
+    </w:r>
+  </w:p>
+</w:ftr>
+</file>
+
+<file path=word/footer4.xml><?xml version="1.0" encoding="utf-8"?>
+<w:ftr xmlns:wpc="http://schemas.microsoft.com/office/word/2010/wordprocessingCanvas" xmlns:cx="http://schemas.microsoft.com/office/drawing/2014/chartex" xmlns:cx1="http://schemas.microsoft.com/office/drawing/2015/9/8/chartex" xmlns:cx2="http://schemas.microsoft.com/office/drawing/2015/10/21/chartex" xmlns:cx3="http://schemas.microsoft.com/office/drawing/2016/5/9/chartex" xmlns:cx4="http://schemas.microsoft.com/office/drawing/2016/5/10/chartex" xmlns:cx5="http://schemas.microsoft.com/office/drawing/2016/5/11/chartex" xmlns:cx6="http://schemas.microsoft.com/office/drawing/2016/5/12/chartex" xmlns:cx7="http://schemas.microsoft.com/office/drawing/2016/5/13/chartex" xmlns:cx8="http://schemas.microsoft.com/office/drawing/2016/5/14/chartex" xmlns:mc="http://schemas.openxmlformats.org/markup-compatibility/2006" xmlns:aink="http://schemas.microsoft.com/office/drawing/2016/ink" xmlns:am3d="http://schemas.microsoft.com/office/drawing/2017/model3d" xmlns:o="urn:schemas-microsoft-com:office:office" xmlns:r="http://schemas.openxmlformats.org/officeDocument/2006/relationships" xmlns:m="http://schemas.openxmlformats.org/officeDocument/2006/math" xmlns:v="urn:schemas-microsoft-com:vml" xmlns:wp14="http://schemas.microsoft.com/office/word/2010/wordprocessingDrawing" xmlns:wp="http://schemas.openxmlformats.org/drawingml/2006/wordprocessingDrawing" xmlns:w10="urn:schemas-microsoft-com:office:word" xmlns:w="http://schemas.openxmlformats.org/wordprocessingml/2006/main" xmlns:w14="http://schemas.microsoft.com/office/word/2010/wordml" xmlns:w15="http://schemas.microsoft.com/office/word/2012/wordml" xmlns:w16cid="http://schemas.microsoft.com/office/word/2016/wordml/cid" xmlns:w16se="http://schemas.microsoft.com/office/word/2015/wordml/symex" xmlns:wpg="http://schemas.microsoft.com/office/word/2010/wordprocessingGroup" xmlns:wpi="http://schemas.microsoft.com/office/word/2010/wordprocessingInk" xmlns:wne="http://schemas.microsoft.com/office/word/2006/wordml" xmlns:wps="http://schemas.microsoft.com/office/word/2010/wordprocessingShape" mc:Ignorable="w14 w15 w16se w16cid wp14">
+  <w:p>
+    <w:pPr>
+      <w:tabs>
+        <w:tab w:val="center" w:pos="4550"/>
+        <w:tab w:val="left" w:pos="5818"/>
+      </w:tabs>
+      <w:ind w:right="160"/>
+      <w:jc w:val="right"/>
+      <w:rPr>
+        <w:rFonts w:cs="Times New Roman (本文のフォント - コンプレ"/>
+        <w:color w:val="0F243E" w:themeColor="text2" w:themeShade="80"/>
+      </w:rPr>
+    </w:pPr>
+    <w:r>
+      <w:rPr>
+        <w:rFonts w:cs="Times New Roman (本文のフォント - コンプレ"/>
+        <w:color w:val="0F243E" w:themeColor="text2" w:themeShade="80"/>
+      </w:rPr>
+      <w:fldChar w:fldCharType="begin"/>
+    </w:r>
+    <w:r>
+      <w:rPr>
+        <w:rFonts w:cs="Times New Roman (本文のフォント - コンプレ"/>
+        <w:color w:val="0F243E" w:themeColor="text2" w:themeShade="80"/>
+      </w:rPr>
+      <w:instrText xml:space="preserve"> =</w:instrText>
+    </w:r>
+    <w:r>
+      <w:rPr>
+        <w:rFonts w:cs="Times New Roman (本文のフォント - コンプレ"/>
+        <w:color w:val="0F243E" w:themeColor="text2" w:themeShade="80"/>
+      </w:rPr>
+      <w:fldChar w:fldCharType="begin"/>
+    </w:r>
+    <w:r>
+      <w:rPr>
+        <w:rFonts w:cs="Times New Roman (本文のフォント - コンプレ"/>
+        <w:color w:val="0F243E" w:themeColor="text2" w:themeShade="80"/>
+      </w:rPr>
+      <w:instrText>PAGE   \* MERGEFORMAT</w:instrText>
+    </w:r>
+    <w:r>
+      <w:rPr>
+        <w:rFonts w:cs="Times New Roman (本文のフォント - コンプレ"/>
+        <w:color w:val="0F243E" w:themeColor="text2" w:themeShade="80"/>
+      </w:rPr>
+      <w:fldChar w:fldCharType="separate"/>
+    </w:r>
+    <w:r>
+      <w:rPr>
+        <w:rFonts w:cs="Times New Roman (本文のフォント - コンプレ"/>
+        <w:noProof/>
+        <w:color w:val="0F243E" w:themeColor="text2" w:themeShade="80"/>
+      </w:rPr>
+      <w:instrText>7</w:instrText>
+    </w:r>
+    <w:r>
+      <w:rPr>
+        <w:rFonts w:cs="Times New Roman (本文のフォント - コンプレ"/>
+        <w:color w:val="0F243E" w:themeColor="text2" w:themeShade="80"/>
+      </w:rPr>
+      <w:fldChar w:fldCharType="end"/>
+    </w:r>
+    <w:r>
+      <w:rPr>
+        <w:rFonts w:cs="Times New Roman (本文のフォント - コンプレ"/>
+        <w:color w:val="0F243E" w:themeColor="text2" w:themeShade="80"/>
+      </w:rPr>
+      <w:instrText xml:space="preserve">-1 </w:instrText>
+    </w:r>
+    <w:r>
+      <w:rPr>
+        <w:rFonts w:cs="Times New Roman (本文のフォント - コンプレ"/>
+        <w:color w:val="0F243E" w:themeColor="text2" w:themeShade="80"/>
+      </w:rPr>
+      <w:fldChar w:fldCharType="separate"/>
+    </w:r>
+    <w:r>
+      <w:rPr>
+        <w:rFonts w:cs="Times New Roman (本文のフォント - コンプレ"/>
+        <w:noProof/>
+        <w:color w:val="0F243E" w:themeColor="text2" w:themeShade="80"/>
+      </w:rPr>
+      <w:t>6</w:t>
+    </w:r>
+    <w:r>
+      <w:rPr>
+        <w:rFonts w:cs="Times New Roman (本文のフォント - コンプレ"/>
+        <w:color w:val="0F243E" w:themeColor="text2" w:themeShade="80"/>
+      </w:rPr>
+      <w:fldChar w:fldCharType="end"/>
+    </w:r>
+    <w:r>
+      <w:rPr>
+        <w:rFonts w:cs="Times New Roman (本文のフォント - コンプレ"/>
+        <w:color w:val="0F243E" w:themeColor="text2" w:themeShade="80"/>
+        <w:lang w:val="ja-JP"/>
+      </w:rPr>
+      <w:t xml:space="preserve"> | </w:t>
+    </w:r>
+    <w:r>
+      <w:rPr>
+        <w:rFonts w:cs="Times New Roman (本文のフォント - コンプレ"/>
+        <w:color w:val="0F243E" w:themeColor="text2" w:themeShade="80"/>
+      </w:rPr>
+      <w:fldChar w:fldCharType="begin"/>
+    </w:r>
+    <w:r>
+      <w:rPr>
+        <w:rFonts w:cs="Times New Roman (本文のフォント - コンプレ"/>
+        <w:color w:val="0F243E" w:themeColor="text2" w:themeShade="80"/>
+      </w:rPr>
+      <w:instrText xml:space="preserve">= </w:instrText>
+    </w:r>
+    <w:r>
+      <w:rPr>
+        <w:rFonts w:cs="Times New Roman (本文のフォント - コンプレ"/>
+        <w:color w:val="0F243E" w:themeColor="text2" w:themeShade="80"/>
+      </w:rPr>
+      <w:fldChar w:fldCharType="begin"/>
+    </w:r>
+    <w:r>
+      <w:rPr>
+        <w:rFonts w:cs="Times New Roman (本文のフォント - コンプレ"/>
+        <w:color w:val="0F243E" w:themeColor="text2" w:themeShade="80"/>
+      </w:rPr>
+      <w:instrText>NUMPAGES</w:instrText>
+    </w:r>
+    <w:r>
+      <w:rPr>
+        <w:rFonts w:cs="Times New Roman (本文のフォント - コンプレ"/>
+        <w:color w:val="0F243E" w:themeColor="text2" w:themeShade="80"/>
+      </w:rPr>
+      <w:fldChar w:fldCharType="separate"/>
+    </w:r>
+    <w:r>
+      <w:rPr>
+        <w:rFonts w:cs="Times New Roman (本文のフォント - コンプレ"/>
+        <w:noProof/>
+        <w:color w:val="0F243E" w:themeColor="text2" w:themeShade="80"/>
+      </w:rPr>
+      <w:instrText>8</w:instrText>
+    </w:r>
+    <w:r>
+      <w:rPr>
+        <w:rFonts w:cs="Times New Roman (本文のフォント - コンプレ"/>
+        <w:color w:val="0F243E" w:themeColor="text2" w:themeShade="80"/>
+      </w:rPr>
+      <w:fldChar w:fldCharType="end"/>
+    </w:r>
+    <w:r>
+      <w:rPr>
+        <w:rFonts w:cs="Times New Roman (本文のフォント - コンプレ"/>
+        <w:color w:val="0F243E" w:themeColor="text2" w:themeShade="80"/>
+      </w:rPr>
+      <w:instrText xml:space="preserve"> -2</w:instrText>
+    </w:r>
+    <w:r>
+      <w:rPr>
+        <w:rFonts w:cs="Times New Roman (本文のフォント - コンプレ"/>
+        <w:color w:val="0F243E" w:themeColor="text2" w:themeShade="80"/>
+      </w:rPr>
+      <w:fldChar w:fldCharType="separate"/>
+    </w:r>
+    <w:r>
+      <w:rPr>
+        <w:rFonts w:cs="Times New Roman (本文のフォント - コンプレ"/>
+        <w:noProof/>
+        <w:color w:val="0F243E" w:themeColor="text2" w:themeShade="80"/>
+      </w:rPr>
+      <w:t>6</w:t>
+    </w:r>
+    <w:r>
+      <w:rPr>
+        <w:rFonts w:cs="Times New Roman (本文のフォント - コンプレ"/>
+        <w:color w:val="0F243E" w:themeColor="text2" w:themeShade="80"/>
       </w:rPr>
       <w:fldChar w:fldCharType="end"/>
     </w:r>
@@ -2318,113 +2850,13 @@
   <w:p>
     <w:pPr>
       <w:pStyle w:val="af3"/>
-      <w:rPr>
-        <w:rFonts w:cs="Times New Roman (見出しのフォント - コンプ"/>
-        <w:sz w:val="20"/>
-      </w:rPr>
+      <w:jc w:val="right"/>
     </w:pPr>
-    <w:sdt>
-      <w:sdtPr>
-        <w:rPr>
-          <w:rFonts w:asciiTheme="majorHAnsi" w:eastAsiaTheme="majorEastAsia" w:hAnsiTheme="majorHAnsi" w:cs="Times New Roman (見出しのフォント - コンプ"/>
-          <w:color w:val="4F81BD" w:themeColor="accent1"/>
-          <w:sz w:val="20"/>
-        </w:rPr>
-        <w:alias w:val="タイトル"/>
-        <w:id w:val="1784606152"/>
-        <w:showingPlcHdr/>
-        <w:dataBinding w:prefixMappings="xmlns:ns0='http://schemas.openxmlformats.org/package/2006/metadata/core-properties' xmlns:ns1='http://purl.org/dc/elements/1.1/'" w:xpath="/ns0:coreProperties[1]/ns1:title[1]" w:storeItemID="{6C3C8BC8-F283-45AE-878A-BAB7291924A1}"/>
-        <w:text/>
-      </w:sdtPr>
-      <w:sdtEndPr/>
-      <w:sdtContent>
-        <w:r>
-          <w:rPr>
-            <w:rFonts w:asciiTheme="majorHAnsi" w:eastAsiaTheme="majorEastAsia" w:hAnsiTheme="majorHAnsi" w:cs="Times New Roman (見出しのフォント - コンプ"/>
-            <w:sz w:val="20"/>
-            <w:szCs w:val="27"/>
-            <w:lang w:val="ja-JP" w:eastAsia="ja-JP"/>
-          </w:rPr>
-          <w:t>[</w:t>
-        </w:r>
-        <w:r>
-          <w:rPr>
-            <w:rFonts w:asciiTheme="majorHAnsi" w:eastAsiaTheme="majorEastAsia" w:hAnsiTheme="majorHAnsi" w:cs="Times New Roman (見出しのフォント - コンプ"/>
-            <w:sz w:val="20"/>
-            <w:szCs w:val="27"/>
-            <w:lang w:val="ja-JP" w:eastAsia="ja-JP"/>
-          </w:rPr>
-          <w:t>文書のタイトル</w:t>
-        </w:r>
-        <w:r>
-          <w:rPr>
-            <w:rFonts w:asciiTheme="majorHAnsi" w:eastAsiaTheme="majorEastAsia" w:hAnsiTheme="majorHAnsi" w:cs="Times New Roman (見出しのフォント - コンプ"/>
-            <w:sz w:val="20"/>
-            <w:szCs w:val="27"/>
-            <w:lang w:val="ja-JP" w:eastAsia="ja-JP"/>
-          </w:rPr>
-          <w:t>]</w:t>
-        </w:r>
-      </w:sdtContent>
-    </w:sdt>
   </w:p>
 </w:hdr>
 </file>
 
 <file path=word/header2.xml><?xml version="1.0" encoding="utf-8"?>
-<w:hdr xmlns:wpc="http://schemas.microsoft.com/office/word/2010/wordprocessingCanvas" xmlns:cx="http://schemas.microsoft.com/office/drawing/2014/chartex" xmlns:cx1="http://schemas.microsoft.com/office/drawing/2015/9/8/chartex" xmlns:cx2="http://schemas.microsoft.com/office/drawing/2015/10/21/chartex" xmlns:cx3="http://schemas.microsoft.com/office/drawing/2016/5/9/chartex" xmlns:cx4="http://schemas.microsoft.com/office/drawing/2016/5/10/chartex" xmlns:cx5="http://schemas.microsoft.com/office/drawing/2016/5/11/chartex" xmlns:cx6="http://schemas.microsoft.com/office/drawing/2016/5/12/chartex" xmlns:cx7="http://schemas.microsoft.com/office/drawing/2016/5/13/chartex" xmlns:cx8="http://schemas.microsoft.com/office/drawing/2016/5/14/chartex" xmlns:mc="http://schemas.openxmlformats.org/markup-compatibility/2006" xmlns:aink="http://schemas.microsoft.com/office/drawing/2016/ink" xmlns:am3d="http://schemas.microsoft.com/office/drawing/2017/model3d" xmlns:o="urn:schemas-microsoft-com:office:office" xmlns:r="http://schemas.openxmlformats.org/officeDocument/2006/relationships" xmlns:m="http://schemas.openxmlformats.org/officeDocument/2006/math" xmlns:v="urn:schemas-microsoft-com:vml" xmlns:wp14="http://schemas.microsoft.com/office/word/2010/wordprocessingDrawing" xmlns:wp="http://schemas.openxmlformats.org/drawingml/2006/wordprocessingDrawing" xmlns:w10="urn:schemas-microsoft-com:office:word" xmlns:w="http://schemas.openxmlformats.org/wordprocessingml/2006/main" xmlns:w14="http://schemas.microsoft.com/office/word/2010/wordml" xmlns:w15="http://schemas.microsoft.com/office/word/2012/wordml" xmlns:w16cid="http://schemas.microsoft.com/office/word/2016/wordml/cid" xmlns:w16se="http://schemas.microsoft.com/office/word/2015/wordml/symex" xmlns:wpg="http://schemas.microsoft.com/office/word/2010/wordprocessingGroup" xmlns:wpi="http://schemas.microsoft.com/office/word/2010/wordprocessingInk" xmlns:wne="http://schemas.microsoft.com/office/word/2006/wordml" xmlns:wps="http://schemas.microsoft.com/office/word/2010/wordprocessingShape" mc:Ignorable="w14 w15 w16se w16cid wp14">
-  <w:p>
-    <w:pPr>
-      <w:pStyle w:val="af3"/>
-      <w:jc w:val="right"/>
-    </w:pPr>
-    <w:sdt>
-      <w:sdtPr>
-        <w:rPr>
-          <w:rFonts w:asciiTheme="majorHAnsi" w:eastAsiaTheme="majorEastAsia" w:hAnsiTheme="majorHAnsi" w:cstheme="majorBidi"/>
-        </w:rPr>
-        <w:alias w:val="タイトル"/>
-        <w:id w:val="1879276769"/>
-        <w:showingPlcHdr/>
-        <w:dataBinding w:prefixMappings="xmlns:ns0='http://schemas.openxmlformats.org/package/2006/metadata/core-properties' xmlns:ns1='http://purl.org/dc/elements/1.1/'" w:xpath="/ns0:coreProperties[1]/ns1:title[1]" w:storeItemID="{6C3C8BC8-F283-45AE-878A-BAB7291924A1}"/>
-        <w:text/>
-      </w:sdtPr>
-      <w:sdtEndPr/>
-      <w:sdtContent>
-        <w:r>
-          <w:rPr>
-            <w:rFonts w:asciiTheme="majorHAnsi" w:eastAsiaTheme="majorEastAsia" w:hAnsiTheme="majorHAnsi" w:cstheme="majorBidi"/>
-            <w:sz w:val="27"/>
-            <w:szCs w:val="27"/>
-            <w:lang w:val="ja-JP" w:eastAsia="ja-JP"/>
-          </w:rPr>
-          <w:t>[</w:t>
-        </w:r>
-        <w:r>
-          <w:rPr>
-            <w:rFonts w:asciiTheme="majorHAnsi" w:eastAsiaTheme="majorEastAsia" w:hAnsiTheme="majorHAnsi" w:cstheme="majorBidi"/>
-            <w:sz w:val="27"/>
-            <w:szCs w:val="27"/>
-            <w:lang w:val="ja-JP" w:eastAsia="ja-JP"/>
-          </w:rPr>
-          <w:t>文書のタイトル</w:t>
-        </w:r>
-        <w:r>
-          <w:rPr>
-            <w:rFonts w:asciiTheme="majorHAnsi" w:eastAsiaTheme="majorEastAsia" w:hAnsiTheme="majorHAnsi" w:cstheme="majorBidi"/>
-            <w:sz w:val="27"/>
-            <w:szCs w:val="27"/>
-            <w:lang w:val="ja-JP" w:eastAsia="ja-JP"/>
-          </w:rPr>
-          <w:t>]</w:t>
-        </w:r>
-      </w:sdtContent>
-    </w:sdt>
-  </w:p>
-</w:hdr>
-</file>
-
-<file path=word/header3.xml><?xml version="1.0" encoding="utf-8"?>
 <w:hdr xmlns:wpc="http://schemas.microsoft.com/office/word/2010/wordprocessingCanvas" xmlns:cx="http://schemas.microsoft.com/office/drawing/2014/chartex" xmlns:cx1="http://schemas.microsoft.com/office/drawing/2015/9/8/chartex" xmlns:cx2="http://schemas.microsoft.com/office/drawing/2015/10/21/chartex" xmlns:cx3="http://schemas.microsoft.com/office/drawing/2016/5/9/chartex" xmlns:cx4="http://schemas.microsoft.com/office/drawing/2016/5/10/chartex" xmlns:cx5="http://schemas.microsoft.com/office/drawing/2016/5/11/chartex" xmlns:cx6="http://schemas.microsoft.com/office/drawing/2016/5/12/chartex" xmlns:cx7="http://schemas.microsoft.com/office/drawing/2016/5/13/chartex" xmlns:cx8="http://schemas.microsoft.com/office/drawing/2016/5/14/chartex" xmlns:mc="http://schemas.openxmlformats.org/markup-compatibility/2006" xmlns:aink="http://schemas.microsoft.com/office/drawing/2016/ink" xmlns:am3d="http://schemas.microsoft.com/office/drawing/2017/model3d" xmlns:o="urn:schemas-microsoft-com:office:office" xmlns:r="http://schemas.openxmlformats.org/officeDocument/2006/relationships" xmlns:m="http://schemas.openxmlformats.org/officeDocument/2006/math" xmlns:v="urn:schemas-microsoft-com:vml" xmlns:wp14="http://schemas.microsoft.com/office/word/2010/wordprocessingDrawing" xmlns:wp="http://schemas.openxmlformats.org/drawingml/2006/wordprocessingDrawing" xmlns:w10="urn:schemas-microsoft-com:office:word" xmlns:w="http://schemas.openxmlformats.org/wordprocessingml/2006/main" xmlns:w14="http://schemas.microsoft.com/office/word/2010/wordml" xmlns:w15="http://schemas.microsoft.com/office/word/2012/wordml" xmlns:w16cid="http://schemas.microsoft.com/office/word/2016/wordml/cid" xmlns:w16se="http://schemas.microsoft.com/office/word/2015/wordml/symex" xmlns:wpg="http://schemas.microsoft.com/office/word/2010/wordprocessingGroup" xmlns:wpi="http://schemas.microsoft.com/office/word/2010/wordprocessingInk" xmlns:wne="http://schemas.microsoft.com/office/word/2006/wordml" xmlns:wps="http://schemas.microsoft.com/office/word/2010/wordprocessingShape" mc:Ignorable="w14 w15 w16se w16cid wp14">
   <w:p>
     <w:pPr>
@@ -2446,7 +2878,7 @@
           <wp:extent cx="6192520" cy="3810635"/>
           <wp:effectExtent l="0" t="0" r="5080" b="0"/>
           <wp:wrapNone/>
-          <wp:docPr id="7" name="図 7"/>
+          <wp:docPr id="6" name="図 6"/>
           <wp:cNvGraphicFramePr>
             <a:graphicFrameLocks xmlns:a="http://schemas.openxmlformats.org/drawingml/2006/main" noChangeAspect="1"/>
           </wp:cNvGraphicFramePr>
@@ -2490,6 +2922,82 @@
 </w:hdr>
 </file>
 
+<file path=word/header3.xml><?xml version="1.0" encoding="utf-8"?>
+<w:hdr xmlns:wpc="http://schemas.microsoft.com/office/word/2010/wordprocessingCanvas" xmlns:cx="http://schemas.microsoft.com/office/drawing/2014/chartex" xmlns:cx1="http://schemas.microsoft.com/office/drawing/2015/9/8/chartex" xmlns:cx2="http://schemas.microsoft.com/office/drawing/2015/10/21/chartex" xmlns:cx3="http://schemas.microsoft.com/office/drawing/2016/5/9/chartex" xmlns:cx4="http://schemas.microsoft.com/office/drawing/2016/5/10/chartex" xmlns:cx5="http://schemas.microsoft.com/office/drawing/2016/5/11/chartex" xmlns:cx6="http://schemas.microsoft.com/office/drawing/2016/5/12/chartex" xmlns:cx7="http://schemas.microsoft.com/office/drawing/2016/5/13/chartex" xmlns:cx8="http://schemas.microsoft.com/office/drawing/2016/5/14/chartex" xmlns:mc="http://schemas.openxmlformats.org/markup-compatibility/2006" xmlns:aink="http://schemas.microsoft.com/office/drawing/2016/ink" xmlns:am3d="http://schemas.microsoft.com/office/drawing/2017/model3d" xmlns:o="urn:schemas-microsoft-com:office:office" xmlns:r="http://schemas.openxmlformats.org/officeDocument/2006/relationships" xmlns:m="http://schemas.openxmlformats.org/officeDocument/2006/math" xmlns:v="urn:schemas-microsoft-com:vml" xmlns:wp14="http://schemas.microsoft.com/office/word/2010/wordprocessingDrawing" xmlns:wp="http://schemas.openxmlformats.org/drawingml/2006/wordprocessingDrawing" xmlns:w10="urn:schemas-microsoft-com:office:word" xmlns:w="http://schemas.openxmlformats.org/wordprocessingml/2006/main" xmlns:w14="http://schemas.microsoft.com/office/word/2010/wordml" xmlns:w15="http://schemas.microsoft.com/office/word/2012/wordml" xmlns:w16cid="http://schemas.microsoft.com/office/word/2016/wordml/cid" xmlns:w16se="http://schemas.microsoft.com/office/word/2015/wordml/symex" xmlns:wpg="http://schemas.microsoft.com/office/word/2010/wordprocessingGroup" xmlns:wpi="http://schemas.microsoft.com/office/word/2010/wordprocessingInk" xmlns:wne="http://schemas.microsoft.com/office/word/2006/wordml" xmlns:wps="http://schemas.microsoft.com/office/word/2010/wordprocessingShape" mc:Ignorable="w14 w15 w16se w16cid wp14">
+  <w:p>
+    <w:pPr>
+      <w:pStyle w:val="af3"/>
+      <w:rPr>
+        <w:rFonts w:cs="Times New Roman (見出しのフォント - コンプ"/>
+      </w:rPr>
+    </w:pPr>
+  </w:p>
+</w:hdr>
+</file>
+
+<file path=word/header4.xml><?xml version="1.0" encoding="utf-8"?>
+<w:hdr xmlns:wpc="http://schemas.microsoft.com/office/word/2010/wordprocessingCanvas" xmlns:cx="http://schemas.microsoft.com/office/drawing/2014/chartex" xmlns:cx1="http://schemas.microsoft.com/office/drawing/2015/9/8/chartex" xmlns:cx2="http://schemas.microsoft.com/office/drawing/2015/10/21/chartex" xmlns:cx3="http://schemas.microsoft.com/office/drawing/2016/5/9/chartex" xmlns:cx4="http://schemas.microsoft.com/office/drawing/2016/5/10/chartex" xmlns:cx5="http://schemas.microsoft.com/office/drawing/2016/5/11/chartex" xmlns:cx6="http://schemas.microsoft.com/office/drawing/2016/5/12/chartex" xmlns:cx7="http://schemas.microsoft.com/office/drawing/2016/5/13/chartex" xmlns:cx8="http://schemas.microsoft.com/office/drawing/2016/5/14/chartex" xmlns:mc="http://schemas.openxmlformats.org/markup-compatibility/2006" xmlns:aink="http://schemas.microsoft.com/office/drawing/2016/ink" xmlns:am3d="http://schemas.microsoft.com/office/drawing/2017/model3d" xmlns:o="urn:schemas-microsoft-com:office:office" xmlns:r="http://schemas.openxmlformats.org/officeDocument/2006/relationships" xmlns:m="http://schemas.openxmlformats.org/officeDocument/2006/math" xmlns:v="urn:schemas-microsoft-com:vml" xmlns:wp14="http://schemas.microsoft.com/office/word/2010/wordprocessingDrawing" xmlns:wp="http://schemas.openxmlformats.org/drawingml/2006/wordprocessingDrawing" xmlns:w10="urn:schemas-microsoft-com:office:word" xmlns:w="http://schemas.openxmlformats.org/wordprocessingml/2006/main" xmlns:w14="http://schemas.microsoft.com/office/word/2010/wordml" xmlns:w15="http://schemas.microsoft.com/office/word/2012/wordml" xmlns:w16cid="http://schemas.microsoft.com/office/word/2016/wordml/cid" xmlns:w16se="http://schemas.microsoft.com/office/word/2015/wordml/symex" xmlns:wpg="http://schemas.microsoft.com/office/word/2010/wordprocessingGroup" xmlns:wpi="http://schemas.microsoft.com/office/word/2010/wordprocessingInk" xmlns:wne="http://schemas.microsoft.com/office/word/2006/wordml" xmlns:wps="http://schemas.microsoft.com/office/word/2010/wordprocessingShape" mc:Ignorable="w14 w15 w16se w16cid wp14">
+  <w:p>
+    <w:pPr>
+      <w:pStyle w:val="af3"/>
+      <w:jc w:val="right"/>
+    </w:pPr>
+    <w:sdt>
+      <w:sdtPr>
+        <w:rPr>
+          <w:rFonts w:asciiTheme="majorHAnsi" w:eastAsiaTheme="majorEastAsia" w:hAnsiTheme="majorHAnsi" w:cstheme="majorBidi"/>
+        </w:rPr>
+        <w:alias w:val="タイトル"/>
+        <w:id w:val="542486108"/>
+        <w:showingPlcHdr/>
+        <w:dataBinding w:prefixMappings="xmlns:ns0='http://schemas.openxmlformats.org/package/2006/metadata/core-properties' xmlns:ns1='http://purl.org/dc/elements/1.1/'" w:xpath="/ns0:coreProperties[1]/ns1:title[1]" w:storeItemID="{6C3C8BC8-F283-45AE-878A-BAB7291924A1}"/>
+        <w:text/>
+      </w:sdtPr>
+      <w:sdtEndPr/>
+      <w:sdtContent>
+        <w:r>
+          <w:rPr>
+            <w:rFonts w:asciiTheme="majorHAnsi" w:eastAsiaTheme="majorEastAsia" w:hAnsiTheme="majorHAnsi" w:cstheme="majorBidi"/>
+            <w:sz w:val="27"/>
+            <w:szCs w:val="27"/>
+            <w:lang w:val="ja-JP" w:eastAsia="ja-JP"/>
+          </w:rPr>
+          <w:t>[</w:t>
+        </w:r>
+        <w:r>
+          <w:rPr>
+            <w:rFonts w:asciiTheme="majorHAnsi" w:eastAsiaTheme="majorEastAsia" w:hAnsiTheme="majorHAnsi" w:cstheme="majorBidi"/>
+            <w:sz w:val="27"/>
+            <w:szCs w:val="27"/>
+            <w:lang w:val="ja-JP" w:eastAsia="ja-JP"/>
+          </w:rPr>
+          <w:t>文書のタイトル</w:t>
+        </w:r>
+        <w:r>
+          <w:rPr>
+            <w:rFonts w:asciiTheme="majorHAnsi" w:eastAsiaTheme="majorEastAsia" w:hAnsiTheme="majorHAnsi" w:cstheme="majorBidi"/>
+            <w:sz w:val="27"/>
+            <w:szCs w:val="27"/>
+            <w:lang w:val="ja-JP" w:eastAsia="ja-JP"/>
+          </w:rPr>
+          <w:t>]</w:t>
+        </w:r>
+      </w:sdtContent>
+    </w:sdt>
+  </w:p>
+</w:hdr>
+</file>
+
+<file path=word/header5.xml><?xml version="1.0" encoding="utf-8"?>
+<w:hdr xmlns:wpc="http://schemas.microsoft.com/office/word/2010/wordprocessingCanvas" xmlns:cx="http://schemas.microsoft.com/office/drawing/2014/chartex" xmlns:cx1="http://schemas.microsoft.com/office/drawing/2015/9/8/chartex" xmlns:cx2="http://schemas.microsoft.com/office/drawing/2015/10/21/chartex" xmlns:cx3="http://schemas.microsoft.com/office/drawing/2016/5/9/chartex" xmlns:cx4="http://schemas.microsoft.com/office/drawing/2016/5/10/chartex" xmlns:cx5="http://schemas.microsoft.com/office/drawing/2016/5/11/chartex" xmlns:cx6="http://schemas.microsoft.com/office/drawing/2016/5/12/chartex" xmlns:cx7="http://schemas.microsoft.com/office/drawing/2016/5/13/chartex" xmlns:cx8="http://schemas.microsoft.com/office/drawing/2016/5/14/chartex" xmlns:mc="http://schemas.openxmlformats.org/markup-compatibility/2006" xmlns:aink="http://schemas.microsoft.com/office/drawing/2016/ink" xmlns:am3d="http://schemas.microsoft.com/office/drawing/2017/model3d" xmlns:o="urn:schemas-microsoft-com:office:office" xmlns:r="http://schemas.openxmlformats.org/officeDocument/2006/relationships" xmlns:m="http://schemas.openxmlformats.org/officeDocument/2006/math" xmlns:v="urn:schemas-microsoft-com:vml" xmlns:wp14="http://schemas.microsoft.com/office/word/2010/wordprocessingDrawing" xmlns:wp="http://schemas.openxmlformats.org/drawingml/2006/wordprocessingDrawing" xmlns:w10="urn:schemas-microsoft-com:office:word" xmlns:w="http://schemas.openxmlformats.org/wordprocessingml/2006/main" xmlns:w14="http://schemas.microsoft.com/office/word/2010/wordml" xmlns:w15="http://schemas.microsoft.com/office/word/2012/wordml" xmlns:w16cid="http://schemas.microsoft.com/office/word/2016/wordml/cid" xmlns:w16se="http://schemas.microsoft.com/office/word/2015/wordml/symex" xmlns:wpg="http://schemas.microsoft.com/office/word/2010/wordprocessingGroup" xmlns:wpi="http://schemas.microsoft.com/office/word/2010/wordprocessingInk" xmlns:wne="http://schemas.microsoft.com/office/word/2006/wordml" xmlns:wps="http://schemas.microsoft.com/office/word/2010/wordprocessingShape" mc:Ignorable="w14 w15 w16se w16cid wp14">
+  <w:p>
+    <w:pPr>
+      <w:spacing w:line="264" w:lineRule="auto"/>
+    </w:pPr>
+  </w:p>
+</w:hdr>
+</file>
+
 <file path=word/numbering.xml><?xml version="1.0" encoding="utf-8"?>
 <w:numbering xmlns:wpc="http://schemas.microsoft.com/office/word/2010/wordprocessingCanvas" xmlns:cx="http://schemas.microsoft.com/office/drawing/2014/chartex" xmlns:cx1="http://schemas.microsoft.com/office/drawing/2015/9/8/chartex" xmlns:cx2="http://schemas.microsoft.com/office/drawing/2015/10/21/chartex" xmlns:cx3="http://schemas.microsoft.com/office/drawing/2016/5/9/chartex" xmlns:cx4="http://schemas.microsoft.com/office/drawing/2016/5/10/chartex" xmlns:cx5="http://schemas.microsoft.com/office/drawing/2016/5/11/chartex" xmlns:cx6="http://schemas.microsoft.com/office/drawing/2016/5/12/chartex" xmlns:cx7="http://schemas.microsoft.com/office/drawing/2016/5/13/chartex" xmlns:cx8="http://schemas.microsoft.com/office/drawing/2016/5/14/chartex" xmlns:mc="http://schemas.openxmlformats.org/markup-compatibility/2006" xmlns:aink="http://schemas.microsoft.com/office/drawing/2016/ink" xmlns:am3d="http://schemas.microsoft.com/office/drawing/2017/model3d" xmlns:o="urn:schemas-microsoft-com:office:office" xmlns:r="http://schemas.openxmlformats.org/officeDocument/2006/relationships" xmlns:m="http://schemas.openxmlformats.org/officeDocument/2006/math" xmlns:v="urn:schemas-microsoft-com:vml" xmlns:wp14="http://schemas.microsoft.com/office/word/2010/wordprocessingDrawing" xmlns:wp="http://schemas.openxmlformats.org/drawingml/2006/wordprocessingDrawing" xmlns:w10="urn:schemas-microsoft-com:office:word" xmlns:w="http://schemas.openxmlformats.org/wordprocessingml/2006/main" xmlns:w14="http://schemas.microsoft.com/office/word/2010/wordml" xmlns:w15="http://schemas.microsoft.com/office/word/2012/wordml" xmlns:w16cid="http://schemas.microsoft.com/office/word/2016/wordml/cid" xmlns:w16se="http://schemas.microsoft.com/office/word/2015/wordml/symex" xmlns:wpg="http://schemas.microsoft.com/office/word/2010/wordprocessingGroup" xmlns:wpi="http://schemas.microsoft.com/office/word/2010/wordprocessingInk" xmlns:wne="http://schemas.microsoft.com/office/word/2006/wordml" xmlns:wps="http://schemas.microsoft.com/office/word/2010/wordprocessingShape" mc:Ignorable="w14 w15 w16se w16cid wp14">
   <w:abstractNum w:abstractNumId="0" w15:restartNumberingAfterBreak="0">
@@ -2587,7 +3095,7 @@
   <w:abstractNum w:abstractNumId="1" w15:restartNumberingAfterBreak="0">
     <w:nsid w:val="FFFFFF7C"/>
     <w:multiLevelType w:val="singleLevel"/>
-    <w:tmpl w:val="EE8C0718"/>
+    <w:tmpl w:val="D5EC43D0"/>
     <w:lvl w:ilvl="0">
       <w:start w:val="1"/>
       <w:numFmt w:val="decimal"/>
@@ -2604,7 +3112,7 @@
   <w:abstractNum w:abstractNumId="2" w15:restartNumberingAfterBreak="0">
     <w:nsid w:val="FFFFFF7D"/>
     <w:multiLevelType w:val="singleLevel"/>
-    <w:tmpl w:val="67F81B92"/>
+    <w:tmpl w:val="D7AA1414"/>
     <w:lvl w:ilvl="0">
       <w:start w:val="1"/>
       <w:numFmt w:val="decimal"/>
@@ -2621,7 +3129,7 @@
   <w:abstractNum w:abstractNumId="3" w15:restartNumberingAfterBreak="0">
     <w:nsid w:val="FFFFFF7E"/>
     <w:multiLevelType w:val="singleLevel"/>
-    <w:tmpl w:val="34F27EA4"/>
+    <w:tmpl w:val="89F618AE"/>
     <w:lvl w:ilvl="0">
       <w:start w:val="1"/>
       <w:numFmt w:val="decimal"/>
@@ -2638,7 +3146,7 @@
   <w:abstractNum w:abstractNumId="4" w15:restartNumberingAfterBreak="0">
     <w:nsid w:val="FFFFFF7F"/>
     <w:multiLevelType w:val="singleLevel"/>
-    <w:tmpl w:val="B71E971E"/>
+    <w:tmpl w:val="33826A6E"/>
     <w:lvl w:ilvl="0">
       <w:start w:val="1"/>
       <w:numFmt w:val="decimal"/>
@@ -2655,7 +3163,7 @@
   <w:abstractNum w:abstractNumId="5" w15:restartNumberingAfterBreak="0">
     <w:nsid w:val="FFFFFF80"/>
     <w:multiLevelType w:val="singleLevel"/>
-    <w:tmpl w:val="F0A0ADA6"/>
+    <w:tmpl w:val="466E419C"/>
     <w:lvl w:ilvl="0">
       <w:start w:val="1"/>
       <w:numFmt w:val="bullet"/>
@@ -2675,7 +3183,7 @@
   <w:abstractNum w:abstractNumId="6" w15:restartNumberingAfterBreak="0">
     <w:nsid w:val="FFFFFF81"/>
     <w:multiLevelType w:val="singleLevel"/>
-    <w:tmpl w:val="637C064C"/>
+    <w:tmpl w:val="5D108C0C"/>
     <w:lvl w:ilvl="0">
       <w:start w:val="1"/>
       <w:numFmt w:val="bullet"/>
@@ -2737,7 +3245,7 @@
   <w:abstractNum w:abstractNumId="9" w15:restartNumberingAfterBreak="0">
     <w:nsid w:val="FFFFFF88"/>
     <w:multiLevelType w:val="singleLevel"/>
-    <w:tmpl w:val="DA50E40A"/>
+    <w:tmpl w:val="9156F2F6"/>
     <w:lvl w:ilvl="0">
       <w:start w:val="1"/>
       <w:numFmt w:val="decimal"/>
@@ -3827,7 +4335,7 @@
     <w:lsdException w:name="Body Text 2" w:semiHidden="1" w:unhideWhenUsed="1"/>
     <w:lsdException w:name="Body Text 3" w:semiHidden="1" w:unhideWhenUsed="1"/>
     <w:lsdException w:name="Body Text Indent 2" w:semiHidden="1" w:unhideWhenUsed="1"/>
-    <w:lsdException w:name="Hyperlink" w:uiPriority="99"/>
+    <w:lsdException w:name="Hyperlink" w:uiPriority="99" w:qFormat="1"/>
     <w:lsdException w:name="Strong" w:uiPriority="22" w:qFormat="1"/>
     <w:lsdException w:name="Emphasis" w:uiPriority="20" w:qFormat="1"/>
     <w:lsdException w:name="Document Map" w:semiHidden="1" w:unhideWhenUsed="1"/>
@@ -4110,9 +4618,13 @@
   <w:style w:type="paragraph" w:default="1" w:styleId="a0">
     <w:name w:val="Normal"/>
     <w:qFormat/>
-    <w:rsid w:val="00AC7AF0"/>
+    <w:rsid w:val="00F22616"/>
+    <w:pPr>
+      <w:spacing w:after="0"/>
+    </w:pPr>
     <w:rPr>
       <w:rFonts w:ascii="Source Sans Pro" w:eastAsia="Source Han Code JP R" w:hAnsi="Source Sans Pro"/>
+      <w:sz w:val="20"/>
     </w:rPr>
   </w:style>
   <w:style w:type="paragraph" w:styleId="1">
@@ -4191,7 +4703,7 @@
         <w:ilvl w:val="2"/>
         <w:numId w:val="14"/>
       </w:numPr>
-      <w:spacing w:before="200" w:after="0"/>
+      <w:spacing w:before="200"/>
       <w:outlineLvl w:val="2"/>
     </w:pPr>
     <w:rPr>
@@ -4219,7 +4731,7 @@
         <w:ilvl w:val="3"/>
         <w:numId w:val="25"/>
       </w:numPr>
-      <w:spacing w:before="200" w:after="0"/>
+      <w:spacing w:before="200"/>
       <w:outlineLvl w:val="3"/>
     </w:pPr>
     <w:rPr>
@@ -4267,7 +4779,7 @@
         <w:ilvl w:val="5"/>
         <w:numId w:val="14"/>
       </w:numPr>
-      <w:spacing w:before="200" w:after="0"/>
+      <w:spacing w:before="200"/>
       <w:outlineLvl w:val="5"/>
     </w:pPr>
     <w:rPr>
@@ -4293,7 +4805,7 @@
         <w:ilvl w:val="6"/>
         <w:numId w:val="14"/>
       </w:numPr>
-      <w:spacing w:before="200" w:after="0"/>
+      <w:spacing w:before="200"/>
       <w:outlineLvl w:val="6"/>
     </w:pPr>
     <w:rPr>
@@ -4319,13 +4831,12 @@
         <w:ilvl w:val="7"/>
         <w:numId w:val="14"/>
       </w:numPr>
-      <w:spacing w:before="200" w:after="0"/>
+      <w:spacing w:before="200"/>
       <w:outlineLvl w:val="7"/>
     </w:pPr>
     <w:rPr>
       <w:rFonts w:asciiTheme="majorHAnsi" w:eastAsiaTheme="majorEastAsia" w:hAnsiTheme="majorHAnsi" w:cstheme="majorBidi"/>
       <w:color w:val="404040" w:themeColor="text1" w:themeTint="BF"/>
-      <w:sz w:val="20"/>
       <w:szCs w:val="20"/>
     </w:rPr>
   </w:style>
@@ -4345,7 +4856,7 @@
         <w:ilvl w:val="8"/>
         <w:numId w:val="14"/>
       </w:numPr>
-      <w:spacing w:before="200" w:after="0"/>
+      <w:spacing w:before="200"/>
       <w:outlineLvl w:val="8"/>
     </w:pPr>
     <w:rPr>
@@ -4353,7 +4864,6 @@
       <w:i/>
       <w:iCs/>
       <w:color w:val="404040" w:themeColor="text1" w:themeTint="BF"/>
-      <w:sz w:val="20"/>
       <w:szCs w:val="20"/>
     </w:rPr>
   </w:style>
@@ -4390,13 +4900,10 @@
     <w:link w:val="a5"/>
     <w:autoRedefine/>
     <w:qFormat/>
-    <w:rsid w:val="001D6A11"/>
+    <w:rsid w:val="008D3427"/>
     <w:pPr>
-      <w:spacing w:before="180" w:after="180"/>
+      <w:spacing w:before="120"/>
     </w:pPr>
-    <w:rPr>
-      <w:sz w:val="20"/>
-    </w:rPr>
   </w:style>
   <w:style w:type="paragraph" w:customStyle="1" w:styleId="FirstParagraph">
     <w:name w:val="First Paragraph"/>
@@ -4488,15 +4995,12 @@
   </w:style>
   <w:style w:type="paragraph" w:customStyle="1" w:styleId="Abstract">
     <w:name w:val="Abstract"/>
-    <w:basedOn w:val="a0"/>
+    <w:basedOn w:val="Author"/>
     <w:next w:val="a4"/>
-    <w:pPr>
-      <w:keepNext/>
-      <w:keepLines/>
-      <w:spacing w:before="300" w:after="300"/>
-    </w:pPr>
+    <w:autoRedefine/>
+    <w:qFormat/>
+    <w:rsid w:val="003C6E14"/>
     <w:rPr>
-      <w:sz w:val="20"/>
       <w:szCs w:val="20"/>
     </w:rPr>
   </w:style>
@@ -4522,11 +5026,12 @@
   <w:style w:type="paragraph" w:styleId="ad">
     <w:name w:val="footnote text"/>
     <w:basedOn w:val="a0"/>
+    <w:autoRedefine/>
     <w:uiPriority w:val="9"/>
     <w:unhideWhenUsed/>
-    <w:rsid w:val="003A60B3"/>
+    <w:rsid w:val="00E57EAE"/>
     <w:rPr>
-      <w:sz w:val="20"/>
+      <w:sz w:val="16"/>
     </w:rPr>
   </w:style>
   <w:style w:type="paragraph" w:customStyle="1" w:styleId="DefinitionTerm">
@@ -4536,7 +5041,6 @@
     <w:pPr>
       <w:keepNext/>
       <w:keepLines/>
-      <w:spacing w:after="0"/>
     </w:pPr>
     <w:rPr>
       <w:b/>
@@ -4572,10 +5076,10 @@
     <w:basedOn w:val="ae"/>
     <w:autoRedefine/>
     <w:qFormat/>
-    <w:rsid w:val="00FA4A4B"/>
+    <w:rsid w:val="00F22616"/>
     <w:pPr>
       <w:keepNext/>
-      <w:spacing w:after="120"/>
+      <w:spacing w:before="240" w:after="0"/>
     </w:pPr>
   </w:style>
   <w:style w:type="paragraph" w:customStyle="1" w:styleId="ImageCaption">
@@ -4583,9 +5087,14 @@
     <w:basedOn w:val="TableCaption"/>
     <w:autoRedefine/>
     <w:qFormat/>
-    <w:rsid w:val="00FA4A4B"/>
+    <w:rsid w:val="00654DA0"/>
     <w:pPr>
-      <w:spacing w:before="120" w:after="0"/>
+      <w:pBdr>
+        <w:top w:val="single" w:sz="4" w:space="4" w:color="auto"/>
+        <w:bottom w:val="single" w:sz="4" w:space="4" w:color="auto"/>
+      </w:pBdr>
+      <w:spacing w:before="0"/>
+      <w:contextualSpacing/>
     </w:pPr>
   </w:style>
   <w:style w:type="paragraph" w:customStyle="1" w:styleId="Figure">
@@ -4626,29 +5135,22 @@
   </w:style>
   <w:style w:type="character" w:styleId="af0">
     <w:name w:val="footnote reference"/>
-    <w:basedOn w:val="af"/>
+    <w:basedOn w:val="a1"/>
+    <w:unhideWhenUsed/>
+    <w:rsid w:val="00E57EAE"/>
     <w:rPr>
-      <w:rFonts w:asciiTheme="majorHAnsi" w:eastAsiaTheme="majorEastAsia" w:hAnsiTheme="majorHAnsi" w:cstheme="majorHAnsi"/>
-      <w:b/>
-      <w:i w:val="0"/>
-      <w:iCs/>
-      <w:sz w:val="18"/>
-      <w:szCs w:val="18"/>
       <w:vertAlign w:val="superscript"/>
     </w:rPr>
   </w:style>
   <w:style w:type="character" w:styleId="af1">
     <w:name w:val="Hyperlink"/>
-    <w:basedOn w:val="af"/>
+    <w:basedOn w:val="a1"/>
     <w:uiPriority w:val="99"/>
+    <w:qFormat/>
+    <w:rsid w:val="00963745"/>
     <w:rPr>
-      <w:rFonts w:asciiTheme="majorHAnsi" w:eastAsiaTheme="majorEastAsia" w:hAnsiTheme="majorHAnsi" w:cstheme="majorHAnsi"/>
-      <w:b/>
-      <w:i w:val="0"/>
-      <w:iCs/>
-      <w:color w:val="4F81BD" w:themeColor="accent1"/>
-      <w:sz w:val="18"/>
-      <w:szCs w:val="18"/>
+      <w:color w:val="auto"/>
+      <w:u w:val="single"/>
     </w:rPr>
   </w:style>
   <w:style w:type="paragraph" w:styleId="af2">
@@ -4659,7 +5161,7 @@
     <w:uiPriority w:val="39"/>
     <w:unhideWhenUsed/>
     <w:qFormat/>
-    <w:rsid w:val="006840A1"/>
+    <w:rsid w:val="00963745"/>
     <w:pPr>
       <w:numPr>
         <w:numId w:val="0"/>
@@ -4769,7 +5271,7 @@
     <w:uiPriority w:val="39"/>
     <w:unhideWhenUsed/>
     <w:qFormat/>
-    <w:rsid w:val="00CC5A35"/>
+    <w:rsid w:val="00963745"/>
     <w:pPr>
       <w:spacing w:before="120" w:after="120"/>
     </w:pPr>
@@ -4777,13 +5279,12 @@
       <w:rFonts w:cs="Times New Roman (本文のフォント - コンプレ"/>
       <w:b/>
       <w:bCs/>
-      <w:sz w:val="20"/>
       <w:szCs w:val="20"/>
     </w:rPr>
   </w:style>
-  <w:style w:type="table" w:customStyle="1" w:styleId="12">
-    <w:name w:val="スタイル1"/>
-    <w:basedOn w:val="13"/>
+  <w:style w:type="table" w:customStyle="1" w:styleId="Centered">
+    <w:name w:val="Centered"/>
+    <w:basedOn w:val="12"/>
     <w:uiPriority w:val="99"/>
     <w:rsid w:val="00825ADE"/>
     <w:pPr>
@@ -4998,7 +5499,7 @@
       </w:tblBorders>
     </w:tblPr>
   </w:style>
-  <w:style w:type="table" w:styleId="14">
+  <w:style w:type="table" w:styleId="13">
     <w:name w:val="Table Classic 1"/>
     <w:basedOn w:val="a2"/>
     <w:semiHidden/>
@@ -5158,7 +5659,7 @@
       </w:tcPr>
     </w:tblStylePr>
   </w:style>
-  <w:style w:type="table" w:styleId="13">
+  <w:style w:type="table" w:styleId="12">
     <w:name w:val="Table Grid 1"/>
     <w:basedOn w:val="a2"/>
     <w:semiHidden/>
@@ -5220,9 +5721,6 @@
     <w:semiHidden/>
     <w:unhideWhenUsed/>
     <w:rsid w:val="009E1693"/>
-    <w:pPr>
-      <w:spacing w:after="0"/>
-    </w:pPr>
     <w:rPr>
       <w:rFonts w:ascii="ヒラギノ角ゴ ProN W3" w:eastAsia="ヒラギノ角ゴ ProN W3"/>
       <w:sz w:val="18"/>
@@ -5539,12 +6037,10 @@
     <w:qFormat/>
     <w:rsid w:val="00CC5A35"/>
     <w:pPr>
-      <w:spacing w:after="0"/>
       <w:ind w:left="220"/>
     </w:pPr>
     <w:rPr>
       <w:rFonts w:cs="Times New Roman (本文のフォント - コンプレ"/>
-      <w:sz w:val="20"/>
       <w:szCs w:val="20"/>
     </w:rPr>
   </w:style>
@@ -5558,13 +6054,11 @@
     <w:qFormat/>
     <w:rsid w:val="00CC5A35"/>
     <w:pPr>
-      <w:spacing w:after="0"/>
       <w:ind w:left="440"/>
     </w:pPr>
     <w:rPr>
       <w:rFonts w:cs="Times New Roman (本文のフォント - コンプレ"/>
       <w:iCs/>
-      <w:sz w:val="20"/>
       <w:szCs w:val="20"/>
     </w:rPr>
   </w:style>
@@ -5572,7 +6066,7 @@
     <w:name w:val="本文 (文字)"/>
     <w:basedOn w:val="a1"/>
     <w:link w:val="a4"/>
-    <w:rsid w:val="001D6A11"/>
+    <w:rsid w:val="008D3427"/>
     <w:rPr>
       <w:rFonts w:ascii="Source Sans Pro" w:eastAsia="Source Han Code JP R" w:hAnsi="Source Sans Pro"/>
       <w:sz w:val="20"/>
@@ -5720,7 +6214,6 @@
     <w:unhideWhenUsed/>
     <w:rsid w:val="00CA0677"/>
     <w:pPr>
-      <w:spacing w:after="0"/>
       <w:ind w:left="660"/>
     </w:pPr>
     <w:rPr>
@@ -5738,7 +6231,6 @@
     <w:unhideWhenUsed/>
     <w:rsid w:val="00CA0677"/>
     <w:pPr>
-      <w:spacing w:after="0"/>
       <w:ind w:left="880"/>
     </w:pPr>
     <w:rPr>
@@ -5756,7 +6248,6 @@
     <w:unhideWhenUsed/>
     <w:rsid w:val="00CA0677"/>
     <w:pPr>
-      <w:spacing w:after="0"/>
       <w:ind w:left="1100"/>
     </w:pPr>
     <w:rPr>
@@ -5774,7 +6265,6 @@
     <w:unhideWhenUsed/>
     <w:rsid w:val="00CA0677"/>
     <w:pPr>
-      <w:spacing w:after="0"/>
       <w:ind w:left="1320"/>
     </w:pPr>
     <w:rPr>
@@ -5792,7 +6282,6 @@
     <w:unhideWhenUsed/>
     <w:rsid w:val="00CA0677"/>
     <w:pPr>
-      <w:spacing w:after="0"/>
       <w:ind w:left="1540"/>
     </w:pPr>
     <w:rPr>
@@ -5810,7 +6299,6 @@
     <w:unhideWhenUsed/>
     <w:rsid w:val="00CA0677"/>
     <w:pPr>
-      <w:spacing w:after="0"/>
       <w:ind w:left="1760"/>
     </w:pPr>
     <w:rPr>
@@ -5858,6 +6346,83 @@
         <w:right w:val="single" w:sz="8" w:space="4" w:color="auto"/>
       </w:pBdr>
     </w:pPr>
+  </w:style>
+  <w:style w:type="table" w:customStyle="1" w:styleId="14">
+    <w:name w:val="表 (格子)1"/>
+    <w:basedOn w:val="afb"/>
+    <w:uiPriority w:val="99"/>
+    <w:rsid w:val="005C1206"/>
+    <w:pPr>
+      <w:spacing w:line="240" w:lineRule="auto"/>
+      <w:jc w:val="center"/>
+    </w:pPr>
+    <w:rPr>
+      <w:rFonts w:ascii="Source Sans Pro" w:eastAsia="Source Han Code JP R" w:hAnsi="Source Sans Pro"/>
+      <w:sz w:val="24"/>
+      <w:szCs w:val="24"/>
+    </w:rPr>
+    <w:tblPr>
+      <w:jc w:val="center"/>
+    </w:tblPr>
+    <w:trPr>
+      <w:tblHeader/>
+      <w:jc w:val="center"/>
+    </w:trPr>
+    <w:tcPr>
+      <w:shd w:val="clear" w:color="auto" w:fill="auto"/>
+      <w:vAlign w:val="center"/>
+    </w:tcPr>
+    <w:tblStylePr w:type="firstRow">
+      <w:pPr>
+        <w:jc w:val="center"/>
+      </w:pPr>
+      <w:rPr>
+        <w:rFonts w:ascii="Source Sans Pro" w:eastAsia="Source Han Code JP R" w:hAnsi="Source Sans Pro"/>
+        <w:b/>
+        <w:sz w:val="24"/>
+      </w:rPr>
+    </w:tblStylePr>
+    <w:tblStylePr w:type="lastRow">
+      <w:rPr>
+        <w:b w:val="0"/>
+      </w:rPr>
+    </w:tblStylePr>
+  </w:style>
+  <w:style w:type="paragraph" w:styleId="aff7">
+    <w:name w:val="endnote text"/>
+    <w:basedOn w:val="a0"/>
+    <w:link w:val="aff8"/>
+    <w:autoRedefine/>
+    <w:semiHidden/>
+    <w:unhideWhenUsed/>
+    <w:rsid w:val="00E57EAE"/>
+    <w:pPr>
+      <w:snapToGrid w:val="0"/>
+    </w:pPr>
+    <w:rPr>
+      <w:sz w:val="16"/>
+    </w:rPr>
+  </w:style>
+  <w:style w:type="character" w:customStyle="1" w:styleId="aff8">
+    <w:name w:val="文末脚注文字列 (文字)"/>
+    <w:basedOn w:val="a1"/>
+    <w:link w:val="aff7"/>
+    <w:semiHidden/>
+    <w:rsid w:val="00E57EAE"/>
+    <w:rPr>
+      <w:rFonts w:ascii="Source Sans Pro" w:eastAsia="Source Han Code JP R" w:hAnsi="Source Sans Pro"/>
+      <w:sz w:val="16"/>
+    </w:rPr>
+  </w:style>
+  <w:style w:type="character" w:styleId="aff9">
+    <w:name w:val="endnote reference"/>
+    <w:basedOn w:val="a1"/>
+    <w:semiHidden/>
+    <w:unhideWhenUsed/>
+    <w:rsid w:val="00E57EAE"/>
+    <w:rPr>
+      <w:vertAlign w:val="superscript"/>
+    </w:rPr>
   </w:style>
 </w:styles>
 </file>
@@ -6127,7 +6692,7 @@
 </file>
 
 <file path=customXml/itemProps1.xml><?xml version="1.0" encoding="utf-8"?>
-<ds:datastoreItem xmlns:ds="http://schemas.openxmlformats.org/officeDocument/2006/customXml" ds:itemID="{EF3DC0D3-2893-4B4E-89A1-847121E68416}">
+<ds:datastoreItem xmlns:ds="http://schemas.openxmlformats.org/officeDocument/2006/customXml" ds:itemID="{7A9235AE-5E88-A04F-8E5D-EB9D5F9FCAE3}">
   <ds:schemaRefs>
     <ds:schemaRef ds:uri="http://schemas.openxmlformats.org/officeDocument/2006/bibliography"/>
   </ds:schemaRefs>

</xml_diff>

<commit_message>
update sample document config; update docx ref; update Makefile.in
- --toc option is dropped from common PANFLAGS and added in TEXFLAGS and PANHTMLFLAGS
- docx target requires \toc command to generate TOC
</commit_message>
<xml_diff>
--- a/ref.docx
+++ b/ref.docx
@@ -239,11 +239,21 @@
         <w:rPr>
           <w:lang w:eastAsia="ja-JP"/>
         </w:rPr>
+      </w:pPr>
+    </w:p>
+    <w:p>
+      <w:pPr>
+        <w:rPr>
+          <w:rFonts w:hint="eastAsia"/>
+          <w:lang w:eastAsia="ja-JP"/>
+        </w:rPr>
         <w:sectPr>
-          <w:headerReference w:type="default" r:id="rId8"/>
-          <w:footerReference w:type="even" r:id="rId9"/>
-          <w:footerReference w:type="default" r:id="rId10"/>
-          <w:headerReference w:type="first" r:id="rId11"/>
+          <w:headerReference w:type="even" r:id="rId8"/>
+          <w:headerReference w:type="default" r:id="rId9"/>
+          <w:footerReference w:type="even" r:id="rId10"/>
+          <w:footerReference w:type="default" r:id="rId11"/>
+          <w:headerReference w:type="first" r:id="rId12"/>
+          <w:footerReference w:type="first" r:id="rId13"/>
           <w:pgSz w:w="10318" w:h="14570" w:code="13"/>
           <w:pgMar w:top="1440" w:right="1080" w:bottom="1440" w:left="1080" w:header="851" w:footer="992" w:gutter="0"/>
           <w:pgNumType w:start="0"/>
@@ -1014,50 +1024,50 @@
       <w:pPr>
         <w:pStyle w:val="1"/>
       </w:pPr>
-      <w:bookmarkStart w:id="0" w:name="_Toc532653814"/>
+      <w:bookmarkStart w:id="1" w:name="_Toc532653814"/>
       <w:r>
         <w:lastRenderedPageBreak/>
         <w:t>Heading 1</w:t>
-      </w:r>
-      <w:bookmarkEnd w:id="0"/>
-    </w:p>
-    <w:p>
-      <w:pPr>
-        <w:pStyle w:val="20"/>
-        <w:rPr>
-          <w:lang w:eastAsia="ja-JP"/>
-        </w:rPr>
-      </w:pPr>
-      <w:bookmarkStart w:id="1" w:name="_Toc532653815"/>
-      <w:r>
-        <w:rPr>
-          <w:lang w:eastAsia="ja-JP"/>
-        </w:rPr>
-        <w:t xml:space="preserve">Heading </w:t>
-      </w:r>
-      <w:r>
-        <w:rPr>
-          <w:rStyle w:val="VerbatimChar"/>
-        </w:rPr>
-        <w:t>2</w:t>
       </w:r>
       <w:bookmarkEnd w:id="1"/>
     </w:p>
     <w:p>
       <w:pPr>
+        <w:pStyle w:val="20"/>
+        <w:rPr>
+          <w:lang w:eastAsia="ja-JP"/>
+        </w:rPr>
+      </w:pPr>
+      <w:bookmarkStart w:id="2" w:name="_Toc532653815"/>
+      <w:r>
+        <w:rPr>
+          <w:lang w:eastAsia="ja-JP"/>
+        </w:rPr>
+        <w:t xml:space="preserve">Heading </w:t>
+      </w:r>
+      <w:r>
+        <w:rPr>
+          <w:rStyle w:val="VerbatimChar"/>
+        </w:rPr>
+        <w:t>2</w:t>
+      </w:r>
+      <w:bookmarkEnd w:id="2"/>
+    </w:p>
+    <w:p>
+      <w:pPr>
         <w:pStyle w:val="30"/>
         <w:rPr>
           <w:lang w:eastAsia="ja-JP"/>
         </w:rPr>
       </w:pPr>
-      <w:bookmarkStart w:id="2" w:name="_Toc532653816"/>
+      <w:bookmarkStart w:id="3" w:name="_Toc532653816"/>
       <w:r>
         <w:rPr>
           <w:lang w:eastAsia="ja-JP"/>
         </w:rPr>
         <w:t>Heading 3</w:t>
       </w:r>
-      <w:bookmarkEnd w:id="2"/>
+      <w:bookmarkEnd w:id="3"/>
     </w:p>
     <w:p>
       <w:pPr>
@@ -1160,7 +1170,7 @@
       <w:pPr>
         <w:pStyle w:val="HeadingUnnumbered1"/>
       </w:pPr>
-      <w:bookmarkStart w:id="3" w:name="_Toc532653817"/>
+      <w:bookmarkStart w:id="4" w:name="_Toc532653817"/>
       <w:r>
         <w:rPr>
           <w:rFonts w:hint="eastAsia"/>
@@ -1179,30 +1189,14 @@
       </w:r>
       <w:r>
         <w:t>bered</w:t>
-      </w:r>
-      <w:bookmarkEnd w:id="3"/>
-    </w:p>
-    <w:p>
-      <w:pPr>
-        <w:pStyle w:val="HeadingUnnumbered2"/>
-      </w:pPr>
-      <w:bookmarkStart w:id="4" w:name="_Toc532653818"/>
-      <w:r>
-        <w:rPr>
-          <w:rFonts w:hint="eastAsia"/>
-        </w:rPr>
-        <w:t>U</w:t>
-      </w:r>
-      <w:r>
-        <w:t>nnumbered 2</w:t>
       </w:r>
       <w:bookmarkEnd w:id="4"/>
     </w:p>
     <w:p>
       <w:pPr>
-        <w:pStyle w:val="HeadingUnnumbered3"/>
-      </w:pPr>
-      <w:bookmarkStart w:id="5" w:name="_Toc532653819"/>
+        <w:pStyle w:val="HeadingUnnumbered2"/>
+      </w:pPr>
+      <w:bookmarkStart w:id="5" w:name="_Toc532653818"/>
       <w:r>
         <w:rPr>
           <w:rFonts w:hint="eastAsia"/>
@@ -1210,14 +1204,15 @@
         <w:t>U</w:t>
       </w:r>
       <w:r>
-        <w:t>nnumbered 3</w:t>
+        <w:t>nnumbered 2</w:t>
       </w:r>
       <w:bookmarkEnd w:id="5"/>
     </w:p>
     <w:p>
       <w:pPr>
-        <w:pStyle w:val="HeadingUnnumbered4"/>
-      </w:pPr>
+        <w:pStyle w:val="HeadingUnnumbered3"/>
+      </w:pPr>
+      <w:bookmarkStart w:id="6" w:name="_Toc532653819"/>
       <w:r>
         <w:rPr>
           <w:rFonts w:hint="eastAsia"/>
@@ -1225,26 +1220,27 @@
         <w:t>U</w:t>
       </w:r>
       <w:r>
-        <w:t>nnumbered 4</w:t>
-      </w:r>
+        <w:t>nnumbered 3</w:t>
+      </w:r>
+      <w:bookmarkEnd w:id="6"/>
     </w:p>
     <w:p>
       <w:pPr>
-        <w:pStyle w:val="BulletList1"/>
+        <w:pStyle w:val="HeadingUnnumbered4"/>
       </w:pPr>
       <w:r>
         <w:rPr>
           <w:rFonts w:hint="eastAsia"/>
         </w:rPr>
-        <w:t>B</w:t>
-      </w:r>
-      <w:r>
-        <w:t>ullet List 1</w:t>
+        <w:t>U</w:t>
+      </w:r>
+      <w:r>
+        <w:t>nnumbered 4</w:t>
       </w:r>
     </w:p>
     <w:p>
       <w:pPr>
-        <w:pStyle w:val="BulletList2"/>
+        <w:pStyle w:val="BulletList1"/>
       </w:pPr>
       <w:r>
         <w:rPr>
@@ -1253,12 +1249,12 @@
         <w:t>B</w:t>
       </w:r>
       <w:r>
-        <w:t>ullet List 2</w:t>
+        <w:t>ullet List 1</w:t>
       </w:r>
     </w:p>
     <w:p>
       <w:pPr>
-        <w:pStyle w:val="BulletList3"/>
+        <w:pStyle w:val="BulletList2"/>
       </w:pPr>
       <w:r>
         <w:rPr>
@@ -1267,64 +1263,78 @@
         <w:t>B</w:t>
       </w:r>
       <w:r>
-        <w:t xml:space="preserve">ullet </w:t>
-      </w:r>
-      <w:r>
-        <w:rPr>
-          <w:rStyle w:val="VerbatimChar"/>
-        </w:rPr>
-        <w:t>List</w:t>
-      </w:r>
-      <w:r>
-        <w:t xml:space="preserve"> 3</w:t>
+        <w:t>ullet List 2</w:t>
       </w:r>
     </w:p>
     <w:p>
       <w:pPr>
-        <w:pStyle w:val="5"/>
-        <w:rPr>
-          <w:lang w:eastAsia="ja-JP"/>
-        </w:rPr>
-      </w:pPr>
-      <w:r>
-        <w:rPr>
-          <w:lang w:eastAsia="ja-JP"/>
-        </w:rPr>
-        <w:t>Ver</w:t>
+        <w:pStyle w:val="BulletList3"/>
+      </w:pPr>
+      <w:r>
+        <w:rPr>
+          <w:rFonts w:hint="eastAsia"/>
+        </w:rPr>
+        <w:t>B</w:t>
+      </w:r>
+      <w:r>
+        <w:t xml:space="preserve">ullet </w:t>
       </w:r>
       <w:r>
         <w:rPr>
           <w:rStyle w:val="VerbatimChar"/>
         </w:rPr>
-        <w:t>batim C</w:t>
-      </w:r>
-      <w:r>
-        <w:rPr>
-          <w:lang w:eastAsia="ja-JP"/>
-        </w:rPr>
-        <w:t>har</w:t>
+        <w:t>List</w:t>
+      </w:r>
+      <w:r>
+        <w:t xml:space="preserve"> 3</w:t>
       </w:r>
     </w:p>
     <w:p>
       <w:pPr>
-        <w:pStyle w:val="4"/>
-        <w:rPr>
-          <w:rStyle w:val="af1"/>
-        </w:rPr>
-      </w:pPr>
-      <w:r>
-        <w:rPr>
-          <w:rStyle w:val="af1"/>
-        </w:rPr>
-        <w:t>HyperLink</w:t>
+        <w:pStyle w:val="5"/>
+        <w:rPr>
+          <w:lang w:eastAsia="ja-JP"/>
+        </w:rPr>
+      </w:pPr>
+      <w:r>
+        <w:rPr>
+          <w:lang w:eastAsia="ja-JP"/>
+        </w:rPr>
+        <w:t>Ver</w:t>
+      </w:r>
+      <w:r>
+        <w:rPr>
+          <w:rStyle w:val="VerbatimChar"/>
+        </w:rPr>
+        <w:t>batim C</w:t>
+      </w:r>
+      <w:r>
+        <w:rPr>
+          <w:lang w:eastAsia="ja-JP"/>
+        </w:rPr>
+        <w:t>har</w:t>
       </w:r>
     </w:p>
     <w:p>
       <w:pPr>
+        <w:pStyle w:val="4"/>
+        <w:rPr>
+          <w:rStyle w:val="af1"/>
+        </w:rPr>
+      </w:pPr>
+      <w:r>
+        <w:rPr>
+          <w:rStyle w:val="af1"/>
+        </w:rPr>
+        <w:t>HyperLink</w:t>
+      </w:r>
+    </w:p>
+    <w:p>
+      <w:pPr>
         <w:pStyle w:val="1"/>
       </w:pPr>
-      <w:bookmarkStart w:id="6" w:name="_Toc532653820"/>
-      <w:bookmarkEnd w:id="6"/>
+      <w:bookmarkStart w:id="7" w:name="_Toc532653820"/>
+      <w:bookmarkEnd w:id="7"/>
     </w:p>
     <w:p>
       <w:pPr>
@@ -1397,7 +1407,7 @@
                     <pic:cNvPicPr/>
                   </pic:nvPicPr>
                   <pic:blipFill>
-                    <a:blip r:embed="rId12"/>
+                    <a:blip r:embed="rId14"/>
                     <a:stretch>
                       <a:fillRect/>
                     </a:stretch>
@@ -2203,7 +2213,7 @@
           <w:lang w:eastAsia="ja-JP"/>
         </w:rPr>
       </w:pPr>
-      <w:bookmarkStart w:id="7" w:name="_Toc532653821"/>
+      <w:bookmarkStart w:id="8" w:name="_Toc532653821"/>
       <w:r>
         <w:rPr>
           <w:lang w:eastAsia="ja-JP"/>
@@ -2218,7 +2228,7 @@
         </w:rPr>
         <w:t>oge</w:t>
       </w:r>
-      <w:bookmarkEnd w:id="7"/>
+      <w:bookmarkEnd w:id="8"/>
     </w:p>
     <w:p>
       <w:pPr>
@@ -2278,26 +2288,14 @@
       <w:r>
         <w:t xml:space="preserve">Table </w:t>
       </w:r>
-      <w:r>
-        <w:fldChar w:fldCharType="begin"/>
-      </w:r>
-      <w:r>
-        <w:instrText xml:space="preserve"> SEQ Table \* ARABIC </w:instrText>
-      </w:r>
-      <w:r>
-        <w:fldChar w:fldCharType="separate"/>
-      </w:r>
-      <w:r>
-        <w:rPr>
-          <w:noProof/>
-        </w:rPr>
-        <w:t>1</w:t>
-      </w:r>
-      <w:r>
-        <w:fldChar w:fldCharType="end"/>
-      </w:r>
-      <w:bookmarkStart w:id="8" w:name="_GoBack"/>
-      <w:bookmarkEnd w:id="8"/>
+      <w:fldSimple w:instr=" SEQ Table \* ARABIC ">
+        <w:r>
+          <w:rPr>
+            <w:noProof/>
+          </w:rPr>
+          <w:t>1</w:t>
+        </w:r>
+      </w:fldSimple>
     </w:p>
     <w:tbl>
       <w:tblPr>
@@ -2319,7 +2317,6 @@
             <w:pPr>
               <w:pStyle w:val="Definition"/>
               <w:rPr>
-                <w:rFonts w:hint="eastAsia"/>
                 <w:lang w:eastAsia="ja-JP"/>
               </w:rPr>
             </w:pPr>
@@ -2527,11 +2524,11 @@
       </w:pPr>
     </w:p>
     <w:sectPr>
-      <w:headerReference w:type="even" r:id="rId13"/>
-      <w:headerReference w:type="default" r:id="rId14"/>
-      <w:footerReference w:type="even" r:id="rId15"/>
-      <w:footerReference w:type="default" r:id="rId16"/>
-      <w:headerReference w:type="first" r:id="rId17"/>
+      <w:headerReference w:type="even" r:id="rId15"/>
+      <w:headerReference w:type="default" r:id="rId16"/>
+      <w:footerReference w:type="even" r:id="rId17"/>
+      <w:footerReference w:type="default" r:id="rId18"/>
+      <w:headerReference w:type="first" r:id="rId19"/>
       <w:pgSz w:w="10318" w:h="14570" w:code="13"/>
       <w:pgMar w:top="1440" w:right="1080" w:bottom="1440" w:left="1080" w:header="851" w:footer="992" w:gutter="0"/>
       <w:cols w:space="425"/>
@@ -2692,6 +2689,186 @@
         <w:tab w:val="center" w:pos="4550"/>
         <w:tab w:val="left" w:pos="5818"/>
       </w:tabs>
+      <w:ind w:right="160"/>
+      <w:jc w:val="right"/>
+      <w:rPr>
+        <w:rFonts w:cs="Times New Roman (本文のフォント - コンプレ"/>
+        <w:color w:val="0F243E" w:themeColor="text2" w:themeShade="80"/>
+      </w:rPr>
+    </w:pPr>
+    <w:r>
+      <w:rPr>
+        <w:rFonts w:cs="Times New Roman (本文のフォント - コンプレ"/>
+        <w:color w:val="0F243E" w:themeColor="text2" w:themeShade="80"/>
+      </w:rPr>
+      <w:fldChar w:fldCharType="begin"/>
+    </w:r>
+    <w:r>
+      <w:rPr>
+        <w:rFonts w:cs="Times New Roman (本文のフォント - コンプレ"/>
+        <w:color w:val="0F243E" w:themeColor="text2" w:themeShade="80"/>
+      </w:rPr>
+      <w:instrText xml:space="preserve"> =</w:instrText>
+    </w:r>
+    <w:r>
+      <w:rPr>
+        <w:rFonts w:cs="Times New Roman (本文のフォント - コンプレ"/>
+        <w:color w:val="0F243E" w:themeColor="text2" w:themeShade="80"/>
+      </w:rPr>
+      <w:fldChar w:fldCharType="begin"/>
+    </w:r>
+    <w:r>
+      <w:rPr>
+        <w:rFonts w:cs="Times New Roman (本文のフォント - コンプレ"/>
+        <w:color w:val="0F243E" w:themeColor="text2" w:themeShade="80"/>
+      </w:rPr>
+      <w:instrText>PAGE   \* MERGEFORMAT</w:instrText>
+    </w:r>
+    <w:r>
+      <w:rPr>
+        <w:rFonts w:cs="Times New Roman (本文のフォント - コンプレ"/>
+        <w:color w:val="0F243E" w:themeColor="text2" w:themeShade="80"/>
+      </w:rPr>
+      <w:fldChar w:fldCharType="separate"/>
+    </w:r>
+    <w:r>
+      <w:rPr>
+        <w:rFonts w:cs="Times New Roman (本文のフォント - コンプレ"/>
+        <w:noProof/>
+        <w:color w:val="0F243E" w:themeColor="text2" w:themeShade="80"/>
+      </w:rPr>
+      <w:instrText>1</w:instrText>
+    </w:r>
+    <w:r>
+      <w:rPr>
+        <w:rFonts w:cs="Times New Roman (本文のフォント - コンプレ"/>
+        <w:color w:val="0F243E" w:themeColor="text2" w:themeShade="80"/>
+      </w:rPr>
+      <w:fldChar w:fldCharType="end"/>
+    </w:r>
+    <w:r>
+      <w:rPr>
+        <w:rFonts w:cs="Times New Roman (本文のフォント - コンプレ"/>
+        <w:color w:val="0F243E" w:themeColor="text2" w:themeShade="80"/>
+      </w:rPr>
+      <w:instrText xml:space="preserve">-1 </w:instrText>
+    </w:r>
+    <w:r>
+      <w:rPr>
+        <w:rFonts w:cs="Times New Roman (本文のフォント - コンプレ"/>
+        <w:color w:val="0F243E" w:themeColor="text2" w:themeShade="80"/>
+      </w:rPr>
+      <w:fldChar w:fldCharType="separate"/>
+    </w:r>
+    <w:r>
+      <w:rPr>
+        <w:rFonts w:cs="Times New Roman (本文のフォント - コンプレ"/>
+        <w:noProof/>
+        <w:color w:val="0F243E" w:themeColor="text2" w:themeShade="80"/>
+      </w:rPr>
+      <w:t>0</w:t>
+    </w:r>
+    <w:r>
+      <w:rPr>
+        <w:rFonts w:cs="Times New Roman (本文のフォント - コンプレ"/>
+        <w:color w:val="0F243E" w:themeColor="text2" w:themeShade="80"/>
+      </w:rPr>
+      <w:fldChar w:fldCharType="end"/>
+    </w:r>
+    <w:r>
+      <w:rPr>
+        <w:rFonts w:cs="Times New Roman (本文のフォント - コンプレ"/>
+        <w:color w:val="0F243E" w:themeColor="text2" w:themeShade="80"/>
+        <w:lang w:val="ja-JP"/>
+      </w:rPr>
+      <w:t xml:space="preserve"> | </w:t>
+    </w:r>
+    <w:r>
+      <w:rPr>
+        <w:rFonts w:cs="Times New Roman (本文のフォント - コンプレ"/>
+        <w:color w:val="0F243E" w:themeColor="text2" w:themeShade="80"/>
+      </w:rPr>
+      <w:fldChar w:fldCharType="begin"/>
+    </w:r>
+    <w:r>
+      <w:rPr>
+        <w:rFonts w:cs="Times New Roman (本文のフォント - コンプレ"/>
+        <w:color w:val="0F243E" w:themeColor="text2" w:themeShade="80"/>
+      </w:rPr>
+      <w:instrText xml:space="preserve">= </w:instrText>
+    </w:r>
+    <w:r>
+      <w:rPr>
+        <w:rFonts w:cs="Times New Roman (本文のフォント - コンプレ"/>
+        <w:color w:val="0F243E" w:themeColor="text2" w:themeShade="80"/>
+      </w:rPr>
+      <w:fldChar w:fldCharType="begin"/>
+    </w:r>
+    <w:r>
+      <w:rPr>
+        <w:rFonts w:cs="Times New Roman (本文のフォント - コンプレ"/>
+        <w:color w:val="0F243E" w:themeColor="text2" w:themeShade="80"/>
+      </w:rPr>
+      <w:instrText>NUMPAGES</w:instrText>
+    </w:r>
+    <w:r>
+      <w:rPr>
+        <w:rFonts w:cs="Times New Roman (本文のフォント - コンプレ"/>
+        <w:color w:val="0F243E" w:themeColor="text2" w:themeShade="80"/>
+      </w:rPr>
+      <w:fldChar w:fldCharType="separate"/>
+    </w:r>
+    <w:r>
+      <w:rPr>
+        <w:rFonts w:cs="Times New Roman (本文のフォント - コンプレ"/>
+        <w:noProof/>
+        <w:color w:val="0F243E" w:themeColor="text2" w:themeShade="80"/>
+      </w:rPr>
+      <w:instrText>8</w:instrText>
+    </w:r>
+    <w:r>
+      <w:rPr>
+        <w:rFonts w:cs="Times New Roman (本文のフォント - コンプレ"/>
+        <w:color w:val="0F243E" w:themeColor="text2" w:themeShade="80"/>
+      </w:rPr>
+      <w:fldChar w:fldCharType="end"/>
+    </w:r>
+    <w:r>
+      <w:rPr>
+        <w:rFonts w:cs="Times New Roman (本文のフォント - コンプレ"/>
+        <w:color w:val="0F243E" w:themeColor="text2" w:themeShade="80"/>
+      </w:rPr>
+      <w:instrText xml:space="preserve"> -2</w:instrText>
+    </w:r>
+    <w:r>
+      <w:rPr>
+        <w:rFonts w:cs="Times New Roman (本文のフォント - コンプレ"/>
+        <w:color w:val="0F243E" w:themeColor="text2" w:themeShade="80"/>
+      </w:rPr>
+      <w:fldChar w:fldCharType="separate"/>
+    </w:r>
+    <w:r>
+      <w:rPr>
+        <w:rFonts w:cs="Times New Roman (本文のフォント - コンプレ"/>
+        <w:noProof/>
+        <w:color w:val="0F243E" w:themeColor="text2" w:themeShade="80"/>
+      </w:rPr>
+      <w:t>6</w:t>
+    </w:r>
+    <w:r>
+      <w:rPr>
+        <w:rFonts w:cs="Times New Roman (本文のフォント - コンプレ"/>
+        <w:color w:val="0F243E" w:themeColor="text2" w:themeShade="80"/>
+      </w:rPr>
+      <w:fldChar w:fldCharType="end"/>
+    </w:r>
+  </w:p>
+  <w:p>
+    <w:pPr>
+      <w:tabs>
+        <w:tab w:val="center" w:pos="4550"/>
+        <w:tab w:val="left" w:pos="5818"/>
+      </w:tabs>
       <w:ind w:right="260"/>
       <w:jc w:val="right"/>
       <w:rPr>
@@ -2699,6 +2876,8 @@
         <w:color w:val="0F243E" w:themeColor="text2" w:themeShade="80"/>
       </w:rPr>
     </w:pPr>
+    <w:bookmarkStart w:id="0" w:name="_GoBack"/>
+    <w:bookmarkEnd w:id="0"/>
   </w:p>
 </w:ftr>
 </file>
@@ -2707,128 +2886,8 @@
 <w:ftr xmlns:wpc="http://schemas.microsoft.com/office/word/2010/wordprocessingCanvas" xmlns:cx="http://schemas.microsoft.com/office/drawing/2014/chartex" xmlns:cx1="http://schemas.microsoft.com/office/drawing/2015/9/8/chartex" xmlns:cx2="http://schemas.microsoft.com/office/drawing/2015/10/21/chartex" xmlns:cx3="http://schemas.microsoft.com/office/drawing/2016/5/9/chartex" xmlns:cx4="http://schemas.microsoft.com/office/drawing/2016/5/10/chartex" xmlns:cx5="http://schemas.microsoft.com/office/drawing/2016/5/11/chartex" xmlns:cx6="http://schemas.microsoft.com/office/drawing/2016/5/12/chartex" xmlns:cx7="http://schemas.microsoft.com/office/drawing/2016/5/13/chartex" xmlns:cx8="http://schemas.microsoft.com/office/drawing/2016/5/14/chartex" xmlns:mc="http://schemas.openxmlformats.org/markup-compatibility/2006" xmlns:aink="http://schemas.microsoft.com/office/drawing/2016/ink" xmlns:am3d="http://schemas.microsoft.com/office/drawing/2017/model3d" xmlns:o="urn:schemas-microsoft-com:office:office" xmlns:r="http://schemas.openxmlformats.org/officeDocument/2006/relationships" xmlns:m="http://schemas.openxmlformats.org/officeDocument/2006/math" xmlns:v="urn:schemas-microsoft-com:vml" xmlns:wp14="http://schemas.microsoft.com/office/word/2010/wordprocessingDrawing" xmlns:wp="http://schemas.openxmlformats.org/drawingml/2006/wordprocessingDrawing" xmlns:w10="urn:schemas-microsoft-com:office:word" xmlns:w="http://schemas.openxmlformats.org/wordprocessingml/2006/main" xmlns:w14="http://schemas.microsoft.com/office/word/2010/wordml" xmlns:w15="http://schemas.microsoft.com/office/word/2012/wordml" xmlns:w16cid="http://schemas.microsoft.com/office/word/2016/wordml/cid" xmlns:w16se="http://schemas.microsoft.com/office/word/2015/wordml/symex" xmlns:wpg="http://schemas.microsoft.com/office/word/2010/wordprocessingGroup" xmlns:wpi="http://schemas.microsoft.com/office/word/2010/wordprocessingInk" xmlns:wne="http://schemas.microsoft.com/office/word/2006/wordml" xmlns:wps="http://schemas.microsoft.com/office/word/2010/wordprocessingShape" mc:Ignorable="w14 w15 w16se w16cid wp14">
   <w:p>
     <w:pPr>
-      <w:tabs>
-        <w:tab w:val="center" w:pos="4550"/>
-        <w:tab w:val="left" w:pos="5818"/>
-      </w:tabs>
-      <w:ind w:right="260"/>
-      <w:rPr>
-        <w:color w:val="0F243E" w:themeColor="text2" w:themeShade="80"/>
-      </w:rPr>
+      <w:pStyle w:val="af5"/>
     </w:pPr>
-    <w:r>
-      <w:rPr>
-        <w:color w:val="17365D" w:themeColor="text2" w:themeShade="BF"/>
-      </w:rPr>
-      <w:fldChar w:fldCharType="begin"/>
-    </w:r>
-    <w:r>
-      <w:rPr>
-        <w:color w:val="17365D" w:themeColor="text2" w:themeShade="BF"/>
-      </w:rPr>
-      <w:instrText>PAGE   \* MERGEFORMAT</w:instrText>
-    </w:r>
-    <w:r>
-      <w:rPr>
-        <w:color w:val="17365D" w:themeColor="text2" w:themeShade="BF"/>
-      </w:rPr>
-      <w:fldChar w:fldCharType="separate"/>
-    </w:r>
-    <w:r>
-      <w:rPr>
-        <w:noProof/>
-        <w:color w:val="17365D" w:themeColor="text2" w:themeShade="BF"/>
-        <w:lang w:val="ja-JP" w:eastAsia="ja-JP"/>
-      </w:rPr>
-      <w:t>6</w:t>
-    </w:r>
-    <w:r>
-      <w:rPr>
-        <w:color w:val="17365D" w:themeColor="text2" w:themeShade="BF"/>
-      </w:rPr>
-      <w:fldChar w:fldCharType="end"/>
-    </w:r>
-    <w:r>
-      <w:rPr>
-        <w:color w:val="17365D" w:themeColor="text2" w:themeShade="BF"/>
-        <w:lang w:val="ja-JP" w:eastAsia="ja-JP"/>
-      </w:rPr>
-      <w:t xml:space="preserve"> | </w:t>
-    </w:r>
-    <w:r>
-      <w:rPr>
-        <w:color w:val="17365D" w:themeColor="text2" w:themeShade="BF"/>
-      </w:rPr>
-      <w:fldChar w:fldCharType="begin"/>
-    </w:r>
-    <w:r>
-      <w:rPr>
-        <w:color w:val="17365D" w:themeColor="text2" w:themeShade="BF"/>
-      </w:rPr>
-      <w:instrText xml:space="preserve">= </w:instrText>
-    </w:r>
-    <w:r>
-      <w:rPr>
-        <w:color w:val="17365D" w:themeColor="text2" w:themeShade="BF"/>
-      </w:rPr>
-      <w:fldChar w:fldCharType="begin"/>
-    </w:r>
-    <w:r>
-      <w:rPr>
-        <w:color w:val="17365D" w:themeColor="text2" w:themeShade="BF"/>
-      </w:rPr>
-      <w:instrText>NUMPAGES</w:instrText>
-    </w:r>
-    <w:r>
-      <w:rPr>
-        <w:color w:val="17365D" w:themeColor="text2" w:themeShade="BF"/>
-      </w:rPr>
-      <w:fldChar w:fldCharType="separate"/>
-    </w:r>
-    <w:r>
-      <w:rPr>
-        <w:noProof/>
-        <w:color w:val="17365D" w:themeColor="text2" w:themeShade="BF"/>
-      </w:rPr>
-      <w:instrText>9</w:instrText>
-    </w:r>
-    <w:r>
-      <w:rPr>
-        <w:color w:val="17365D" w:themeColor="text2" w:themeShade="BF"/>
-      </w:rPr>
-      <w:fldChar w:fldCharType="end"/>
-    </w:r>
-    <w:r>
-      <w:rPr>
-        <w:color w:val="17365D" w:themeColor="text2" w:themeShade="BF"/>
-      </w:rPr>
-      <w:instrText xml:space="preserve"> -</w:instrText>
-    </w:r>
-    <w:r>
-      <w:rPr>
-        <w:color w:val="17365D" w:themeColor="text2" w:themeShade="BF"/>
-      </w:rPr>
-      <w:instrText>2</w:instrText>
-    </w:r>
-    <w:r>
-      <w:rPr>
-        <w:color w:val="17365D" w:themeColor="text2" w:themeShade="BF"/>
-      </w:rPr>
-      <w:fldChar w:fldCharType="separate"/>
-    </w:r>
-    <w:r>
-      <w:rPr>
-        <w:noProof/>
-        <w:color w:val="17365D" w:themeColor="text2" w:themeShade="BF"/>
-      </w:rPr>
-      <w:t>7</w:t>
-    </w:r>
-    <w:r>
-      <w:rPr>
-        <w:color w:val="17365D" w:themeColor="text2" w:themeShade="BF"/>
-      </w:rPr>
-      <w:fldChar w:fldCharType="end"/>
-    </w:r>
   </w:p>
 </w:ftr>
 </file>
@@ -2841,6 +2900,136 @@
         <w:tab w:val="center" w:pos="4550"/>
         <w:tab w:val="left" w:pos="5818"/>
       </w:tabs>
+      <w:ind w:right="260"/>
+      <w:rPr>
+        <w:color w:val="0F243E" w:themeColor="text2" w:themeShade="80"/>
+      </w:rPr>
+    </w:pPr>
+    <w:r>
+      <w:rPr>
+        <w:color w:val="17365D" w:themeColor="text2" w:themeShade="BF"/>
+      </w:rPr>
+      <w:fldChar w:fldCharType="begin"/>
+    </w:r>
+    <w:r>
+      <w:rPr>
+        <w:color w:val="17365D" w:themeColor="text2" w:themeShade="BF"/>
+      </w:rPr>
+      <w:instrText>PAGE   \* MERGEFORMAT</w:instrText>
+    </w:r>
+    <w:r>
+      <w:rPr>
+        <w:color w:val="17365D" w:themeColor="text2" w:themeShade="BF"/>
+      </w:rPr>
+      <w:fldChar w:fldCharType="separate"/>
+    </w:r>
+    <w:r>
+      <w:rPr>
+        <w:noProof/>
+        <w:color w:val="17365D" w:themeColor="text2" w:themeShade="BF"/>
+        <w:lang w:val="ja-JP" w:eastAsia="ja-JP"/>
+      </w:rPr>
+      <w:t>6</w:t>
+    </w:r>
+    <w:r>
+      <w:rPr>
+        <w:color w:val="17365D" w:themeColor="text2" w:themeShade="BF"/>
+      </w:rPr>
+      <w:fldChar w:fldCharType="end"/>
+    </w:r>
+    <w:r>
+      <w:rPr>
+        <w:color w:val="17365D" w:themeColor="text2" w:themeShade="BF"/>
+        <w:lang w:val="ja-JP" w:eastAsia="ja-JP"/>
+      </w:rPr>
+      <w:t xml:space="preserve"> | </w:t>
+    </w:r>
+    <w:r>
+      <w:rPr>
+        <w:color w:val="17365D" w:themeColor="text2" w:themeShade="BF"/>
+      </w:rPr>
+      <w:fldChar w:fldCharType="begin"/>
+    </w:r>
+    <w:r>
+      <w:rPr>
+        <w:color w:val="17365D" w:themeColor="text2" w:themeShade="BF"/>
+      </w:rPr>
+      <w:instrText xml:space="preserve">= </w:instrText>
+    </w:r>
+    <w:r>
+      <w:rPr>
+        <w:color w:val="17365D" w:themeColor="text2" w:themeShade="BF"/>
+      </w:rPr>
+      <w:fldChar w:fldCharType="begin"/>
+    </w:r>
+    <w:r>
+      <w:rPr>
+        <w:color w:val="17365D" w:themeColor="text2" w:themeShade="BF"/>
+      </w:rPr>
+      <w:instrText>NUMPAGES</w:instrText>
+    </w:r>
+    <w:r>
+      <w:rPr>
+        <w:color w:val="17365D" w:themeColor="text2" w:themeShade="BF"/>
+      </w:rPr>
+      <w:fldChar w:fldCharType="separate"/>
+    </w:r>
+    <w:r>
+      <w:rPr>
+        <w:noProof/>
+        <w:color w:val="17365D" w:themeColor="text2" w:themeShade="BF"/>
+      </w:rPr>
+      <w:instrText>9</w:instrText>
+    </w:r>
+    <w:r>
+      <w:rPr>
+        <w:color w:val="17365D" w:themeColor="text2" w:themeShade="BF"/>
+      </w:rPr>
+      <w:fldChar w:fldCharType="end"/>
+    </w:r>
+    <w:r>
+      <w:rPr>
+        <w:color w:val="17365D" w:themeColor="text2" w:themeShade="BF"/>
+      </w:rPr>
+      <w:instrText xml:space="preserve"> -</w:instrText>
+    </w:r>
+    <w:r>
+      <w:rPr>
+        <w:color w:val="17365D" w:themeColor="text2" w:themeShade="BF"/>
+      </w:rPr>
+      <w:instrText>2</w:instrText>
+    </w:r>
+    <w:r>
+      <w:rPr>
+        <w:color w:val="17365D" w:themeColor="text2" w:themeShade="BF"/>
+      </w:rPr>
+      <w:fldChar w:fldCharType="separate"/>
+    </w:r>
+    <w:r>
+      <w:rPr>
+        <w:noProof/>
+        <w:color w:val="17365D" w:themeColor="text2" w:themeShade="BF"/>
+      </w:rPr>
+      <w:t>7</w:t>
+    </w:r>
+    <w:r>
+      <w:rPr>
+        <w:color w:val="17365D" w:themeColor="text2" w:themeShade="BF"/>
+      </w:rPr>
+      <w:fldChar w:fldCharType="end"/>
+    </w:r>
+  </w:p>
+</w:ftr>
+</file>
+
+<file path=word/footer5.xml><?xml version="1.0" encoding="utf-8"?>
+<w:ftr xmlns:wpc="http://schemas.microsoft.com/office/word/2010/wordprocessingCanvas" xmlns:cx="http://schemas.microsoft.com/office/drawing/2014/chartex" xmlns:cx1="http://schemas.microsoft.com/office/drawing/2015/9/8/chartex" xmlns:cx2="http://schemas.microsoft.com/office/drawing/2015/10/21/chartex" xmlns:cx3="http://schemas.microsoft.com/office/drawing/2016/5/9/chartex" xmlns:cx4="http://schemas.microsoft.com/office/drawing/2016/5/10/chartex" xmlns:cx5="http://schemas.microsoft.com/office/drawing/2016/5/11/chartex" xmlns:cx6="http://schemas.microsoft.com/office/drawing/2016/5/12/chartex" xmlns:cx7="http://schemas.microsoft.com/office/drawing/2016/5/13/chartex" xmlns:cx8="http://schemas.microsoft.com/office/drawing/2016/5/14/chartex" xmlns:mc="http://schemas.openxmlformats.org/markup-compatibility/2006" xmlns:aink="http://schemas.microsoft.com/office/drawing/2016/ink" xmlns:am3d="http://schemas.microsoft.com/office/drawing/2017/model3d" xmlns:o="urn:schemas-microsoft-com:office:office" xmlns:r="http://schemas.openxmlformats.org/officeDocument/2006/relationships" xmlns:m="http://schemas.openxmlformats.org/officeDocument/2006/math" xmlns:v="urn:schemas-microsoft-com:vml" xmlns:wp14="http://schemas.microsoft.com/office/word/2010/wordprocessingDrawing" xmlns:wp="http://schemas.openxmlformats.org/drawingml/2006/wordprocessingDrawing" xmlns:w10="urn:schemas-microsoft-com:office:word" xmlns:w="http://schemas.openxmlformats.org/wordprocessingml/2006/main" xmlns:w14="http://schemas.microsoft.com/office/word/2010/wordml" xmlns:w15="http://schemas.microsoft.com/office/word/2012/wordml" xmlns:w16cid="http://schemas.microsoft.com/office/word/2016/wordml/cid" xmlns:w16se="http://schemas.microsoft.com/office/word/2015/wordml/symex" xmlns:wpg="http://schemas.microsoft.com/office/word/2010/wordprocessingGroup" xmlns:wpi="http://schemas.microsoft.com/office/word/2010/wordprocessingInk" xmlns:wne="http://schemas.microsoft.com/office/word/2006/wordml" xmlns:wps="http://schemas.microsoft.com/office/word/2010/wordprocessingShape" mc:Ignorable="w14 w15 w16se w16cid wp14">
+  <w:p>
+    <w:pPr>
+      <w:tabs>
+        <w:tab w:val="center" w:pos="4550"/>
+        <w:tab w:val="left" w:pos="5818"/>
+      </w:tabs>
       <w:ind w:right="160"/>
       <w:jc w:val="right"/>
       <w:rPr>
@@ -2889,7 +3078,7 @@
         <w:noProof/>
         <w:color w:val="0F243E" w:themeColor="text2" w:themeShade="80"/>
       </w:rPr>
-      <w:instrText>6</w:instrText>
+      <w:instrText>3</w:instrText>
     </w:r>
     <w:r>
       <w:rPr>
@@ -2918,7 +3107,7 @@
         <w:noProof/>
         <w:color w:val="0F243E" w:themeColor="text2" w:themeShade="80"/>
       </w:rPr>
-      <w:t>5</w:t>
+      <w:t>2</w:t>
     </w:r>
     <w:r>
       <w:rPr>
@@ -2976,7 +3165,7 @@
         <w:noProof/>
         <w:color w:val="0F243E" w:themeColor="text2" w:themeShade="80"/>
       </w:rPr>
-      <w:instrText>7</w:instrText>
+      <w:instrText>8</w:instrText>
     </w:r>
     <w:r>
       <w:rPr>
@@ -3005,7 +3194,7 @@
         <w:noProof/>
         <w:color w:val="0F243E" w:themeColor="text2" w:themeShade="80"/>
       </w:rPr>
-      <w:t>5</w:t>
+      <w:t>6</w:t>
     </w:r>
     <w:r>
       <w:rPr>
@@ -3042,13 +3231,64 @@
   <w:p>
     <w:pPr>
       <w:pStyle w:val="af3"/>
-      <w:jc w:val="right"/>
     </w:pPr>
   </w:p>
 </w:hdr>
 </file>
 
 <file path=word/header2.xml><?xml version="1.0" encoding="utf-8"?>
+<w:hdr xmlns:wpc="http://schemas.microsoft.com/office/word/2010/wordprocessingCanvas" xmlns:cx="http://schemas.microsoft.com/office/drawing/2014/chartex" xmlns:cx1="http://schemas.microsoft.com/office/drawing/2015/9/8/chartex" xmlns:cx2="http://schemas.microsoft.com/office/drawing/2015/10/21/chartex" xmlns:cx3="http://schemas.microsoft.com/office/drawing/2016/5/9/chartex" xmlns:cx4="http://schemas.microsoft.com/office/drawing/2016/5/10/chartex" xmlns:cx5="http://schemas.microsoft.com/office/drawing/2016/5/11/chartex" xmlns:cx6="http://schemas.microsoft.com/office/drawing/2016/5/12/chartex" xmlns:cx7="http://schemas.microsoft.com/office/drawing/2016/5/13/chartex" xmlns:cx8="http://schemas.microsoft.com/office/drawing/2016/5/14/chartex" xmlns:mc="http://schemas.openxmlformats.org/markup-compatibility/2006" xmlns:aink="http://schemas.microsoft.com/office/drawing/2016/ink" xmlns:am3d="http://schemas.microsoft.com/office/drawing/2017/model3d" xmlns:o="urn:schemas-microsoft-com:office:office" xmlns:r="http://schemas.openxmlformats.org/officeDocument/2006/relationships" xmlns:m="http://schemas.openxmlformats.org/officeDocument/2006/math" xmlns:v="urn:schemas-microsoft-com:vml" xmlns:wp14="http://schemas.microsoft.com/office/word/2010/wordprocessingDrawing" xmlns:wp="http://schemas.openxmlformats.org/drawingml/2006/wordprocessingDrawing" xmlns:w10="urn:schemas-microsoft-com:office:word" xmlns:w="http://schemas.openxmlformats.org/wordprocessingml/2006/main" xmlns:w14="http://schemas.microsoft.com/office/word/2010/wordml" xmlns:w15="http://schemas.microsoft.com/office/word/2012/wordml" xmlns:w16cid="http://schemas.microsoft.com/office/word/2016/wordml/cid" xmlns:w16se="http://schemas.microsoft.com/office/word/2015/wordml/symex" xmlns:wpg="http://schemas.microsoft.com/office/word/2010/wordprocessingGroup" xmlns:wpi="http://schemas.microsoft.com/office/word/2010/wordprocessingInk" xmlns:wne="http://schemas.microsoft.com/office/word/2006/wordml" xmlns:wps="http://schemas.microsoft.com/office/word/2010/wordprocessingShape" mc:Ignorable="w14 w15 w16se w16cid wp14">
+  <w:p>
+    <w:pPr>
+      <w:pStyle w:val="af3"/>
+      <w:jc w:val="right"/>
+    </w:pPr>
+    <w:sdt>
+      <w:sdtPr>
+        <w:rPr>
+          <w:rFonts w:asciiTheme="majorHAnsi" w:eastAsiaTheme="majorEastAsia" w:hAnsiTheme="majorHAnsi" w:cstheme="majorBidi"/>
+        </w:rPr>
+        <w:alias w:val="タイトル"/>
+        <w:id w:val="1474015194"/>
+        <w:showingPlcHdr/>
+        <w:dataBinding w:prefixMappings="xmlns:ns0='http://schemas.openxmlformats.org/package/2006/metadata/core-properties' xmlns:ns1='http://purl.org/dc/elements/1.1/'" w:xpath="/ns0:coreProperties[1]/ns1:title[1]" w:storeItemID="{6C3C8BC8-F283-45AE-878A-BAB7291924A1}"/>
+        <w:text/>
+      </w:sdtPr>
+      <w:sdtContent>
+        <w:r>
+          <w:rPr>
+            <w:rFonts w:asciiTheme="majorHAnsi" w:eastAsiaTheme="majorEastAsia" w:hAnsiTheme="majorHAnsi" w:cstheme="majorBidi"/>
+            <w:sz w:val="27"/>
+            <w:szCs w:val="27"/>
+            <w:lang w:val="ja-JP" w:eastAsia="ja-JP"/>
+          </w:rPr>
+          <w:t>[</w:t>
+        </w:r>
+        <w:r>
+          <w:rPr>
+            <w:rFonts w:asciiTheme="majorHAnsi" w:eastAsiaTheme="majorEastAsia" w:hAnsiTheme="majorHAnsi" w:cstheme="majorBidi"/>
+            <w:sz w:val="27"/>
+            <w:szCs w:val="27"/>
+            <w:lang w:val="ja-JP" w:eastAsia="ja-JP"/>
+          </w:rPr>
+          <w:t>文書のタイトル</w:t>
+        </w:r>
+        <w:r>
+          <w:rPr>
+            <w:rFonts w:asciiTheme="majorHAnsi" w:eastAsiaTheme="majorEastAsia" w:hAnsiTheme="majorHAnsi" w:cstheme="majorBidi"/>
+            <w:sz w:val="27"/>
+            <w:szCs w:val="27"/>
+            <w:lang w:val="ja-JP" w:eastAsia="ja-JP"/>
+          </w:rPr>
+          <w:t>]</w:t>
+        </w:r>
+      </w:sdtContent>
+    </w:sdt>
+  </w:p>
+</w:hdr>
+</file>
+
+<file path=word/header3.xml><?xml version="1.0" encoding="utf-8"?>
 <w:hdr xmlns:wpc="http://schemas.microsoft.com/office/word/2010/wordprocessingCanvas" xmlns:cx="http://schemas.microsoft.com/office/drawing/2014/chartex" xmlns:cx1="http://schemas.microsoft.com/office/drawing/2015/9/8/chartex" xmlns:cx2="http://schemas.microsoft.com/office/drawing/2015/10/21/chartex" xmlns:cx3="http://schemas.microsoft.com/office/drawing/2016/5/9/chartex" xmlns:cx4="http://schemas.microsoft.com/office/drawing/2016/5/10/chartex" xmlns:cx5="http://schemas.microsoft.com/office/drawing/2016/5/11/chartex" xmlns:cx6="http://schemas.microsoft.com/office/drawing/2016/5/12/chartex" xmlns:cx7="http://schemas.microsoft.com/office/drawing/2016/5/13/chartex" xmlns:cx8="http://schemas.microsoft.com/office/drawing/2016/5/14/chartex" xmlns:mc="http://schemas.openxmlformats.org/markup-compatibility/2006" xmlns:aink="http://schemas.microsoft.com/office/drawing/2016/ink" xmlns:am3d="http://schemas.microsoft.com/office/drawing/2017/model3d" xmlns:o="urn:schemas-microsoft-com:office:office" xmlns:r="http://schemas.openxmlformats.org/officeDocument/2006/relationships" xmlns:m="http://schemas.openxmlformats.org/officeDocument/2006/math" xmlns:v="urn:schemas-microsoft-com:vml" xmlns:wp14="http://schemas.microsoft.com/office/word/2010/wordprocessingDrawing" xmlns:wp="http://schemas.openxmlformats.org/drawingml/2006/wordprocessingDrawing" xmlns:w10="urn:schemas-microsoft-com:office:word" xmlns:w="http://schemas.openxmlformats.org/wordprocessingml/2006/main" xmlns:w14="http://schemas.microsoft.com/office/word/2010/wordml" xmlns:w15="http://schemas.microsoft.com/office/word/2012/wordml" xmlns:w16cid="http://schemas.microsoft.com/office/word/2016/wordml/cid" xmlns:w16se="http://schemas.microsoft.com/office/word/2015/wordml/symex" xmlns:wpg="http://schemas.microsoft.com/office/word/2010/wordprocessingGroup" xmlns:wpi="http://schemas.microsoft.com/office/word/2010/wordprocessingInk" xmlns:wne="http://schemas.microsoft.com/office/word/2006/wordml" xmlns:wps="http://schemas.microsoft.com/office/word/2010/wordprocessingShape" mc:Ignorable="w14 w15 w16se w16cid wp14">
   <w:p>
     <w:pPr>
@@ -3114,7 +3354,7 @@
 </w:hdr>
 </file>
 
-<file path=word/header3.xml><?xml version="1.0" encoding="utf-8"?>
+<file path=word/header4.xml><?xml version="1.0" encoding="utf-8"?>
 <w:hdr xmlns:wpc="http://schemas.microsoft.com/office/word/2010/wordprocessingCanvas" xmlns:cx="http://schemas.microsoft.com/office/drawing/2014/chartex" xmlns:cx1="http://schemas.microsoft.com/office/drawing/2015/9/8/chartex" xmlns:cx2="http://schemas.microsoft.com/office/drawing/2015/10/21/chartex" xmlns:cx3="http://schemas.microsoft.com/office/drawing/2016/5/9/chartex" xmlns:cx4="http://schemas.microsoft.com/office/drawing/2016/5/10/chartex" xmlns:cx5="http://schemas.microsoft.com/office/drawing/2016/5/11/chartex" xmlns:cx6="http://schemas.microsoft.com/office/drawing/2016/5/12/chartex" xmlns:cx7="http://schemas.microsoft.com/office/drawing/2016/5/13/chartex" xmlns:cx8="http://schemas.microsoft.com/office/drawing/2016/5/14/chartex" xmlns:mc="http://schemas.openxmlformats.org/markup-compatibility/2006" xmlns:aink="http://schemas.microsoft.com/office/drawing/2016/ink" xmlns:am3d="http://schemas.microsoft.com/office/drawing/2017/model3d" xmlns:o="urn:schemas-microsoft-com:office:office" xmlns:r="http://schemas.openxmlformats.org/officeDocument/2006/relationships" xmlns:m="http://schemas.openxmlformats.org/officeDocument/2006/math" xmlns:v="urn:schemas-microsoft-com:vml" xmlns:wp14="http://schemas.microsoft.com/office/word/2010/wordprocessingDrawing" xmlns:wp="http://schemas.openxmlformats.org/drawingml/2006/wordprocessingDrawing" xmlns:w10="urn:schemas-microsoft-com:office:word" xmlns:w="http://schemas.openxmlformats.org/wordprocessingml/2006/main" xmlns:w14="http://schemas.microsoft.com/office/word/2010/wordml" xmlns:w15="http://schemas.microsoft.com/office/word/2012/wordml" xmlns:w16cid="http://schemas.microsoft.com/office/word/2016/wordml/cid" xmlns:w16se="http://schemas.microsoft.com/office/word/2015/wordml/symex" xmlns:wpg="http://schemas.microsoft.com/office/word/2010/wordprocessingGroup" xmlns:wpi="http://schemas.microsoft.com/office/word/2010/wordprocessingInk" xmlns:wne="http://schemas.microsoft.com/office/word/2006/wordml" xmlns:wps="http://schemas.microsoft.com/office/word/2010/wordprocessingShape" mc:Ignorable="w14 w15 w16se w16cid wp14">
   <w:p>
     <w:pPr>
@@ -3127,7 +3367,7 @@
 </w:hdr>
 </file>
 
-<file path=word/header4.xml><?xml version="1.0" encoding="utf-8"?>
+<file path=word/header5.xml><?xml version="1.0" encoding="utf-8"?>
 <w:hdr xmlns:wpc="http://schemas.microsoft.com/office/word/2010/wordprocessingCanvas" xmlns:cx="http://schemas.microsoft.com/office/drawing/2014/chartex" xmlns:cx1="http://schemas.microsoft.com/office/drawing/2015/9/8/chartex" xmlns:cx2="http://schemas.microsoft.com/office/drawing/2015/10/21/chartex" xmlns:cx3="http://schemas.microsoft.com/office/drawing/2016/5/9/chartex" xmlns:cx4="http://schemas.microsoft.com/office/drawing/2016/5/10/chartex" xmlns:cx5="http://schemas.microsoft.com/office/drawing/2016/5/11/chartex" xmlns:cx6="http://schemas.microsoft.com/office/drawing/2016/5/12/chartex" xmlns:cx7="http://schemas.microsoft.com/office/drawing/2016/5/13/chartex" xmlns:cx8="http://schemas.microsoft.com/office/drawing/2016/5/14/chartex" xmlns:mc="http://schemas.openxmlformats.org/markup-compatibility/2006" xmlns:aink="http://schemas.microsoft.com/office/drawing/2016/ink" xmlns:am3d="http://schemas.microsoft.com/office/drawing/2017/model3d" xmlns:o="urn:schemas-microsoft-com:office:office" xmlns:r="http://schemas.openxmlformats.org/officeDocument/2006/relationships" xmlns:m="http://schemas.openxmlformats.org/officeDocument/2006/math" xmlns:v="urn:schemas-microsoft-com:vml" xmlns:wp14="http://schemas.microsoft.com/office/word/2010/wordprocessingDrawing" xmlns:wp="http://schemas.openxmlformats.org/drawingml/2006/wordprocessingDrawing" xmlns:w10="urn:schemas-microsoft-com:office:word" xmlns:w="http://schemas.openxmlformats.org/wordprocessingml/2006/main" xmlns:w14="http://schemas.microsoft.com/office/word/2010/wordml" xmlns:w15="http://schemas.microsoft.com/office/word/2012/wordml" xmlns:w16cid="http://schemas.microsoft.com/office/word/2016/wordml/cid" xmlns:w16se="http://schemas.microsoft.com/office/word/2015/wordml/symex" xmlns:wpg="http://schemas.microsoft.com/office/word/2010/wordprocessingGroup" xmlns:wpi="http://schemas.microsoft.com/office/word/2010/wordprocessingInk" xmlns:wne="http://schemas.microsoft.com/office/word/2006/wordml" xmlns:wps="http://schemas.microsoft.com/office/word/2010/wordprocessingShape" mc:Ignorable="w14 w15 w16se w16cid wp14">
   <w:p>
     <w:pPr>
@@ -3180,7 +3420,7 @@
 </w:hdr>
 </file>
 
-<file path=word/header5.xml><?xml version="1.0" encoding="utf-8"?>
+<file path=word/header6.xml><?xml version="1.0" encoding="utf-8"?>
 <w:hdr xmlns:wpc="http://schemas.microsoft.com/office/word/2010/wordprocessingCanvas" xmlns:cx="http://schemas.microsoft.com/office/drawing/2014/chartex" xmlns:cx1="http://schemas.microsoft.com/office/drawing/2015/9/8/chartex" xmlns:cx2="http://schemas.microsoft.com/office/drawing/2015/10/21/chartex" xmlns:cx3="http://schemas.microsoft.com/office/drawing/2016/5/9/chartex" xmlns:cx4="http://schemas.microsoft.com/office/drawing/2016/5/10/chartex" xmlns:cx5="http://schemas.microsoft.com/office/drawing/2016/5/11/chartex" xmlns:cx6="http://schemas.microsoft.com/office/drawing/2016/5/12/chartex" xmlns:cx7="http://schemas.microsoft.com/office/drawing/2016/5/13/chartex" xmlns:cx8="http://schemas.microsoft.com/office/drawing/2016/5/14/chartex" xmlns:mc="http://schemas.openxmlformats.org/markup-compatibility/2006" xmlns:aink="http://schemas.microsoft.com/office/drawing/2016/ink" xmlns:am3d="http://schemas.microsoft.com/office/drawing/2017/model3d" xmlns:o="urn:schemas-microsoft-com:office:office" xmlns:r="http://schemas.openxmlformats.org/officeDocument/2006/relationships" xmlns:m="http://schemas.openxmlformats.org/officeDocument/2006/math" xmlns:v="urn:schemas-microsoft-com:vml" xmlns:wp14="http://schemas.microsoft.com/office/word/2010/wordprocessingDrawing" xmlns:wp="http://schemas.openxmlformats.org/drawingml/2006/wordprocessingDrawing" xmlns:w10="urn:schemas-microsoft-com:office:word" xmlns:w="http://schemas.openxmlformats.org/wordprocessingml/2006/main" xmlns:w14="http://schemas.microsoft.com/office/word/2010/wordml" xmlns:w15="http://schemas.microsoft.com/office/word/2012/wordml" xmlns:w16cid="http://schemas.microsoft.com/office/word/2016/wordml/cid" xmlns:w16se="http://schemas.microsoft.com/office/word/2015/wordml/symex" xmlns:wpg="http://schemas.microsoft.com/office/word/2010/wordprocessingGroup" xmlns:wpi="http://schemas.microsoft.com/office/word/2010/wordprocessingInk" xmlns:wne="http://schemas.microsoft.com/office/word/2006/wordml" xmlns:wps="http://schemas.microsoft.com/office/word/2010/wordprocessingShape" mc:Ignorable="w14 w15 w16se w16cid wp14">
   <w:p>
     <w:pPr>
@@ -7536,7 +7776,7 @@
 </file>
 
 <file path=customXml/itemProps1.xml><?xml version="1.0" encoding="utf-8"?>
-<ds:datastoreItem xmlns:ds="http://schemas.openxmlformats.org/officeDocument/2006/customXml" ds:itemID="{2CC068A2-AC84-A340-9627-42D3FA8A2616}">
+<ds:datastoreItem xmlns:ds="http://schemas.openxmlformats.org/officeDocument/2006/customXml" ds:itemID="{863ECB57-6E19-4844-AB8B-D5DD42DAB9D5}">
   <ds:schemaRefs>
     <ds:schemaRef ds:uri="http://schemas.openxmlformats.org/officeDocument/2006/bibliography"/>
   </ds:schemaRefs>

</xml_diff>

<commit_message>
update default config.txt, ref.docx
</commit_message>
<xml_diff>
--- a/ref.docx
+++ b/ref.docx
@@ -1308,7 +1308,7 @@
     </w:p>
     <w:p>
       <w:pPr>
-        <w:pStyle w:val="af2"/>
+        <w:pStyle w:val="15"/>
       </w:pPr>
       <w:r>
         <w:rPr>
@@ -1320,15 +1320,13 @@
       <w:r>
         <w:t>OC Heading</w:t>
       </w:r>
-      <w:bookmarkStart w:id="6" w:name="_GoBack"/>
-      <w:bookmarkEnd w:id="6"/>
     </w:p>
     <w:p>
       <w:pPr>
         <w:pStyle w:val="1"/>
       </w:pPr>
-      <w:bookmarkStart w:id="7" w:name="_Toc535267738"/>
-      <w:bookmarkEnd w:id="7"/>
+      <w:bookmarkStart w:id="6" w:name="_Toc535267738"/>
+      <w:bookmarkEnd w:id="6"/>
     </w:p>
     <w:p>
       <w:pPr>
@@ -1454,13 +1452,13 @@
       <w:tblPr>
         <w:tblStyle w:val="Centered"/>
         <w:tblW w:w="5000" w:type="pct"/>
-        <w:tblLook w:val="04A0" w:firstRow="1" w:lastRow="0" w:firstColumn="1" w:lastColumn="0" w:noHBand="0" w:noVBand="1"/>
+        <w:tblLook w:val="01E0" w:firstRow="1" w:lastRow="1" w:firstColumn="1" w:lastColumn="1" w:noHBand="0" w:noVBand="0"/>
       </w:tblPr>
       <w:tblGrid>
         <w:gridCol w:w="561"/>
         <w:gridCol w:w="942"/>
-        <w:gridCol w:w="1367"/>
-        <w:gridCol w:w="5275"/>
+        <w:gridCol w:w="1368"/>
+        <w:gridCol w:w="5277"/>
       </w:tblGrid>
       <w:tr>
         <w:trPr>
@@ -1528,12 +1526,12 @@
         </w:tc>
         <w:tc>
           <w:tcPr>
+            <w:cnfStyle w:val="000100001000" w:firstRow="0" w:lastRow="0" w:firstColumn="0" w:lastColumn="1" w:oddVBand="0" w:evenVBand="0" w:oddHBand="0" w:evenHBand="0" w:firstRowFirstColumn="0" w:firstRowLastColumn="1" w:lastRowFirstColumn="0" w:lastRowLastColumn="0"/>
             <w:tcW w:w="3261" w:type="pct"/>
           </w:tcPr>
           <w:p>
             <w:pPr>
               <w:pStyle w:val="Compact"/>
-              <w:cnfStyle w:val="100000000000" w:firstRow="1" w:lastRow="0" w:firstColumn="0" w:lastColumn="0" w:oddVBand="0" w:evenVBand="0" w:oddHBand="0" w:evenHBand="0" w:firstRowFirstColumn="0" w:firstRowLastColumn="0" w:lastRowFirstColumn="0" w:lastRowLastColumn="0"/>
             </w:pPr>
             <w:r>
               <w:t>comment</w:t>
@@ -1576,18 +1574,19 @@
           </w:tcPr>
           <w:p>
             <w:pPr>
+              <w:spacing w:before="180" w:after="180"/>
               <w:cnfStyle w:val="000000000000" w:firstRow="0" w:lastRow="0" w:firstColumn="0" w:lastColumn="0" w:oddVBand="0" w:evenVBand="0" w:oddHBand="0" w:evenHBand="0" w:firstRowFirstColumn="0" w:firstRowLastColumn="0" w:lastRowFirstColumn="0" w:lastRowLastColumn="0"/>
             </w:pPr>
           </w:p>
         </w:tc>
         <w:tc>
           <w:tcPr>
+            <w:cnfStyle w:val="000100000000" w:firstRow="0" w:lastRow="0" w:firstColumn="0" w:lastColumn="1" w:oddVBand="0" w:evenVBand="0" w:oddHBand="0" w:evenHBand="0" w:firstRowFirstColumn="0" w:firstRowLastColumn="0" w:lastRowFirstColumn="0" w:lastRowLastColumn="0"/>
             <w:tcW w:w="3261" w:type="pct"/>
           </w:tcPr>
           <w:p>
             <w:pPr>
               <w:pStyle w:val="Compact"/>
-              <w:cnfStyle w:val="000000000000" w:firstRow="0" w:lastRow="0" w:firstColumn="0" w:lastColumn="0" w:oddVBand="0" w:evenVBand="0" w:oddHBand="0" w:evenHBand="0" w:firstRowFirstColumn="0" w:firstRowLastColumn="0" w:lastRowFirstColumn="0" w:lastRowLastColumn="0"/>
             </w:pPr>
             <w:r>
               <w:t>Start TX, STX</w:t>
@@ -1616,6 +1615,7 @@
           </w:tcPr>
           <w:p>
             <w:pPr>
+              <w:spacing w:before="180" w:after="180"/>
               <w:cnfStyle w:val="000000000000" w:firstRow="0" w:lastRow="0" w:firstColumn="0" w:lastColumn="0" w:oddVBand="0" w:evenVBand="0" w:oddHBand="0" w:evenHBand="0" w:firstRowFirstColumn="0" w:firstRowLastColumn="0" w:lastRowFirstColumn="0" w:lastRowLastColumn="0"/>
             </w:pPr>
           </w:p>
@@ -1636,12 +1636,12 @@
         </w:tc>
         <w:tc>
           <w:tcPr>
+            <w:cnfStyle w:val="000100000000" w:firstRow="0" w:lastRow="0" w:firstColumn="0" w:lastColumn="1" w:oddVBand="0" w:evenVBand="0" w:oddHBand="0" w:evenHBand="0" w:firstRowFirstColumn="0" w:firstRowLastColumn="0" w:lastRowFirstColumn="0" w:lastRowLastColumn="0"/>
             <w:tcW w:w="3261" w:type="pct"/>
           </w:tcPr>
           <w:p>
             <w:pPr>
               <w:pStyle w:val="Compact"/>
-              <w:cnfStyle w:val="000000000000" w:firstRow="0" w:lastRow="0" w:firstColumn="0" w:lastColumn="0" w:oddVBand="0" w:evenVBand="0" w:oddHBand="0" w:evenHBand="0" w:firstRowFirstColumn="0" w:firstRowLastColumn="0" w:lastRowFirstColumn="0" w:lastRowLastColumn="0"/>
             </w:pPr>
             <w:r>
               <w:t>Start of Header, SOH</w:t>
@@ -1670,6 +1670,7 @@
           </w:tcPr>
           <w:p>
             <w:pPr>
+              <w:spacing w:before="180" w:after="180"/>
               <w:cnfStyle w:val="000000000000" w:firstRow="0" w:lastRow="0" w:firstColumn="0" w:lastColumn="0" w:oddVBand="0" w:evenVBand="0" w:oddHBand="0" w:evenHBand="0" w:firstRowFirstColumn="0" w:firstRowLastColumn="0" w:lastRowFirstColumn="0" w:lastRowLastColumn="0"/>
             </w:pPr>
           </w:p>
@@ -1690,12 +1691,12 @@
         </w:tc>
         <w:tc>
           <w:tcPr>
+            <w:cnfStyle w:val="000100000000" w:firstRow="0" w:lastRow="0" w:firstColumn="0" w:lastColumn="1" w:oddVBand="0" w:evenVBand="0" w:oddHBand="0" w:evenHBand="0" w:firstRowFirstColumn="0" w:firstRowLastColumn="0" w:lastRowFirstColumn="0" w:lastRowLastColumn="0"/>
             <w:tcW w:w="3261" w:type="pct"/>
           </w:tcPr>
           <w:p>
             <w:pPr>
               <w:pStyle w:val="Compact"/>
-              <w:cnfStyle w:val="000000000000" w:firstRow="0" w:lastRow="0" w:firstColumn="0" w:lastColumn="0" w:oddVBand="0" w:evenVBand="0" w:oddHBand="0" w:evenHBand="0" w:firstRowFirstColumn="0" w:firstRowLastColumn="0" w:lastRowFirstColumn="0" w:lastRowLastColumn="0"/>
             </w:pPr>
             <w:r>
               <w:t>バイナリサイズ</w:t>
@@ -1727,6 +1728,7 @@
           </w:tcPr>
           <w:p>
             <w:pPr>
+              <w:spacing w:before="180" w:after="180"/>
               <w:cnfStyle w:val="000000000000" w:firstRow="0" w:lastRow="0" w:firstColumn="0" w:lastColumn="0" w:oddVBand="0" w:evenVBand="0" w:oddHBand="0" w:evenHBand="0" w:firstRowFirstColumn="0" w:firstRowLastColumn="0" w:lastRowFirstColumn="0" w:lastRowLastColumn="0"/>
             </w:pPr>
           </w:p>
@@ -1747,12 +1749,12 @@
         </w:tc>
         <w:tc>
           <w:tcPr>
+            <w:cnfStyle w:val="000100000000" w:firstRow="0" w:lastRow="0" w:firstColumn="0" w:lastColumn="1" w:oddVBand="0" w:evenVBand="0" w:oddHBand="0" w:evenHBand="0" w:firstRowFirstColumn="0" w:firstRowLastColumn="0" w:lastRowFirstColumn="0" w:lastRowLastColumn="0"/>
             <w:tcW w:w="3261" w:type="pct"/>
           </w:tcPr>
           <w:p>
             <w:pPr>
               <w:pStyle w:val="Compact"/>
-              <w:cnfStyle w:val="000000000000" w:firstRow="0" w:lastRow="0" w:firstColumn="0" w:lastColumn="0" w:oddVBand="0" w:evenVBand="0" w:oddHBand="0" w:evenHBand="0" w:firstRowFirstColumn="0" w:firstRowLastColumn="0" w:lastRowFirstColumn="0" w:lastRowLastColumn="0"/>
             </w:pPr>
             <w:r>
               <w:t>バイナリサイズ</w:t>
@@ -1807,17 +1809,19 @@
           </w:tcPr>
           <w:p>
             <w:pPr>
+              <w:spacing w:before="180" w:after="180"/>
               <w:cnfStyle w:val="000000000000" w:firstRow="0" w:lastRow="0" w:firstColumn="0" w:lastColumn="0" w:oddVBand="0" w:evenVBand="0" w:oddHBand="0" w:evenHBand="0" w:firstRowFirstColumn="0" w:firstRowLastColumn="0" w:lastRowFirstColumn="0" w:lastRowLastColumn="0"/>
             </w:pPr>
           </w:p>
         </w:tc>
         <w:tc>
           <w:tcPr>
+            <w:cnfStyle w:val="000100000000" w:firstRow="0" w:lastRow="0" w:firstColumn="0" w:lastColumn="1" w:oddVBand="0" w:evenVBand="0" w:oddHBand="0" w:evenHBand="0" w:firstRowFirstColumn="0" w:firstRowLastColumn="0" w:lastRowFirstColumn="0" w:lastRowLastColumn="0"/>
             <w:tcW w:w="3261" w:type="pct"/>
           </w:tcPr>
           <w:p>
             <w:pPr>
-              <w:cnfStyle w:val="000000000000" w:firstRow="0" w:lastRow="0" w:firstColumn="0" w:lastColumn="0" w:oddVBand="0" w:evenVBand="0" w:oddHBand="0" w:evenHBand="0" w:firstRowFirstColumn="0" w:firstRowLastColumn="0" w:lastRowFirstColumn="0" w:lastRowLastColumn="0"/>
+              <w:spacing w:before="180" w:after="180"/>
             </w:pPr>
           </w:p>
         </w:tc>
@@ -1833,6 +1837,7 @@
               <w:pStyle w:val="Compact"/>
             </w:pPr>
             <w:r>
+              <w:lastRenderedPageBreak/>
               <w:t>5~N</w:t>
             </w:r>
           </w:p>
@@ -1843,6 +1848,7 @@
           </w:tcPr>
           <w:p>
             <w:pPr>
+              <w:spacing w:before="180" w:after="180"/>
               <w:cnfStyle w:val="000000000000" w:firstRow="0" w:lastRow="0" w:firstColumn="0" w:lastColumn="0" w:oddVBand="0" w:evenVBand="0" w:oddHBand="0" w:evenHBand="0" w:firstRowFirstColumn="0" w:firstRowLastColumn="0" w:lastRowFirstColumn="0" w:lastRowLastColumn="0"/>
             </w:pPr>
           </w:p>
@@ -1863,12 +1869,12 @@
         </w:tc>
         <w:tc>
           <w:tcPr>
+            <w:cnfStyle w:val="000100000000" w:firstRow="0" w:lastRow="0" w:firstColumn="0" w:lastColumn="1" w:oddVBand="0" w:evenVBand="0" w:oddHBand="0" w:evenHBand="0" w:firstRowFirstColumn="0" w:firstRowLastColumn="0" w:lastRowFirstColumn="0" w:lastRowLastColumn="0"/>
             <w:tcW w:w="3261" w:type="pct"/>
           </w:tcPr>
           <w:p>
             <w:pPr>
               <w:pStyle w:val="Compact"/>
-              <w:cnfStyle w:val="000000000000" w:firstRow="0" w:lastRow="0" w:firstColumn="0" w:lastColumn="0" w:oddVBand="0" w:evenVBand="0" w:oddHBand="0" w:evenHBand="0" w:firstRowFirstColumn="0" w:firstRowLastColumn="0" w:lastRowFirstColumn="0" w:lastRowLastColumn="0"/>
             </w:pPr>
             <w:r>
               <w:t>各バイトデータの</w:t>
@@ -1935,22 +1941,24 @@
           </w:tcPr>
           <w:p>
             <w:pPr>
+              <w:spacing w:before="180" w:after="180"/>
               <w:cnfStyle w:val="000000000000" w:firstRow="0" w:lastRow="0" w:firstColumn="0" w:lastColumn="0" w:oddVBand="0" w:evenVBand="0" w:oddHBand="0" w:evenHBand="0" w:firstRowFirstColumn="0" w:firstRowLastColumn="0" w:lastRowFirstColumn="0" w:lastRowLastColumn="0"/>
             </w:pPr>
           </w:p>
         </w:tc>
         <w:tc>
           <w:tcPr>
+            <w:cnfStyle w:val="000100000000" w:firstRow="0" w:lastRow="0" w:firstColumn="0" w:lastColumn="1" w:oddVBand="0" w:evenVBand="0" w:oddHBand="0" w:evenHBand="0" w:firstRowFirstColumn="0" w:firstRowLastColumn="0" w:lastRowFirstColumn="0" w:lastRowLastColumn="0"/>
             <w:tcW w:w="3261" w:type="pct"/>
           </w:tcPr>
           <w:p>
             <w:pPr>
-              <w:cnfStyle w:val="000000000000" w:firstRow="0" w:lastRow="0" w:firstColumn="0" w:lastColumn="0" w:oddVBand="0" w:evenVBand="0" w:oddHBand="0" w:evenHBand="0" w:firstRowFirstColumn="0" w:firstRowLastColumn="0" w:lastRowFirstColumn="0" w:lastRowLastColumn="0"/>
+              <w:spacing w:before="180" w:after="180"/>
             </w:pPr>
           </w:p>
           <w:p>
             <w:pPr>
-              <w:cnfStyle w:val="000000000000" w:firstRow="0" w:lastRow="0" w:firstColumn="0" w:lastColumn="0" w:oddVBand="0" w:evenVBand="0" w:oddHBand="0" w:evenHBand="0" w:firstRowFirstColumn="0" w:firstRowLastColumn="0" w:lastRowFirstColumn="0" w:lastRowLastColumn="0"/>
+              <w:spacing w:before="180" w:after="180"/>
             </w:pPr>
           </w:p>
         </w:tc>
@@ -1984,17 +1992,19 @@
           </w:tcPr>
           <w:p>
             <w:pPr>
+              <w:spacing w:before="180" w:after="180"/>
               <w:cnfStyle w:val="000000000000" w:firstRow="0" w:lastRow="0" w:firstColumn="0" w:lastColumn="0" w:oddVBand="0" w:evenVBand="0" w:oddHBand="0" w:evenHBand="0" w:firstRowFirstColumn="0" w:firstRowLastColumn="0" w:lastRowFirstColumn="0" w:lastRowLastColumn="0"/>
             </w:pPr>
           </w:p>
         </w:tc>
         <w:tc>
           <w:tcPr>
+            <w:cnfStyle w:val="000100000000" w:firstRow="0" w:lastRow="0" w:firstColumn="0" w:lastColumn="1" w:oddVBand="0" w:evenVBand="0" w:oddHBand="0" w:evenHBand="0" w:firstRowFirstColumn="0" w:firstRowLastColumn="0" w:lastRowFirstColumn="0" w:lastRowLastColumn="0"/>
             <w:tcW w:w="3261" w:type="pct"/>
           </w:tcPr>
           <w:p>
             <w:pPr>
-              <w:cnfStyle w:val="000000000000" w:firstRow="0" w:lastRow="0" w:firstColumn="0" w:lastColumn="0" w:oddVBand="0" w:evenVBand="0" w:oddHBand="0" w:evenHBand="0" w:firstRowFirstColumn="0" w:firstRowLastColumn="0" w:lastRowFirstColumn="0" w:lastRowLastColumn="0"/>
+              <w:spacing w:before="180" w:after="180"/>
             </w:pPr>
           </w:p>
         </w:tc>
@@ -2028,17 +2038,19 @@
           </w:tcPr>
           <w:p>
             <w:pPr>
+              <w:spacing w:before="180" w:after="180"/>
               <w:cnfStyle w:val="000000000000" w:firstRow="0" w:lastRow="0" w:firstColumn="0" w:lastColumn="0" w:oddVBand="0" w:evenVBand="0" w:oddHBand="0" w:evenHBand="0" w:firstRowFirstColumn="0" w:firstRowLastColumn="0" w:lastRowFirstColumn="0" w:lastRowLastColumn="0"/>
             </w:pPr>
           </w:p>
         </w:tc>
         <w:tc>
           <w:tcPr>
+            <w:cnfStyle w:val="000100000000" w:firstRow="0" w:lastRow="0" w:firstColumn="0" w:lastColumn="1" w:oddVBand="0" w:evenVBand="0" w:oddHBand="0" w:evenHBand="0" w:firstRowFirstColumn="0" w:firstRowLastColumn="0" w:lastRowFirstColumn="0" w:lastRowLastColumn="0"/>
             <w:tcW w:w="3261" w:type="pct"/>
           </w:tcPr>
           <w:p>
             <w:pPr>
-              <w:cnfStyle w:val="000000000000" w:firstRow="0" w:lastRow="0" w:firstColumn="0" w:lastColumn="0" w:oddVBand="0" w:evenVBand="0" w:oddHBand="0" w:evenHBand="0" w:firstRowFirstColumn="0" w:firstRowLastColumn="0" w:lastRowFirstColumn="0" w:lastRowLastColumn="0"/>
+              <w:spacing w:before="180" w:after="180"/>
             </w:pPr>
           </w:p>
         </w:tc>
@@ -2072,17 +2084,19 @@
           </w:tcPr>
           <w:p>
             <w:pPr>
+              <w:spacing w:before="180" w:after="180"/>
               <w:cnfStyle w:val="000000000000" w:firstRow="0" w:lastRow="0" w:firstColumn="0" w:lastColumn="0" w:oddVBand="0" w:evenVBand="0" w:oddHBand="0" w:evenHBand="0" w:firstRowFirstColumn="0" w:firstRowLastColumn="0" w:lastRowFirstColumn="0" w:lastRowLastColumn="0"/>
             </w:pPr>
           </w:p>
         </w:tc>
         <w:tc>
           <w:tcPr>
+            <w:cnfStyle w:val="000100000000" w:firstRow="0" w:lastRow="0" w:firstColumn="0" w:lastColumn="1" w:oddVBand="0" w:evenVBand="0" w:oddHBand="0" w:evenHBand="0" w:firstRowFirstColumn="0" w:firstRowLastColumn="0" w:lastRowFirstColumn="0" w:lastRowLastColumn="0"/>
             <w:tcW w:w="3261" w:type="pct"/>
           </w:tcPr>
           <w:p>
             <w:pPr>
-              <w:cnfStyle w:val="000000000000" w:firstRow="0" w:lastRow="0" w:firstColumn="0" w:lastColumn="0" w:oddVBand="0" w:evenVBand="0" w:oddHBand="0" w:evenHBand="0" w:firstRowFirstColumn="0" w:firstRowLastColumn="0" w:lastRowFirstColumn="0" w:lastRowLastColumn="0"/>
+              <w:spacing w:before="180" w:after="180"/>
             </w:pPr>
           </w:p>
         </w:tc>
@@ -2116,25 +2130,30 @@
           </w:tcPr>
           <w:p>
             <w:pPr>
+              <w:spacing w:before="180" w:after="180"/>
               <w:cnfStyle w:val="000000000000" w:firstRow="0" w:lastRow="0" w:firstColumn="0" w:lastColumn="0" w:oddVBand="0" w:evenVBand="0" w:oddHBand="0" w:evenHBand="0" w:firstRowFirstColumn="0" w:firstRowLastColumn="0" w:lastRowFirstColumn="0" w:lastRowLastColumn="0"/>
             </w:pPr>
           </w:p>
         </w:tc>
         <w:tc>
           <w:tcPr>
+            <w:cnfStyle w:val="000100000000" w:firstRow="0" w:lastRow="0" w:firstColumn="0" w:lastColumn="1" w:oddVBand="0" w:evenVBand="0" w:oddHBand="0" w:evenHBand="0" w:firstRowFirstColumn="0" w:firstRowLastColumn="0" w:lastRowFirstColumn="0" w:lastRowLastColumn="0"/>
             <w:tcW w:w="3261" w:type="pct"/>
           </w:tcPr>
           <w:p>
             <w:pPr>
-              <w:cnfStyle w:val="000000000000" w:firstRow="0" w:lastRow="0" w:firstColumn="0" w:lastColumn="0" w:oddVBand="0" w:evenVBand="0" w:oddHBand="0" w:evenHBand="0" w:firstRowFirstColumn="0" w:firstRowLastColumn="0" w:lastRowFirstColumn="0" w:lastRowLastColumn="0"/>
+              <w:spacing w:before="180" w:after="180"/>
             </w:pPr>
           </w:p>
         </w:tc>
       </w:tr>
       <w:tr>
+        <w:trPr>
+          <w:cnfStyle w:val="010000000000" w:firstRow="0" w:lastRow="1" w:firstColumn="0" w:lastColumn="0" w:oddVBand="0" w:evenVBand="0" w:oddHBand="0" w:evenHBand="0" w:firstRowFirstColumn="0" w:firstRowLastColumn="0" w:lastRowFirstColumn="0" w:lastRowLastColumn="0"/>
+        </w:trPr>
         <w:tc>
           <w:tcPr>
-            <w:cnfStyle w:val="001000000000" w:firstRow="0" w:lastRow="0" w:firstColumn="1" w:lastColumn="0" w:oddVBand="0" w:evenVBand="0" w:oddHBand="0" w:evenHBand="0" w:firstRowFirstColumn="0" w:firstRowLastColumn="0" w:lastRowFirstColumn="0" w:lastRowLastColumn="0"/>
+            <w:cnfStyle w:val="001000000001" w:firstRow="0" w:lastRow="0" w:firstColumn="1" w:lastColumn="0" w:oddVBand="0" w:evenVBand="0" w:oddHBand="0" w:evenHBand="0" w:firstRowFirstColumn="0" w:firstRowLastColumn="0" w:lastRowFirstColumn="1" w:lastRowLastColumn="0"/>
             <w:tcW w:w="276" w:type="pct"/>
           </w:tcPr>
           <w:p>
@@ -2152,7 +2171,8 @@
           </w:tcPr>
           <w:p>
             <w:pPr>
-              <w:cnfStyle w:val="000000000000" w:firstRow="0" w:lastRow="0" w:firstColumn="0" w:lastColumn="0" w:oddVBand="0" w:evenVBand="0" w:oddHBand="0" w:evenHBand="0" w:firstRowFirstColumn="0" w:firstRowLastColumn="0" w:lastRowFirstColumn="0" w:lastRowLastColumn="0"/>
+              <w:spacing w:before="180" w:after="180"/>
+              <w:cnfStyle w:val="010000000000" w:firstRow="0" w:lastRow="1" w:firstColumn="0" w:lastColumn="0" w:oddVBand="0" w:evenVBand="0" w:oddHBand="0" w:evenHBand="0" w:firstRowFirstColumn="0" w:firstRowLastColumn="0" w:lastRowFirstColumn="0" w:lastRowLastColumn="0"/>
             </w:pPr>
           </w:p>
         </w:tc>
@@ -2163,7 +2183,7 @@
           <w:p>
             <w:pPr>
               <w:pStyle w:val="Compact"/>
-              <w:cnfStyle w:val="000000000000" w:firstRow="0" w:lastRow="0" w:firstColumn="0" w:lastColumn="0" w:oddVBand="0" w:evenVBand="0" w:oddHBand="0" w:evenHBand="0" w:firstRowFirstColumn="0" w:firstRowLastColumn="0" w:lastRowFirstColumn="0" w:lastRowLastColumn="0"/>
+              <w:cnfStyle w:val="010000000000" w:firstRow="0" w:lastRow="1" w:firstColumn="0" w:lastColumn="0" w:oddVBand="0" w:evenVBand="0" w:oddHBand="0" w:evenHBand="0" w:firstRowFirstColumn="0" w:firstRowLastColumn="0" w:lastRowFirstColumn="0" w:lastRowLastColumn="0"/>
             </w:pPr>
             <w:r>
               <w:t>ACK = 0x06</w:t>
@@ -2172,11 +2192,12 @@
         </w:tc>
         <w:tc>
           <w:tcPr>
+            <w:cnfStyle w:val="000100000000" w:firstRow="0" w:lastRow="0" w:firstColumn="0" w:lastColumn="1" w:oddVBand="0" w:evenVBand="0" w:oddHBand="0" w:evenHBand="0" w:firstRowFirstColumn="0" w:firstRowLastColumn="0" w:lastRowFirstColumn="0" w:lastRowLastColumn="0"/>
             <w:tcW w:w="3261" w:type="pct"/>
           </w:tcPr>
           <w:p>
             <w:pPr>
-              <w:cnfStyle w:val="000000000000" w:firstRow="0" w:lastRow="0" w:firstColumn="0" w:lastColumn="0" w:oddVBand="0" w:evenVBand="0" w:oddHBand="0" w:evenHBand="0" w:firstRowFirstColumn="0" w:firstRowLastColumn="0" w:lastRowFirstColumn="0" w:lastRowLastColumn="0"/>
+              <w:spacing w:before="180" w:after="180"/>
             </w:pPr>
           </w:p>
         </w:tc>
@@ -2207,7 +2228,7 @@
           <w:lang w:eastAsia="ja-JP"/>
         </w:rPr>
       </w:pPr>
-      <w:bookmarkStart w:id="8" w:name="_Toc535267739"/>
+      <w:bookmarkStart w:id="7" w:name="_Toc535267739"/>
       <w:r>
         <w:rPr>
           <w:lang w:eastAsia="ja-JP"/>
@@ -2222,7 +2243,7 @@
         </w:rPr>
         <w:t>oge</w:t>
       </w:r>
-      <w:bookmarkEnd w:id="8"/>
+      <w:bookmarkEnd w:id="7"/>
     </w:p>
     <w:p>
       <w:pPr>
@@ -2317,21 +2338,26 @@
       <w:tblPr>
         <w:tblStyle w:val="Centered"/>
         <w:tblW w:w="0" w:type="auto"/>
-        <w:tblLook w:val="0000" w:firstRow="0" w:lastRow="0" w:firstColumn="0" w:lastColumn="0" w:noHBand="0" w:noVBand="0"/>
+        <w:tblLook w:val="01E0" w:firstRow="1" w:lastRow="1" w:firstColumn="1" w:lastColumn="1" w:noHBand="0" w:noVBand="0"/>
       </w:tblPr>
       <w:tblGrid>
+        <w:gridCol w:w="2714"/>
         <w:gridCol w:w="2715"/>
         <w:gridCol w:w="2716"/>
-        <w:gridCol w:w="2717"/>
       </w:tblGrid>
       <w:tr>
+        <w:trPr>
+          <w:cnfStyle w:val="100000000000" w:firstRow="1" w:lastRow="0" w:firstColumn="0" w:lastColumn="0" w:oddVBand="0" w:evenVBand="0" w:oddHBand="0" w:evenHBand="0" w:firstRowFirstColumn="0" w:firstRowLastColumn="0" w:lastRowFirstColumn="0" w:lastRowLastColumn="0"/>
+        </w:trPr>
         <w:tc>
           <w:tcPr>
+            <w:cnfStyle w:val="001000000100" w:firstRow="0" w:lastRow="0" w:firstColumn="1" w:lastColumn="0" w:oddVBand="0" w:evenVBand="0" w:oddHBand="0" w:evenHBand="0" w:firstRowFirstColumn="1" w:firstRowLastColumn="0" w:lastRowFirstColumn="0" w:lastRowLastColumn="0"/>
             <w:tcW w:w="2715" w:type="dxa"/>
           </w:tcPr>
           <w:p>
             <w:pPr>
               <w:pStyle w:val="Definition"/>
+              <w:spacing w:before="180" w:after="180"/>
               <w:rPr>
                 <w:lang w:eastAsia="ja-JP"/>
               </w:rPr>
@@ -2352,6 +2378,8 @@
           <w:p>
             <w:pPr>
               <w:pStyle w:val="Definition"/>
+              <w:spacing w:before="180" w:after="180"/>
+              <w:cnfStyle w:val="100000000000" w:firstRow="1" w:lastRow="0" w:firstColumn="0" w:lastColumn="0" w:oddVBand="0" w:evenVBand="0" w:oddHBand="0" w:evenHBand="0" w:firstRowFirstColumn="0" w:firstRowLastColumn="0" w:lastRowFirstColumn="0" w:lastRowLastColumn="0"/>
               <w:rPr>
                 <w:lang w:eastAsia="ja-JP"/>
               </w:rPr>
@@ -2363,15 +2391,19 @@
               </w:rPr>
               <w:t>B</w:t>
             </w:r>
+            <w:bookmarkStart w:id="8" w:name="_GoBack"/>
+            <w:bookmarkEnd w:id="8"/>
           </w:p>
         </w:tc>
         <w:tc>
           <w:tcPr>
+            <w:cnfStyle w:val="000100001000" w:firstRow="0" w:lastRow="0" w:firstColumn="0" w:lastColumn="1" w:oddVBand="0" w:evenVBand="0" w:oddHBand="0" w:evenHBand="0" w:firstRowFirstColumn="0" w:firstRowLastColumn="1" w:lastRowFirstColumn="0" w:lastRowLastColumn="0"/>
             <w:tcW w:w="2717" w:type="dxa"/>
           </w:tcPr>
           <w:p>
             <w:pPr>
               <w:pStyle w:val="Definition"/>
+              <w:spacing w:before="180" w:after="180"/>
               <w:rPr>
                 <w:lang w:eastAsia="ja-JP"/>
               </w:rPr>
@@ -2389,11 +2421,13 @@
       <w:tr>
         <w:tc>
           <w:tcPr>
+            <w:cnfStyle w:val="001000000000" w:firstRow="0" w:lastRow="0" w:firstColumn="1" w:lastColumn="0" w:oddVBand="0" w:evenVBand="0" w:oddHBand="0" w:evenHBand="0" w:firstRowFirstColumn="0" w:firstRowLastColumn="0" w:lastRowFirstColumn="0" w:lastRowLastColumn="0"/>
             <w:tcW w:w="2715" w:type="dxa"/>
           </w:tcPr>
           <w:p>
             <w:pPr>
               <w:pStyle w:val="Definition"/>
+              <w:spacing w:before="180" w:after="180"/>
               <w:rPr>
                 <w:lang w:eastAsia="ja-JP"/>
               </w:rPr>
@@ -2414,6 +2448,8 @@
           <w:p>
             <w:pPr>
               <w:pStyle w:val="Definition"/>
+              <w:spacing w:before="180" w:after="180"/>
+              <w:cnfStyle w:val="000000000000" w:firstRow="0" w:lastRow="0" w:firstColumn="0" w:lastColumn="0" w:oddVBand="0" w:evenVBand="0" w:oddHBand="0" w:evenHBand="0" w:firstRowFirstColumn="0" w:firstRowLastColumn="0" w:lastRowFirstColumn="0" w:lastRowLastColumn="0"/>
               <w:rPr>
                 <w:lang w:eastAsia="ja-JP"/>
               </w:rPr>
@@ -2429,11 +2465,13 @@
         </w:tc>
         <w:tc>
           <w:tcPr>
+            <w:cnfStyle w:val="000100000000" w:firstRow="0" w:lastRow="0" w:firstColumn="0" w:lastColumn="1" w:oddVBand="0" w:evenVBand="0" w:oddHBand="0" w:evenHBand="0" w:firstRowFirstColumn="0" w:firstRowLastColumn="0" w:lastRowFirstColumn="0" w:lastRowLastColumn="0"/>
             <w:tcW w:w="2717" w:type="dxa"/>
           </w:tcPr>
           <w:p>
             <w:pPr>
               <w:pStyle w:val="Definition"/>
+              <w:spacing w:before="180" w:after="180"/>
               <w:rPr>
                 <w:lang w:eastAsia="ja-JP"/>
               </w:rPr>
@@ -2451,11 +2489,13 @@
       <w:tr>
         <w:tc>
           <w:tcPr>
+            <w:cnfStyle w:val="001000000000" w:firstRow="0" w:lastRow="0" w:firstColumn="1" w:lastColumn="0" w:oddVBand="0" w:evenVBand="0" w:oddHBand="0" w:evenHBand="0" w:firstRowFirstColumn="0" w:firstRowLastColumn="0" w:lastRowFirstColumn="0" w:lastRowLastColumn="0"/>
             <w:tcW w:w="2715" w:type="dxa"/>
           </w:tcPr>
           <w:p>
             <w:pPr>
               <w:pStyle w:val="Definition"/>
+              <w:spacing w:before="180" w:after="180"/>
               <w:rPr>
                 <w:lang w:eastAsia="ja-JP"/>
               </w:rPr>
@@ -2469,6 +2509,8 @@
           <w:p>
             <w:pPr>
               <w:pStyle w:val="Definition"/>
+              <w:spacing w:before="180" w:after="180"/>
+              <w:cnfStyle w:val="000000000000" w:firstRow="0" w:lastRow="0" w:firstColumn="0" w:lastColumn="0" w:oddVBand="0" w:evenVBand="0" w:oddHBand="0" w:evenHBand="0" w:firstRowFirstColumn="0" w:firstRowLastColumn="0" w:lastRowFirstColumn="0" w:lastRowLastColumn="0"/>
               <w:rPr>
                 <w:lang w:eastAsia="ja-JP"/>
               </w:rPr>
@@ -2477,11 +2519,13 @@
         </w:tc>
         <w:tc>
           <w:tcPr>
+            <w:cnfStyle w:val="000100000000" w:firstRow="0" w:lastRow="0" w:firstColumn="0" w:lastColumn="1" w:oddVBand="0" w:evenVBand="0" w:oddHBand="0" w:evenHBand="0" w:firstRowFirstColumn="0" w:firstRowLastColumn="0" w:lastRowFirstColumn="0" w:lastRowLastColumn="0"/>
             <w:tcW w:w="2717" w:type="dxa"/>
           </w:tcPr>
           <w:p>
             <w:pPr>
               <w:pStyle w:val="Definition"/>
+              <w:spacing w:before="180" w:after="180"/>
               <w:rPr>
                 <w:lang w:eastAsia="ja-JP"/>
               </w:rPr>
@@ -2490,13 +2534,18 @@
         </w:tc>
       </w:tr>
       <w:tr>
+        <w:trPr>
+          <w:cnfStyle w:val="010000000000" w:firstRow="0" w:lastRow="1" w:firstColumn="0" w:lastColumn="0" w:oddVBand="0" w:evenVBand="0" w:oddHBand="0" w:evenHBand="0" w:firstRowFirstColumn="0" w:firstRowLastColumn="0" w:lastRowFirstColumn="0" w:lastRowLastColumn="0"/>
+        </w:trPr>
         <w:tc>
           <w:tcPr>
+            <w:cnfStyle w:val="001000000001" w:firstRow="0" w:lastRow="0" w:firstColumn="1" w:lastColumn="0" w:oddVBand="0" w:evenVBand="0" w:oddHBand="0" w:evenHBand="0" w:firstRowFirstColumn="0" w:firstRowLastColumn="0" w:lastRowFirstColumn="1" w:lastRowLastColumn="0"/>
             <w:tcW w:w="2715" w:type="dxa"/>
           </w:tcPr>
           <w:p>
             <w:pPr>
               <w:pStyle w:val="Definition"/>
+              <w:spacing w:before="180" w:after="180"/>
               <w:rPr>
                 <w:lang w:eastAsia="ja-JP"/>
               </w:rPr>
@@ -2510,6 +2559,8 @@
           <w:p>
             <w:pPr>
               <w:pStyle w:val="Definition"/>
+              <w:spacing w:before="180" w:after="180"/>
+              <w:cnfStyle w:val="010000000000" w:firstRow="0" w:lastRow="1" w:firstColumn="0" w:lastColumn="0" w:oddVBand="0" w:evenVBand="0" w:oddHBand="0" w:evenHBand="0" w:firstRowFirstColumn="0" w:firstRowLastColumn="0" w:lastRowFirstColumn="0" w:lastRowLastColumn="0"/>
               <w:rPr>
                 <w:lang w:eastAsia="ja-JP"/>
               </w:rPr>
@@ -2518,11 +2569,13 @@
         </w:tc>
         <w:tc>
           <w:tcPr>
+            <w:cnfStyle w:val="000100000000" w:firstRow="0" w:lastRow="0" w:firstColumn="0" w:lastColumn="1" w:oddVBand="0" w:evenVBand="0" w:oddHBand="0" w:evenHBand="0" w:firstRowFirstColumn="0" w:firstRowLastColumn="0" w:lastRowFirstColumn="0" w:lastRowLastColumn="0"/>
             <w:tcW w:w="2717" w:type="dxa"/>
           </w:tcPr>
           <w:p>
             <w:pPr>
               <w:pStyle w:val="Definition"/>
+              <w:spacing w:before="180" w:after="180"/>
               <w:rPr>
                 <w:lang w:eastAsia="ja-JP"/>
               </w:rPr>
@@ -2840,7 +2893,7 @@
         <w:noProof/>
         <w:color w:val="0F243E" w:themeColor="text2" w:themeShade="80"/>
       </w:rPr>
-      <w:instrText>8</w:instrText>
+      <w:instrText>10</w:instrText>
     </w:r>
     <w:r>
       <w:rPr>
@@ -2869,7 +2922,7 @@
         <w:noProof/>
         <w:color w:val="0F243E" w:themeColor="text2" w:themeShade="80"/>
       </w:rPr>
-      <w:t>6</w:t>
+      <w:t>8</w:t>
     </w:r>
     <w:r>
       <w:rPr>
@@ -3092,7 +3145,7 @@
         <w:noProof/>
         <w:color w:val="0F243E" w:themeColor="text2" w:themeShade="80"/>
       </w:rPr>
-      <w:instrText>6</w:instrText>
+      <w:instrText>3</w:instrText>
     </w:r>
     <w:r>
       <w:rPr>
@@ -3121,7 +3174,7 @@
         <w:noProof/>
         <w:color w:val="0F243E" w:themeColor="text2" w:themeShade="80"/>
       </w:rPr>
-      <w:t>5</w:t>
+      <w:t>2</w:t>
     </w:r>
     <w:r>
       <w:rPr>
@@ -3179,7 +3232,7 @@
         <w:noProof/>
         <w:color w:val="0F243E" w:themeColor="text2" w:themeShade="80"/>
       </w:rPr>
-      <w:instrText>9</w:instrText>
+      <w:instrText>10</w:instrText>
     </w:r>
     <w:r>
       <w:rPr>
@@ -3208,7 +3261,7 @@
         <w:noProof/>
         <w:color w:val="0F243E" w:themeColor="text2" w:themeShade="80"/>
       </w:rPr>
-      <w:t>7</w:t>
+      <w:t>8</w:t>
     </w:r>
     <w:r>
       <w:rPr>
@@ -6119,9 +6172,10 @@
     <w:basedOn w:val="a4"/>
     <w:autoRedefine/>
     <w:qFormat/>
-    <w:rsid w:val="00E72CCE"/>
+    <w:rsid w:val="00170F12"/>
     <w:pPr>
-      <w:spacing w:before="0"/>
+      <w:spacing w:before="180" w:after="180"/>
+      <w:jc w:val="center"/>
     </w:pPr>
     <w:rPr>
       <w:lang w:eastAsia="ja-JP"/>
@@ -7648,6 +7702,13 @@
     <w:rPr>
       <w:vertAlign w:val="superscript"/>
     </w:rPr>
+  </w:style>
+  <w:style w:type="paragraph" w:customStyle="1" w:styleId="15">
+    <w:name w:val="目次の見出し1"/>
+    <w:basedOn w:val="af2"/>
+    <w:autoRedefine/>
+    <w:qFormat/>
+    <w:rsid w:val="0048231A"/>
   </w:style>
 </w:styles>
 </file>
@@ -7917,7 +7978,7 @@
 </file>
 
 <file path=customXml/itemProps1.xml><?xml version="1.0" encoding="utf-8"?>
-<ds:datastoreItem xmlns:ds="http://schemas.openxmlformats.org/officeDocument/2006/customXml" ds:itemID="{DC534B7B-866C-094E-8C12-433107D75CB7}">
+<ds:datastoreItem xmlns:ds="http://schemas.openxmlformats.org/officeDocument/2006/customXml" ds:itemID="{193223C1-5216-194D-8269-641437BFFA40}">
   <ds:schemaRefs>
     <ds:schemaRef ds:uri="http://schemas.openxmlformats.org/officeDocument/2006/bibliography"/>
   </ds:schemaRefs>

</xml_diff>

<commit_message>
add 'reverse-docx' make target; update ref.docx
</commit_message>
<xml_diff>
--- a/ref.docx
+++ b/ref.docx
@@ -246,15 +246,7 @@
             <w:rPr>
               <w:lang w:val="ja"/>
             </w:rPr>
-            <w:t>目</w:t>
-          </w:r>
-          <w:bookmarkStart w:id="0" w:name="_GoBack"/>
-          <w:bookmarkEnd w:id="0"/>
-          <w:r>
-            <w:rPr>
-              <w:lang w:val="ja"/>
-            </w:rPr>
-            <w:t>次</w:t>
+            <w:t>目次</w:t>
           </w:r>
         </w:p>
         <w:p>
@@ -1048,13 +1040,13 @@
       <w:pPr>
         <w:pStyle w:val="af2"/>
       </w:pPr>
-      <w:bookmarkStart w:id="1" w:name="_Toc535267732"/>
-      <w:bookmarkStart w:id="2" w:name="_Toc536822928"/>
+      <w:bookmarkStart w:id="0" w:name="_Toc535267732"/>
+      <w:bookmarkStart w:id="1" w:name="_Toc536822928"/>
       <w:r>
         <w:t>Heading 1</w:t>
       </w:r>
+      <w:bookmarkEnd w:id="0"/>
       <w:bookmarkEnd w:id="1"/>
-      <w:bookmarkEnd w:id="2"/>
     </w:p>
     <w:p>
       <w:pPr>
@@ -1063,8 +1055,8 @@
           <w:lang w:eastAsia="ja-JP"/>
         </w:rPr>
       </w:pPr>
-      <w:bookmarkStart w:id="3" w:name="_Toc535267733"/>
-      <w:bookmarkStart w:id="4" w:name="_Toc536822929"/>
+      <w:bookmarkStart w:id="2" w:name="_Toc535267733"/>
+      <w:bookmarkStart w:id="3" w:name="_Toc536822929"/>
       <w:r>
         <w:rPr>
           <w:lang w:eastAsia="ja-JP"/>
@@ -1077,8 +1069,8 @@
         </w:rPr>
         <w:t>2</w:t>
       </w:r>
+      <w:bookmarkEnd w:id="2"/>
       <w:bookmarkEnd w:id="3"/>
-      <w:bookmarkEnd w:id="4"/>
     </w:p>
     <w:p>
       <w:pPr>
@@ -1087,16 +1079,16 @@
           <w:lang w:eastAsia="ja-JP"/>
         </w:rPr>
       </w:pPr>
-      <w:bookmarkStart w:id="5" w:name="_Toc535267734"/>
-      <w:bookmarkStart w:id="6" w:name="_Toc536822930"/>
+      <w:bookmarkStart w:id="4" w:name="_Toc535267734"/>
+      <w:bookmarkStart w:id="5" w:name="_Toc536822930"/>
       <w:r>
         <w:rPr>
           <w:lang w:eastAsia="ja-JP"/>
         </w:rPr>
         <w:t>Heading 3</w:t>
       </w:r>
+      <w:bookmarkEnd w:id="4"/>
       <w:bookmarkEnd w:id="5"/>
-      <w:bookmarkEnd w:id="6"/>
     </w:p>
     <w:p>
       <w:pPr>
@@ -1190,6 +1182,50 @@
       <w:r>
         <w:t>ullet List</w:t>
       </w:r>
+    </w:p>
+    <w:p>
+      <w:pPr>
+        <w:pStyle w:val="BulletList2"/>
+      </w:pPr>
+      <w:r>
+        <w:rPr>
+          <w:rFonts w:hint="eastAsia"/>
+        </w:rPr>
+        <w:t>B</w:t>
+      </w:r>
+      <w:r>
+        <w:t>ullet List 2</w:t>
+      </w:r>
+    </w:p>
+    <w:p>
+      <w:pPr>
+        <w:pStyle w:val="NumberBullet"/>
+      </w:pPr>
+      <w:r>
+        <w:rPr>
+          <w:rFonts w:hint="eastAsia"/>
+        </w:rPr>
+        <w:t>N</w:t>
+      </w:r>
+      <w:r>
+        <w:t>umber Bullet</w:t>
+      </w:r>
+    </w:p>
+    <w:p>
+      <w:pPr>
+        <w:pStyle w:val="NumberBullet2"/>
+      </w:pPr>
+      <w:r>
+        <w:rPr>
+          <w:rFonts w:hint="eastAsia"/>
+        </w:rPr>
+        <w:t>N</w:t>
+      </w:r>
+      <w:r>
+        <w:t>umber Bullet 2</w:t>
+      </w:r>
+      <w:bookmarkStart w:id="6" w:name="_GoBack"/>
+      <w:bookmarkEnd w:id="6"/>
     </w:p>
     <w:p>
       <w:pPr>
@@ -3197,7 +3233,7 @@
         <w:noProof/>
         <w:color w:val="0F243E" w:themeColor="text2" w:themeShade="80"/>
       </w:rPr>
-      <w:instrText>7</w:instrText>
+      <w:instrText>4</w:instrText>
     </w:r>
     <w:r>
       <w:rPr>
@@ -3226,7 +3262,7 @@
         <w:noProof/>
         <w:color w:val="0F243E" w:themeColor="text2" w:themeShade="80"/>
       </w:rPr>
-      <w:t>6</w:t>
+      <w:t>3</w:t>
     </w:r>
     <w:r>
       <w:rPr>
@@ -3776,7 +3812,7 @@
   <w:abstractNum w:abstractNumId="8" w15:restartNumberingAfterBreak="0">
     <w:nsid w:val="FFFFFF83"/>
     <w:multiLevelType w:val="singleLevel"/>
-    <w:tmpl w:val="AA866066"/>
+    <w:tmpl w:val="69A670D6"/>
     <w:lvl w:ilvl="0">
       <w:start w:val="1"/>
       <w:numFmt w:val="bullet"/>
@@ -4040,6 +4076,92 @@
     </w:lvl>
   </w:abstractNum>
   <w:abstractNum w:abstractNumId="13" w15:restartNumberingAfterBreak="0">
+    <w:nsid w:val="1517571B"/>
+    <w:multiLevelType w:val="multilevel"/>
+    <w:tmpl w:val="0409001D"/>
+    <w:lvl w:ilvl="0">
+      <w:start w:val="1"/>
+      <w:numFmt w:val="decimal"/>
+      <w:lvlText w:val="%1"/>
+      <w:lvlJc w:val="left"/>
+      <w:pPr>
+        <w:ind w:left="425" w:hanging="425"/>
+      </w:pPr>
+    </w:lvl>
+    <w:lvl w:ilvl="1">
+      <w:start w:val="1"/>
+      <w:numFmt w:val="decimal"/>
+      <w:lvlText w:val="%1.%2"/>
+      <w:lvlJc w:val="left"/>
+      <w:pPr>
+        <w:ind w:left="992" w:hanging="567"/>
+      </w:pPr>
+    </w:lvl>
+    <w:lvl w:ilvl="2">
+      <w:start w:val="1"/>
+      <w:numFmt w:val="decimal"/>
+      <w:lvlText w:val="%1.%2.%3"/>
+      <w:lvlJc w:val="left"/>
+      <w:pPr>
+        <w:ind w:left="1418" w:hanging="567"/>
+      </w:pPr>
+    </w:lvl>
+    <w:lvl w:ilvl="3">
+      <w:start w:val="1"/>
+      <w:numFmt w:val="decimal"/>
+      <w:lvlText w:val="%1.%2.%3.%4"/>
+      <w:lvlJc w:val="left"/>
+      <w:pPr>
+        <w:ind w:left="1984" w:hanging="708"/>
+      </w:pPr>
+    </w:lvl>
+    <w:lvl w:ilvl="4">
+      <w:start w:val="1"/>
+      <w:numFmt w:val="decimal"/>
+      <w:lvlText w:val="%1.%2.%3.%4.%5"/>
+      <w:lvlJc w:val="left"/>
+      <w:pPr>
+        <w:ind w:left="2551" w:hanging="850"/>
+      </w:pPr>
+    </w:lvl>
+    <w:lvl w:ilvl="5">
+      <w:start w:val="1"/>
+      <w:numFmt w:val="decimal"/>
+      <w:lvlText w:val="%1.%2.%3.%4.%5.%6"/>
+      <w:lvlJc w:val="left"/>
+      <w:pPr>
+        <w:ind w:left="3260" w:hanging="1134"/>
+      </w:pPr>
+    </w:lvl>
+    <w:lvl w:ilvl="6">
+      <w:start w:val="1"/>
+      <w:numFmt w:val="decimal"/>
+      <w:lvlText w:val="%1.%2.%3.%4.%5.%6.%7"/>
+      <w:lvlJc w:val="left"/>
+      <w:pPr>
+        <w:ind w:left="3827" w:hanging="1276"/>
+      </w:pPr>
+    </w:lvl>
+    <w:lvl w:ilvl="7">
+      <w:start w:val="1"/>
+      <w:numFmt w:val="decimal"/>
+      <w:lvlText w:val="%1.%2.%3.%4.%5.%6.%7.%8"/>
+      <w:lvlJc w:val="left"/>
+      <w:pPr>
+        <w:ind w:left="4394" w:hanging="1418"/>
+      </w:pPr>
+    </w:lvl>
+    <w:lvl w:ilvl="8">
+      <w:start w:val="1"/>
+      <w:numFmt w:val="decimal"/>
+      <w:lvlText w:val="%1.%2.%3.%4.%5.%6.%7.%8.%9"/>
+      <w:lvlJc w:val="left"/>
+      <w:pPr>
+        <w:ind w:left="5102" w:hanging="1700"/>
+      </w:pPr>
+    </w:lvl>
+  </w:abstractNum>
+  <w:abstractNum w:abstractNumId="14" w15:restartNumberingAfterBreak="0">
     <w:nsid w:val="17071555"/>
     <w:multiLevelType w:val="multilevel"/>
     <w:tmpl w:val="6E60E726"/>
@@ -4152,7 +4274,7 @@
       </w:rPr>
     </w:lvl>
   </w:abstractNum>
-  <w:abstractNum w:abstractNumId="14" w15:restartNumberingAfterBreak="0">
+  <w:abstractNum w:abstractNumId="15" w15:restartNumberingAfterBreak="0">
     <w:nsid w:val="172A685C"/>
     <w:multiLevelType w:val="multilevel"/>
     <w:tmpl w:val="810C394E"/>
@@ -4238,7 +4360,7 @@
       </w:pPr>
     </w:lvl>
   </w:abstractNum>
-  <w:abstractNum w:abstractNumId="15" w15:restartNumberingAfterBreak="0">
+  <w:abstractNum w:abstractNumId="16" w15:restartNumberingAfterBreak="0">
     <w:nsid w:val="1ADB0067"/>
     <w:multiLevelType w:val="multilevel"/>
     <w:tmpl w:val="95EC156E"/>
@@ -4324,7 +4446,7 @@
       </w:pPr>
     </w:lvl>
   </w:abstractNum>
-  <w:abstractNum w:abstractNumId="16" w15:restartNumberingAfterBreak="0">
+  <w:abstractNum w:abstractNumId="17" w15:restartNumberingAfterBreak="0">
     <w:nsid w:val="1D78391E"/>
     <w:multiLevelType w:val="multilevel"/>
     <w:tmpl w:val="436297D2"/>
@@ -4437,7 +4559,98 @@
       </w:rPr>
     </w:lvl>
   </w:abstractNum>
-  <w:abstractNum w:abstractNumId="17" w15:restartNumberingAfterBreak="0">
+  <w:abstractNum w:abstractNumId="18" w15:restartNumberingAfterBreak="0">
+    <w:nsid w:val="203A04C4"/>
+    <w:multiLevelType w:val="multilevel"/>
+    <w:tmpl w:val="04090023"/>
+    <w:lvl w:ilvl="0">
+      <w:start w:val="1"/>
+      <w:numFmt w:val="decimalFullWidth"/>
+      <w:lvlText w:val="%1"/>
+      <w:lvlJc w:val="left"/>
+      <w:pPr>
+        <w:ind w:left="425" w:hanging="425"/>
+      </w:pPr>
+    </w:lvl>
+    <w:lvl w:ilvl="1">
+      <w:start w:val="1"/>
+      <w:numFmt w:val="aiueoFullWidth"/>
+      <w:lvlText w:val="(%2)"/>
+      <w:lvlJc w:val="left"/>
+      <w:pPr>
+        <w:ind w:left="851" w:hanging="426"/>
+      </w:pPr>
+    </w:lvl>
+    <w:lvl w:ilvl="2">
+      <w:start w:val="1"/>
+      <w:numFmt w:val="decimalEnclosedCircle"/>
+      <w:lvlText w:val="%3"/>
+      <w:lvlJc w:val="left"/>
+      <w:pPr>
+        <w:ind w:left="1276" w:hanging="425"/>
+      </w:pPr>
+    </w:lvl>
+    <w:lvl w:ilvl="3">
+      <w:start w:val="1"/>
+      <w:numFmt w:val="irohaFullWidth"/>
+      <w:lvlText w:val="(%4)"/>
+      <w:lvlJc w:val="left"/>
+      <w:pPr>
+        <w:ind w:left="1701" w:hanging="425"/>
+      </w:pPr>
+    </w:lvl>
+    <w:lvl w:ilvl="4">
+      <w:start w:val="1"/>
+      <w:numFmt w:val="none"/>
+      <w:suff w:val="nothing"/>
+      <w:lvlText w:val=""/>
+      <w:lvlJc w:val="left"/>
+      <w:pPr>
+        <w:ind w:left="2126" w:hanging="425"/>
+      </w:pPr>
+    </w:lvl>
+    <w:lvl w:ilvl="5">
+      <w:start w:val="1"/>
+      <w:numFmt w:val="none"/>
+      <w:suff w:val="nothing"/>
+      <w:lvlText w:val=""/>
+      <w:lvlJc w:val="left"/>
+      <w:pPr>
+        <w:ind w:left="2551" w:hanging="425"/>
+      </w:pPr>
+    </w:lvl>
+    <w:lvl w:ilvl="6">
+      <w:start w:val="1"/>
+      <w:numFmt w:val="none"/>
+      <w:suff w:val="nothing"/>
+      <w:lvlText w:val=""/>
+      <w:lvlJc w:val="left"/>
+      <w:pPr>
+        <w:ind w:left="2976" w:hanging="425"/>
+      </w:pPr>
+    </w:lvl>
+    <w:lvl w:ilvl="7">
+      <w:start w:val="1"/>
+      <w:numFmt w:val="none"/>
+      <w:suff w:val="nothing"/>
+      <w:lvlText w:val=""/>
+      <w:lvlJc w:val="left"/>
+      <w:pPr>
+        <w:ind w:left="3402" w:hanging="426"/>
+      </w:pPr>
+    </w:lvl>
+    <w:lvl w:ilvl="8">
+      <w:start w:val="1"/>
+      <w:numFmt w:val="none"/>
+      <w:suff w:val="nothing"/>
+      <w:lvlText w:val=""/>
+      <w:lvlJc w:val="right"/>
+      <w:pPr>
+        <w:ind w:left="3827" w:hanging="425"/>
+      </w:pPr>
+    </w:lvl>
+  </w:abstractNum>
+  <w:abstractNum w:abstractNumId="19" w15:restartNumberingAfterBreak="0">
     <w:nsid w:val="29D177CC"/>
     <w:multiLevelType w:val="hybridMultilevel"/>
     <w:tmpl w:val="3E3611EC"/>
@@ -4552,7 +4765,120 @@
       </w:rPr>
     </w:lvl>
   </w:abstractNum>
-  <w:abstractNum w:abstractNumId="18" w15:restartNumberingAfterBreak="0">
+  <w:abstractNum w:abstractNumId="20" w15:restartNumberingAfterBreak="0">
+    <w:nsid w:val="30C005AA"/>
+    <w:multiLevelType w:val="multilevel"/>
+    <w:tmpl w:val="8E524998"/>
+    <w:lvl w:ilvl="0">
+      <w:start w:val="1"/>
+      <w:numFmt w:val="bullet"/>
+      <w:lvlText w:val=""/>
+      <w:lvlJc w:val="left"/>
+      <w:pPr>
+        <w:ind w:left="420" w:hanging="420"/>
+      </w:pPr>
+      <w:rPr>
+        <w:rFonts w:ascii="Wingdings" w:hAnsi="Wingdings" w:hint="default"/>
+      </w:rPr>
+    </w:lvl>
+    <w:lvl w:ilvl="1">
+      <w:start w:val="1"/>
+      <w:numFmt w:val="bullet"/>
+      <w:lvlText w:val=""/>
+      <w:lvlJc w:val="left"/>
+      <w:pPr>
+        <w:ind w:left="840" w:hanging="420"/>
+      </w:pPr>
+      <w:rPr>
+        <w:rFonts w:ascii="Wingdings" w:hAnsi="Wingdings" w:hint="default"/>
+      </w:rPr>
+    </w:lvl>
+    <w:lvl w:ilvl="2">
+      <w:start w:val="1"/>
+      <w:numFmt w:val="bullet"/>
+      <w:lvlText w:val=""/>
+      <w:lvlJc w:val="left"/>
+      <w:pPr>
+        <w:ind w:left="1260" w:hanging="420"/>
+      </w:pPr>
+      <w:rPr>
+        <w:rFonts w:ascii="Wingdings" w:hAnsi="Wingdings" w:hint="default"/>
+      </w:rPr>
+    </w:lvl>
+    <w:lvl w:ilvl="3">
+      <w:start w:val="1"/>
+      <w:numFmt w:val="bullet"/>
+      <w:lvlText w:val=""/>
+      <w:lvlJc w:val="left"/>
+      <w:pPr>
+        <w:ind w:left="1680" w:hanging="420"/>
+      </w:pPr>
+      <w:rPr>
+        <w:rFonts w:ascii="Wingdings" w:hAnsi="Wingdings" w:hint="default"/>
+      </w:rPr>
+    </w:lvl>
+    <w:lvl w:ilvl="4">
+      <w:start w:val="1"/>
+      <w:numFmt w:val="bullet"/>
+      <w:lvlText w:val=""/>
+      <w:lvlJc w:val="left"/>
+      <w:pPr>
+        <w:ind w:left="2100" w:hanging="420"/>
+      </w:pPr>
+      <w:rPr>
+        <w:rFonts w:ascii="Wingdings" w:hAnsi="Wingdings" w:hint="default"/>
+      </w:rPr>
+    </w:lvl>
+    <w:lvl w:ilvl="5">
+      <w:start w:val="1"/>
+      <w:numFmt w:val="bullet"/>
+      <w:lvlText w:val=""/>
+      <w:lvlJc w:val="left"/>
+      <w:pPr>
+        <w:ind w:left="2520" w:hanging="420"/>
+      </w:pPr>
+      <w:rPr>
+        <w:rFonts w:ascii="Wingdings" w:hAnsi="Wingdings" w:hint="default"/>
+      </w:rPr>
+    </w:lvl>
+    <w:lvl w:ilvl="6">
+      <w:start w:val="1"/>
+      <w:numFmt w:val="bullet"/>
+      <w:lvlText w:val=""/>
+      <w:lvlJc w:val="left"/>
+      <w:pPr>
+        <w:ind w:left="2940" w:hanging="420"/>
+      </w:pPr>
+      <w:rPr>
+        <w:rFonts w:ascii="Wingdings" w:hAnsi="Wingdings" w:hint="default"/>
+      </w:rPr>
+    </w:lvl>
+    <w:lvl w:ilvl="7">
+      <w:start w:val="1"/>
+      <w:numFmt w:val="bullet"/>
+      <w:lvlText w:val=""/>
+      <w:lvlJc w:val="left"/>
+      <w:pPr>
+        <w:ind w:left="3360" w:hanging="420"/>
+      </w:pPr>
+      <w:rPr>
+        <w:rFonts w:ascii="Wingdings" w:hAnsi="Wingdings" w:hint="default"/>
+      </w:rPr>
+    </w:lvl>
+    <w:lvl w:ilvl="8">
+      <w:start w:val="1"/>
+      <w:numFmt w:val="bullet"/>
+      <w:lvlText w:val=""/>
+      <w:lvlJc w:val="left"/>
+      <w:pPr>
+        <w:ind w:left="3780" w:hanging="420"/>
+      </w:pPr>
+      <w:rPr>
+        <w:rFonts w:ascii="Wingdings" w:hAnsi="Wingdings" w:hint="default"/>
+      </w:rPr>
+    </w:lvl>
+  </w:abstractNum>
+  <w:abstractNum w:abstractNumId="21" w15:restartNumberingAfterBreak="0">
     <w:nsid w:val="317228E0"/>
     <w:multiLevelType w:val="multilevel"/>
     <w:tmpl w:val="6206E140"/>
@@ -4665,7 +4991,7 @@
       </w:rPr>
     </w:lvl>
   </w:abstractNum>
-  <w:abstractNum w:abstractNumId="19" w15:restartNumberingAfterBreak="0">
+  <w:abstractNum w:abstractNumId="22" w15:restartNumberingAfterBreak="0">
     <w:nsid w:val="341A7E94"/>
     <w:multiLevelType w:val="multilevel"/>
     <w:tmpl w:val="95EC156E"/>
@@ -4751,7 +5077,7 @@
       </w:pPr>
     </w:lvl>
   </w:abstractNum>
-  <w:abstractNum w:abstractNumId="20" w15:restartNumberingAfterBreak="0">
+  <w:abstractNum w:abstractNumId="23" w15:restartNumberingAfterBreak="0">
     <w:nsid w:val="37614E54"/>
     <w:multiLevelType w:val="multilevel"/>
     <w:tmpl w:val="62967E16"/>
@@ -4837,7 +5163,179 @@
       </w:pPr>
     </w:lvl>
   </w:abstractNum>
-  <w:abstractNum w:abstractNumId="21" w15:restartNumberingAfterBreak="0">
+  <w:abstractNum w:abstractNumId="24" w15:restartNumberingAfterBreak="0">
+    <w:nsid w:val="3B4A4A79"/>
+    <w:multiLevelType w:val="multilevel"/>
+    <w:tmpl w:val="24568252"/>
+    <w:lvl w:ilvl="0">
+      <w:start w:val="1"/>
+      <w:numFmt w:val="decimal"/>
+      <w:lvlText w:val="%1."/>
+      <w:lvlJc w:val="left"/>
+      <w:pPr>
+        <w:ind w:left="420" w:hanging="420"/>
+      </w:pPr>
+    </w:lvl>
+    <w:lvl w:ilvl="1">
+      <w:start w:val="1"/>
+      <w:numFmt w:val="aiueoFullWidth"/>
+      <w:lvlText w:val="(%2)"/>
+      <w:lvlJc w:val="left"/>
+      <w:pPr>
+        <w:ind w:left="840" w:hanging="420"/>
+      </w:pPr>
+    </w:lvl>
+    <w:lvl w:ilvl="2">
+      <w:start w:val="1"/>
+      <w:numFmt w:val="decimalEnclosedCircle"/>
+      <w:lvlText w:val="%3"/>
+      <w:lvlJc w:val="left"/>
+      <w:pPr>
+        <w:ind w:left="1260" w:hanging="420"/>
+      </w:pPr>
+    </w:lvl>
+    <w:lvl w:ilvl="3">
+      <w:start w:val="1"/>
+      <w:numFmt w:val="decimal"/>
+      <w:lvlText w:val="%4."/>
+      <w:lvlJc w:val="left"/>
+      <w:pPr>
+        <w:ind w:left="1680" w:hanging="420"/>
+      </w:pPr>
+    </w:lvl>
+    <w:lvl w:ilvl="4">
+      <w:start w:val="1"/>
+      <w:numFmt w:val="aiueoFullWidth"/>
+      <w:lvlText w:val="(%5)"/>
+      <w:lvlJc w:val="left"/>
+      <w:pPr>
+        <w:ind w:left="2100" w:hanging="420"/>
+      </w:pPr>
+    </w:lvl>
+    <w:lvl w:ilvl="5">
+      <w:start w:val="1"/>
+      <w:numFmt w:val="decimalEnclosedCircle"/>
+      <w:lvlText w:val="%6"/>
+      <w:lvlJc w:val="left"/>
+      <w:pPr>
+        <w:ind w:left="2520" w:hanging="420"/>
+      </w:pPr>
+    </w:lvl>
+    <w:lvl w:ilvl="6">
+      <w:start w:val="1"/>
+      <w:numFmt w:val="decimal"/>
+      <w:lvlText w:val="%7."/>
+      <w:lvlJc w:val="left"/>
+      <w:pPr>
+        <w:ind w:left="2940" w:hanging="420"/>
+      </w:pPr>
+    </w:lvl>
+    <w:lvl w:ilvl="7">
+      <w:start w:val="1"/>
+      <w:numFmt w:val="aiueoFullWidth"/>
+      <w:lvlText w:val="(%8)"/>
+      <w:lvlJc w:val="left"/>
+      <w:pPr>
+        <w:ind w:left="3360" w:hanging="420"/>
+      </w:pPr>
+    </w:lvl>
+    <w:lvl w:ilvl="8">
+      <w:start w:val="1"/>
+      <w:numFmt w:val="decimalEnclosedCircle"/>
+      <w:lvlText w:val="%9"/>
+      <w:lvlJc w:val="left"/>
+      <w:pPr>
+        <w:ind w:left="3780" w:hanging="420"/>
+      </w:pPr>
+    </w:lvl>
+  </w:abstractNum>
+  <w:abstractNum w:abstractNumId="25" w15:restartNumberingAfterBreak="0">
+    <w:nsid w:val="41D26418"/>
+    <w:multiLevelType w:val="multilevel"/>
+    <w:tmpl w:val="0409001D"/>
+    <w:lvl w:ilvl="0">
+      <w:start w:val="1"/>
+      <w:numFmt w:val="decimal"/>
+      <w:lvlText w:val="%1"/>
+      <w:lvlJc w:val="left"/>
+      <w:pPr>
+        <w:ind w:left="425" w:hanging="425"/>
+      </w:pPr>
+    </w:lvl>
+    <w:lvl w:ilvl="1">
+      <w:start w:val="1"/>
+      <w:numFmt w:val="decimal"/>
+      <w:lvlText w:val="%1.%2"/>
+      <w:lvlJc w:val="left"/>
+      <w:pPr>
+        <w:ind w:left="992" w:hanging="567"/>
+      </w:pPr>
+    </w:lvl>
+    <w:lvl w:ilvl="2">
+      <w:start w:val="1"/>
+      <w:numFmt w:val="decimal"/>
+      <w:lvlText w:val="%1.%2.%3"/>
+      <w:lvlJc w:val="left"/>
+      <w:pPr>
+        <w:ind w:left="1418" w:hanging="567"/>
+      </w:pPr>
+    </w:lvl>
+    <w:lvl w:ilvl="3">
+      <w:start w:val="1"/>
+      <w:numFmt w:val="decimal"/>
+      <w:lvlText w:val="%1.%2.%3.%4"/>
+      <w:lvlJc w:val="left"/>
+      <w:pPr>
+        <w:ind w:left="1984" w:hanging="708"/>
+      </w:pPr>
+    </w:lvl>
+    <w:lvl w:ilvl="4">
+      <w:start w:val="1"/>
+      <w:numFmt w:val="decimal"/>
+      <w:lvlText w:val="%1.%2.%3.%4.%5"/>
+      <w:lvlJc w:val="left"/>
+      <w:pPr>
+        <w:ind w:left="2551" w:hanging="850"/>
+      </w:pPr>
+    </w:lvl>
+    <w:lvl w:ilvl="5">
+      <w:start w:val="1"/>
+      <w:numFmt w:val="decimal"/>
+      <w:lvlText w:val="%1.%2.%3.%4.%5.%6"/>
+      <w:lvlJc w:val="left"/>
+      <w:pPr>
+        <w:ind w:left="3260" w:hanging="1134"/>
+      </w:pPr>
+    </w:lvl>
+    <w:lvl w:ilvl="6">
+      <w:start w:val="1"/>
+      <w:numFmt w:val="decimal"/>
+      <w:lvlText w:val="%1.%2.%3.%4.%5.%6.%7"/>
+      <w:lvlJc w:val="left"/>
+      <w:pPr>
+        <w:ind w:left="3827" w:hanging="1276"/>
+      </w:pPr>
+    </w:lvl>
+    <w:lvl w:ilvl="7">
+      <w:start w:val="1"/>
+      <w:numFmt w:val="decimal"/>
+      <w:lvlText w:val="%1.%2.%3.%4.%5.%6.%7.%8"/>
+      <w:lvlJc w:val="left"/>
+      <w:pPr>
+        <w:ind w:left="4394" w:hanging="1418"/>
+      </w:pPr>
+    </w:lvl>
+    <w:lvl w:ilvl="8">
+      <w:start w:val="1"/>
+      <w:numFmt w:val="decimal"/>
+      <w:lvlText w:val="%1.%2.%3.%4.%5.%6.%7.%8.%9"/>
+      <w:lvlJc w:val="left"/>
+      <w:pPr>
+        <w:ind w:left="5102" w:hanging="1700"/>
+      </w:pPr>
+    </w:lvl>
+  </w:abstractNum>
+  <w:abstractNum w:abstractNumId="26" w15:restartNumberingAfterBreak="0">
     <w:nsid w:val="536B69AE"/>
     <w:multiLevelType w:val="multilevel"/>
     <w:tmpl w:val="EAD2F7A8"/>
@@ -4923,7 +5421,97 @@
       </w:pPr>
     </w:lvl>
   </w:abstractNum>
-  <w:abstractNum w:abstractNumId="22" w15:restartNumberingAfterBreak="0">
+  <w:abstractNum w:abstractNumId="27" w15:restartNumberingAfterBreak="0">
+    <w:nsid w:val="54A92301"/>
+    <w:multiLevelType w:val="hybridMultilevel"/>
+    <w:tmpl w:val="1AA21B0A"/>
+    <w:lvl w:ilvl="0" w:tplc="74FED526">
+      <w:start w:val="1"/>
+      <w:numFmt w:val="lowerLetter"/>
+      <w:pStyle w:val="NumberBullet2"/>
+      <w:lvlText w:val="%1."/>
+      <w:lvlJc w:val="left"/>
+      <w:pPr>
+        <w:ind w:left="680" w:hanging="260"/>
+      </w:pPr>
+      <w:rPr>
+        <w:rFonts w:hint="eastAsia"/>
+      </w:rPr>
+    </w:lvl>
+    <w:lvl w:ilvl="1" w:tplc="04090017" w:tentative="1">
+      <w:start w:val="1"/>
+      <w:numFmt w:val="aiueoFullWidth"/>
+      <w:lvlText w:val="(%2)"/>
+      <w:lvlJc w:val="left"/>
+      <w:pPr>
+        <w:ind w:left="840" w:hanging="420"/>
+      </w:pPr>
+    </w:lvl>
+    <w:lvl w:ilvl="2" w:tplc="04090011" w:tentative="1">
+      <w:start w:val="1"/>
+      <w:numFmt w:val="decimalEnclosedCircle"/>
+      <w:lvlText w:val="%3"/>
+      <w:lvlJc w:val="left"/>
+      <w:pPr>
+        <w:ind w:left="1260" w:hanging="420"/>
+      </w:pPr>
+    </w:lvl>
+    <w:lvl w:ilvl="3" w:tplc="0409000F" w:tentative="1">
+      <w:start w:val="1"/>
+      <w:numFmt w:val="decimal"/>
+      <w:lvlText w:val="%4."/>
+      <w:lvlJc w:val="left"/>
+      <w:pPr>
+        <w:ind w:left="1680" w:hanging="420"/>
+      </w:pPr>
+    </w:lvl>
+    <w:lvl w:ilvl="4" w:tplc="04090017" w:tentative="1">
+      <w:start w:val="1"/>
+      <w:numFmt w:val="aiueoFullWidth"/>
+      <w:lvlText w:val="(%5)"/>
+      <w:lvlJc w:val="left"/>
+      <w:pPr>
+        <w:ind w:left="2100" w:hanging="420"/>
+      </w:pPr>
+    </w:lvl>
+    <w:lvl w:ilvl="5" w:tplc="04090011" w:tentative="1">
+      <w:start w:val="1"/>
+      <w:numFmt w:val="decimalEnclosedCircle"/>
+      <w:lvlText w:val="%6"/>
+      <w:lvlJc w:val="left"/>
+      <w:pPr>
+        <w:ind w:left="2520" w:hanging="420"/>
+      </w:pPr>
+    </w:lvl>
+    <w:lvl w:ilvl="6" w:tplc="0409000F" w:tentative="1">
+      <w:start w:val="1"/>
+      <w:numFmt w:val="decimal"/>
+      <w:lvlText w:val="%7."/>
+      <w:lvlJc w:val="left"/>
+      <w:pPr>
+        <w:ind w:left="2940" w:hanging="420"/>
+      </w:pPr>
+    </w:lvl>
+    <w:lvl w:ilvl="7" w:tplc="04090017" w:tentative="1">
+      <w:start w:val="1"/>
+      <w:numFmt w:val="aiueoFullWidth"/>
+      <w:lvlText w:val="(%8)"/>
+      <w:lvlJc w:val="left"/>
+      <w:pPr>
+        <w:ind w:left="3360" w:hanging="420"/>
+      </w:pPr>
+    </w:lvl>
+    <w:lvl w:ilvl="8" w:tplc="04090011" w:tentative="1">
+      <w:start w:val="1"/>
+      <w:numFmt w:val="decimalEnclosedCircle"/>
+      <w:lvlText w:val="%9"/>
+      <w:lvlJc w:val="left"/>
+      <w:pPr>
+        <w:ind w:left="3780" w:hanging="420"/>
+      </w:pPr>
+    </w:lvl>
+  </w:abstractNum>
+  <w:abstractNum w:abstractNumId="28" w15:restartNumberingAfterBreak="0">
     <w:nsid w:val="5BDA0C4E"/>
     <w:multiLevelType w:val="multilevel"/>
     <w:tmpl w:val="F77E6226"/>
@@ -5009,7 +5597,180 @@
       </w:pPr>
     </w:lvl>
   </w:abstractNum>
-  <w:abstractNum w:abstractNumId="23" w15:restartNumberingAfterBreak="0">
+  <w:abstractNum w:abstractNumId="29" w15:restartNumberingAfterBreak="0">
+    <w:nsid w:val="670F7905"/>
+    <w:multiLevelType w:val="hybridMultilevel"/>
+    <w:tmpl w:val="93B4E204"/>
+    <w:lvl w:ilvl="0" w:tplc="0582C896">
+      <w:start w:val="1"/>
+      <w:numFmt w:val="decimal"/>
+      <w:pStyle w:val="NumberBullet"/>
+      <w:lvlText w:val="%1."/>
+      <w:lvlJc w:val="left"/>
+      <w:pPr>
+        <w:ind w:left="420" w:hanging="420"/>
+      </w:pPr>
+    </w:lvl>
+    <w:lvl w:ilvl="1" w:tplc="27D45532">
+      <w:start w:val="1"/>
+      <w:numFmt w:val="aiueoFullWidth"/>
+      <w:lvlText w:val="(%2)"/>
+      <w:lvlJc w:val="left"/>
+      <w:pPr>
+        <w:ind w:left="840" w:hanging="420"/>
+      </w:pPr>
+    </w:lvl>
+    <w:lvl w:ilvl="2" w:tplc="04090011" w:tentative="1">
+      <w:start w:val="1"/>
+      <w:numFmt w:val="decimalEnclosedCircle"/>
+      <w:lvlText w:val="%3"/>
+      <w:lvlJc w:val="left"/>
+      <w:pPr>
+        <w:ind w:left="1260" w:hanging="420"/>
+      </w:pPr>
+    </w:lvl>
+    <w:lvl w:ilvl="3" w:tplc="0409000F" w:tentative="1">
+      <w:start w:val="1"/>
+      <w:numFmt w:val="decimal"/>
+      <w:lvlText w:val="%4."/>
+      <w:lvlJc w:val="left"/>
+      <w:pPr>
+        <w:ind w:left="1680" w:hanging="420"/>
+      </w:pPr>
+    </w:lvl>
+    <w:lvl w:ilvl="4" w:tplc="04090017" w:tentative="1">
+      <w:start w:val="1"/>
+      <w:numFmt w:val="aiueoFullWidth"/>
+      <w:lvlText w:val="(%5)"/>
+      <w:lvlJc w:val="left"/>
+      <w:pPr>
+        <w:ind w:left="2100" w:hanging="420"/>
+      </w:pPr>
+    </w:lvl>
+    <w:lvl w:ilvl="5" w:tplc="04090011" w:tentative="1">
+      <w:start w:val="1"/>
+      <w:numFmt w:val="decimalEnclosedCircle"/>
+      <w:lvlText w:val="%6"/>
+      <w:lvlJc w:val="left"/>
+      <w:pPr>
+        <w:ind w:left="2520" w:hanging="420"/>
+      </w:pPr>
+    </w:lvl>
+    <w:lvl w:ilvl="6" w:tplc="0409000F" w:tentative="1">
+      <w:start w:val="1"/>
+      <w:numFmt w:val="decimal"/>
+      <w:lvlText w:val="%7."/>
+      <w:lvlJc w:val="left"/>
+      <w:pPr>
+        <w:ind w:left="2940" w:hanging="420"/>
+      </w:pPr>
+    </w:lvl>
+    <w:lvl w:ilvl="7" w:tplc="04090017" w:tentative="1">
+      <w:start w:val="1"/>
+      <w:numFmt w:val="aiueoFullWidth"/>
+      <w:lvlText w:val="(%8)"/>
+      <w:lvlJc w:val="left"/>
+      <w:pPr>
+        <w:ind w:left="3360" w:hanging="420"/>
+      </w:pPr>
+    </w:lvl>
+    <w:lvl w:ilvl="8" w:tplc="04090011" w:tentative="1">
+      <w:start w:val="1"/>
+      <w:numFmt w:val="decimalEnclosedCircle"/>
+      <w:lvlText w:val="%9"/>
+      <w:lvlJc w:val="left"/>
+      <w:pPr>
+        <w:ind w:left="3780" w:hanging="420"/>
+      </w:pPr>
+    </w:lvl>
+  </w:abstractNum>
+  <w:abstractNum w:abstractNumId="30" w15:restartNumberingAfterBreak="0">
+    <w:nsid w:val="6A9179B7"/>
+    <w:multiLevelType w:val="multilevel"/>
+    <w:tmpl w:val="0409001F"/>
+    <w:lvl w:ilvl="0">
+      <w:start w:val="1"/>
+      <w:numFmt w:val="decimal"/>
+      <w:lvlText w:val="%1."/>
+      <w:lvlJc w:val="left"/>
+      <w:pPr>
+        <w:ind w:left="425" w:hanging="425"/>
+      </w:pPr>
+    </w:lvl>
+    <w:lvl w:ilvl="1">
+      <w:start w:val="1"/>
+      <w:numFmt w:val="decimal"/>
+      <w:lvlText w:val="%1.%2."/>
+      <w:lvlJc w:val="left"/>
+      <w:pPr>
+        <w:ind w:left="567" w:hanging="567"/>
+      </w:pPr>
+    </w:lvl>
+    <w:lvl w:ilvl="2">
+      <w:start w:val="1"/>
+      <w:numFmt w:val="decimal"/>
+      <w:lvlText w:val="%1.%2.%3."/>
+      <w:lvlJc w:val="left"/>
+      <w:pPr>
+        <w:ind w:left="709" w:hanging="709"/>
+      </w:pPr>
+    </w:lvl>
+    <w:lvl w:ilvl="3">
+      <w:start w:val="1"/>
+      <w:numFmt w:val="decimal"/>
+      <w:lvlText w:val="%1.%2.%3.%4."/>
+      <w:lvlJc w:val="left"/>
+      <w:pPr>
+        <w:ind w:left="851" w:hanging="851"/>
+      </w:pPr>
+    </w:lvl>
+    <w:lvl w:ilvl="4">
+      <w:start w:val="1"/>
+      <w:numFmt w:val="decimal"/>
+      <w:lvlText w:val="%1.%2.%3.%4.%5."/>
+      <w:lvlJc w:val="left"/>
+      <w:pPr>
+        <w:ind w:left="992" w:hanging="992"/>
+      </w:pPr>
+    </w:lvl>
+    <w:lvl w:ilvl="5">
+      <w:start w:val="1"/>
+      <w:numFmt w:val="decimal"/>
+      <w:lvlText w:val="%1.%2.%3.%4.%5.%6."/>
+      <w:lvlJc w:val="left"/>
+      <w:pPr>
+        <w:ind w:left="1134" w:hanging="1134"/>
+      </w:pPr>
+    </w:lvl>
+    <w:lvl w:ilvl="6">
+      <w:start w:val="1"/>
+      <w:numFmt w:val="decimal"/>
+      <w:lvlText w:val="%1.%2.%3.%4.%5.%6.%7."/>
+      <w:lvlJc w:val="left"/>
+      <w:pPr>
+        <w:ind w:left="1276" w:hanging="1276"/>
+      </w:pPr>
+    </w:lvl>
+    <w:lvl w:ilvl="7">
+      <w:start w:val="1"/>
+      <w:numFmt w:val="decimal"/>
+      <w:lvlText w:val="%1.%2.%3.%4.%5.%6.%7.%8."/>
+      <w:lvlJc w:val="left"/>
+      <w:pPr>
+        <w:ind w:left="1418" w:hanging="1418"/>
+      </w:pPr>
+    </w:lvl>
+    <w:lvl w:ilvl="8">
+      <w:start w:val="1"/>
+      <w:numFmt w:val="decimal"/>
+      <w:lvlText w:val="%1.%2.%3.%4.%5.%6.%7.%8.%9."/>
+      <w:lvlJc w:val="left"/>
+      <w:pPr>
+        <w:ind w:left="1559" w:hanging="1559"/>
+      </w:pPr>
+    </w:lvl>
+  </w:abstractNum>
+  <w:abstractNum w:abstractNumId="31" w15:restartNumberingAfterBreak="0">
     <w:nsid w:val="6C857F88"/>
     <w:multiLevelType w:val="multilevel"/>
     <w:tmpl w:val="246CA97A"/>
@@ -5122,7 +5883,7 @@
       </w:rPr>
     </w:lvl>
   </w:abstractNum>
-  <w:abstractNum w:abstractNumId="24" w15:restartNumberingAfterBreak="0">
+  <w:abstractNum w:abstractNumId="32" w15:restartNumberingAfterBreak="0">
     <w:nsid w:val="71FE5F84"/>
     <w:multiLevelType w:val="multilevel"/>
     <w:tmpl w:val="DDA6AA7E"/>
@@ -5208,7 +5969,7 @@
       </w:pPr>
     </w:lvl>
   </w:abstractNum>
-  <w:abstractNum w:abstractNumId="25" w15:restartNumberingAfterBreak="0">
+  <w:abstractNum w:abstractNumId="33" w15:restartNumberingAfterBreak="0">
     <w:nsid w:val="78B57CE1"/>
     <w:multiLevelType w:val="multilevel"/>
     <w:tmpl w:val="F77E6226"/>
@@ -5294,11 +6055,97 @@
       </w:pPr>
     </w:lvl>
   </w:abstractNum>
-  <w:abstractNum w:abstractNumId="26" w15:restartNumberingAfterBreak="0">
+  <w:abstractNum w:abstractNumId="34" w15:restartNumberingAfterBreak="0">
+    <w:nsid w:val="7EB37D57"/>
+    <w:multiLevelType w:val="multilevel"/>
+    <w:tmpl w:val="0409001F"/>
+    <w:lvl w:ilvl="0">
+      <w:start w:val="1"/>
+      <w:numFmt w:val="decimal"/>
+      <w:lvlText w:val="%1."/>
+      <w:lvlJc w:val="left"/>
+      <w:pPr>
+        <w:ind w:left="425" w:hanging="425"/>
+      </w:pPr>
+    </w:lvl>
+    <w:lvl w:ilvl="1">
+      <w:start w:val="1"/>
+      <w:numFmt w:val="decimal"/>
+      <w:lvlText w:val="%1.%2."/>
+      <w:lvlJc w:val="left"/>
+      <w:pPr>
+        <w:ind w:left="567" w:hanging="567"/>
+      </w:pPr>
+    </w:lvl>
+    <w:lvl w:ilvl="2">
+      <w:start w:val="1"/>
+      <w:numFmt w:val="decimal"/>
+      <w:lvlText w:val="%1.%2.%3."/>
+      <w:lvlJc w:val="left"/>
+      <w:pPr>
+        <w:ind w:left="709" w:hanging="709"/>
+      </w:pPr>
+    </w:lvl>
+    <w:lvl w:ilvl="3">
+      <w:start w:val="1"/>
+      <w:numFmt w:val="decimal"/>
+      <w:lvlText w:val="%1.%2.%3.%4."/>
+      <w:lvlJc w:val="left"/>
+      <w:pPr>
+        <w:ind w:left="851" w:hanging="851"/>
+      </w:pPr>
+    </w:lvl>
+    <w:lvl w:ilvl="4">
+      <w:start w:val="1"/>
+      <w:numFmt w:val="decimal"/>
+      <w:lvlText w:val="%1.%2.%3.%4.%5."/>
+      <w:lvlJc w:val="left"/>
+      <w:pPr>
+        <w:ind w:left="992" w:hanging="992"/>
+      </w:pPr>
+    </w:lvl>
+    <w:lvl w:ilvl="5">
+      <w:start w:val="1"/>
+      <w:numFmt w:val="decimal"/>
+      <w:lvlText w:val="%1.%2.%3.%4.%5.%6."/>
+      <w:lvlJc w:val="left"/>
+      <w:pPr>
+        <w:ind w:left="1134" w:hanging="1134"/>
+      </w:pPr>
+    </w:lvl>
+    <w:lvl w:ilvl="6">
+      <w:start w:val="1"/>
+      <w:numFmt w:val="decimal"/>
+      <w:lvlText w:val="%1.%2.%3.%4.%5.%6.%7."/>
+      <w:lvlJc w:val="left"/>
+      <w:pPr>
+        <w:ind w:left="1276" w:hanging="1276"/>
+      </w:pPr>
+    </w:lvl>
+    <w:lvl w:ilvl="7">
+      <w:start w:val="1"/>
+      <w:numFmt w:val="decimal"/>
+      <w:lvlText w:val="%1.%2.%3.%4.%5.%6.%7.%8."/>
+      <w:lvlJc w:val="left"/>
+      <w:pPr>
+        <w:ind w:left="1418" w:hanging="1418"/>
+      </w:pPr>
+    </w:lvl>
+    <w:lvl w:ilvl="8">
+      <w:start w:val="1"/>
+      <w:numFmt w:val="decimal"/>
+      <w:lvlText w:val="%1.%2.%3.%4.%5.%6.%7.%8.%9."/>
+      <w:lvlJc w:val="left"/>
+      <w:pPr>
+        <w:ind w:left="1559" w:hanging="1559"/>
+      </w:pPr>
+    </w:lvl>
+  </w:abstractNum>
+  <w:abstractNum w:abstractNumId="35" w15:restartNumberingAfterBreak="0">
     <w:nsid w:val="7EE624E8"/>
     <w:multiLevelType w:val="hybridMultilevel"/>
-    <w:tmpl w:val="166ECDBE"/>
-    <w:lvl w:ilvl="0" w:tplc="F6640562">
+    <w:tmpl w:val="8E524998"/>
+    <w:lvl w:ilvl="0" w:tplc="C94A9F08">
       <w:start w:val="1"/>
       <w:numFmt w:val="bullet"/>
       <w:pStyle w:val="BulletList1"/>
@@ -5311,7 +6158,7 @@
         <w:rFonts w:ascii="Wingdings" w:hAnsi="Wingdings" w:hint="default"/>
       </w:rPr>
     </w:lvl>
-    <w:lvl w:ilvl="1" w:tplc="0409000B" w:tentative="1">
+    <w:lvl w:ilvl="1" w:tplc="0409000B">
       <w:start w:val="1"/>
       <w:numFmt w:val="bullet"/>
       <w:lvlText w:val=""/>
@@ -5412,10 +6259,10 @@
     <w:abstractNumId w:val="0"/>
   </w:num>
   <w:num w:numId="2">
-    <w:abstractNumId w:val="18"/>
+    <w:abstractNumId w:val="21"/>
   </w:num>
   <w:num w:numId="3">
-    <w:abstractNumId w:val="18"/>
+    <w:abstractNumId w:val="21"/>
     <w:lvlOverride w:ilvl="0">
       <w:startOverride w:val="1"/>
     </w:lvlOverride>
@@ -5445,7 +6292,7 @@
     </w:lvlOverride>
   </w:num>
   <w:num w:numId="4">
-    <w:abstractNumId w:val="13"/>
+    <w:abstractNumId w:val="14"/>
   </w:num>
   <w:num w:numId="5">
     <w:abstractNumId w:val="12"/>
@@ -5508,43 +6355,70 @@
     <w:abstractNumId w:val="5"/>
   </w:num>
   <w:num w:numId="25">
+    <w:abstractNumId w:val="16"/>
+  </w:num>
+  <w:num w:numId="26">
+    <w:abstractNumId w:val="32"/>
+  </w:num>
+  <w:num w:numId="27">
+    <w:abstractNumId w:val="26"/>
+  </w:num>
+  <w:num w:numId="28">
     <w:abstractNumId w:val="15"/>
   </w:num>
-  <w:num w:numId="26">
-    <w:abstractNumId w:val="24"/>
+  <w:num w:numId="29">
+    <w:abstractNumId w:val="28"/>
   </w:num>
-  <w:num w:numId="27">
-    <w:abstractNumId w:val="21"/>
+  <w:num w:numId="30">
+    <w:abstractNumId w:val="23"/>
   </w:num>
-  <w:num w:numId="28">
-    <w:abstractNumId w:val="14"/>
-  </w:num>
-  <w:num w:numId="29">
+  <w:num w:numId="31">
     <w:abstractNumId w:val="22"/>
   </w:num>
-  <w:num w:numId="30">
-    <w:abstractNumId w:val="20"/>
-  </w:num>
-  <w:num w:numId="31">
-    <w:abstractNumId w:val="19"/>
-  </w:num>
   <w:num w:numId="32">
-    <w:abstractNumId w:val="25"/>
+    <w:abstractNumId w:val="33"/>
   </w:num>
   <w:num w:numId="33">
     <w:abstractNumId w:val="11"/>
   </w:num>
   <w:num w:numId="34">
+    <w:abstractNumId w:val="19"/>
+  </w:num>
+  <w:num w:numId="35">
     <w:abstractNumId w:val="17"/>
   </w:num>
-  <w:num w:numId="35">
-    <w:abstractNumId w:val="16"/>
-  </w:num>
   <w:num w:numId="36">
-    <w:abstractNumId w:val="23"/>
+    <w:abstractNumId w:val="31"/>
   </w:num>
   <w:num w:numId="37">
-    <w:abstractNumId w:val="26"/>
+    <w:abstractNumId w:val="35"/>
+  </w:num>
+  <w:num w:numId="38">
+    <w:abstractNumId w:val="20"/>
+  </w:num>
+  <w:num w:numId="39">
+    <w:abstractNumId w:val="30"/>
+  </w:num>
+  <w:num w:numId="40">
+    <w:abstractNumId w:val="13"/>
+  </w:num>
+  <w:num w:numId="41">
+    <w:abstractNumId w:val="18"/>
+  </w:num>
+  <w:num w:numId="42">
+    <w:abstractNumId w:val="29"/>
+  </w:num>
+  <w:num w:numId="43">
+    <w:abstractNumId w:val="24"/>
+  </w:num>
+  <w:num w:numId="44">
+    <w:abstractNumId w:val="25"/>
+  </w:num>
+  <w:num w:numId="45">
+    <w:abstractNumId w:val="34"/>
+  </w:num>
+  <w:num w:numId="46">
+    <w:abstractNumId w:val="27"/>
   </w:num>
 </w:numbering>
 </file>
@@ -5566,7 +6440,7 @@
       </w:pPr>
     </w:pPrDefault>
   </w:docDefaults>
-  <w:latentStyles w:defLockedState="0" w:defUIPriority="0" w:defSemiHidden="0" w:defUnhideWhenUsed="0" w:defQFormat="0" w:count="375">
+  <w:latentStyles w:defLockedState="0" w:defUIPriority="0" w:defSemiHidden="0" w:defUnhideWhenUsed="0" w:defQFormat="0" w:count="376">
     <w:lsdException w:name="Normal" w:qFormat="1"/>
     <w:lsdException w:name="heading 1" w:uiPriority="9" w:qFormat="1"/>
     <w:lsdException w:name="heading 2" w:uiPriority="9" w:qFormat="1"/>
@@ -5667,7 +6541,6 @@
     <w:lsdException w:name="HTML Sample" w:semiHidden="1" w:unhideWhenUsed="1"/>
     <w:lsdException w:name="HTML Typewriter" w:semiHidden="1" w:unhideWhenUsed="1"/>
     <w:lsdException w:name="HTML Variable" w:semiHidden="1" w:unhideWhenUsed="1"/>
-    <w:lsdException w:name="Normal Table" w:semiHidden="1" w:unhideWhenUsed="1"/>
     <w:lsdException w:name="annotation subject" w:semiHidden="1" w:unhideWhenUsed="1"/>
     <w:lsdException w:name="No List" w:semiHidden="1" w:unhideWhenUsed="1"/>
     <w:lsdException w:name="Outline List 1" w:semiHidden="1" w:unhideWhenUsed="1"/>
@@ -5714,9 +6587,7 @@
     <w:lsdException w:name="Table Subtle 2" w:semiHidden="1" w:unhideWhenUsed="1"/>
     <w:lsdException w:name="Table Web 1" w:semiHidden="1" w:unhideWhenUsed="1"/>
     <w:lsdException w:name="Table Web 2" w:semiHidden="1" w:unhideWhenUsed="1"/>
-    <w:lsdException w:name="Table Web 3" w:semiHidden="1" w:unhideWhenUsed="1"/>
     <w:lsdException w:name="Balloon Text" w:semiHidden="1" w:unhideWhenUsed="1"/>
-    <w:lsdException w:name="Table Theme" w:semiHidden="1" w:unhideWhenUsed="1"/>
     <w:lsdException w:name="Placeholder Text" w:semiHidden="1"/>
     <w:lsdException w:name="No Spacing" w:uiPriority="1" w:qFormat="1"/>
     <w:lsdException w:name="Light Shading"/>
@@ -5738,7 +6609,6 @@
     <w:lsdException w:name="Light Grid Accent 1"/>
     <w:lsdException w:name="Medium Shading 1 Accent 1"/>
     <w:lsdException w:name="Medium Shading 2 Accent 1"/>
-    <w:lsdException w:name="Medium List 1 Accent 1"/>
     <w:lsdException w:name="Revision" w:semiHidden="1"/>
     <w:lsdException w:name="List Paragraph" w:uiPriority="34" w:qFormat="1"/>
     <w:lsdException w:name="Quote" w:uiPriority="29" w:qFormat="1"/>
@@ -5820,7 +6690,6 @@
     <w:lsdException w:name="Dark List Accent 6"/>
     <w:lsdException w:name="Colorful Shading Accent 6"/>
     <w:lsdException w:name="Colorful List Accent 6"/>
-    <w:lsdException w:name="Colorful Grid Accent 6"/>
     <w:lsdException w:name="Subtle Emphasis" w:uiPriority="19" w:qFormat="1"/>
     <w:lsdException w:name="Intense Emphasis" w:uiPriority="21" w:qFormat="1"/>
     <w:lsdException w:name="Subtle Reference" w:uiPriority="31" w:qFormat="1"/>
@@ -5927,6 +6796,7 @@
     <w:lsdException w:name="Smart Hyperlink" w:semiHidden="1" w:uiPriority="99" w:unhideWhenUsed="1"/>
     <w:lsdException w:name="Hashtag" w:semiHidden="1" w:uiPriority="99" w:unhideWhenUsed="1"/>
     <w:lsdException w:name="Unresolved Mention" w:semiHidden="1" w:uiPriority="99" w:unhideWhenUsed="1"/>
+    <w:lsdException w:name="Smart Link" w:semiHidden="1" w:uiPriority="99" w:unhideWhenUsed="1"/>
   </w:latentStyles>
   <w:style w:type="paragraph" w:default="1" w:styleId="a0">
     <w:name w:val="Normal"/>
@@ -7536,7 +8406,7 @@
     <w:basedOn w:val="2"/>
     <w:autoRedefine/>
     <w:qFormat/>
-    <w:rsid w:val="00277BAF"/>
+    <w:rsid w:val="00C86595"/>
   </w:style>
   <w:style w:type="paragraph" w:customStyle="1" w:styleId="BulletList3">
     <w:name w:val="Bullet List 3"/>
@@ -7755,6 +8625,30 @@
     <w:rPr>
       <w:vertAlign w:val="superscript"/>
     </w:rPr>
+  </w:style>
+  <w:style w:type="paragraph" w:customStyle="1" w:styleId="NumberBullet">
+    <w:name w:val="Number Bullet"/>
+    <w:basedOn w:val="BulletList1"/>
+    <w:autoRedefine/>
+    <w:qFormat/>
+    <w:rsid w:val="00C86595"/>
+    <w:pPr>
+      <w:numPr>
+        <w:numId w:val="42"/>
+      </w:numPr>
+    </w:pPr>
+  </w:style>
+  <w:style w:type="paragraph" w:customStyle="1" w:styleId="NumberBullet2">
+    <w:name w:val="Number Bullet 2"/>
+    <w:basedOn w:val="NumberBullet"/>
+    <w:autoRedefine/>
+    <w:qFormat/>
+    <w:rsid w:val="00C86595"/>
+    <w:pPr>
+      <w:numPr>
+        <w:numId w:val="46"/>
+      </w:numPr>
+    </w:pPr>
   </w:style>
 </w:styles>
 </file>
@@ -8024,7 +8918,7 @@
 </file>
 
 <file path=customXml/itemProps1.xml><?xml version="1.0" encoding="utf-8"?>
-<ds:datastoreItem xmlns:ds="http://schemas.openxmlformats.org/officeDocument/2006/customXml" ds:itemID="{206AD467-0D66-854F-AA8B-908BB89FC82F}">
+<ds:datastoreItem xmlns:ds="http://schemas.openxmlformats.org/officeDocument/2006/customXml" ds:itemID="{1F51B7EF-7223-E04B-A87A-3740BCD30C03}">
   <ds:schemaRefs>
     <ds:schemaRef ds:uri="http://schemas.openxmlformats.org/officeDocument/2006/bibliography"/>
   </ds:schemaRefs>

</xml_diff>